<commit_message>
adding to SDD change summary
</commit_message>
<xml_diff>
--- a/documents/11BinaryBeastsSDD_version1.5 .docx
+++ b/documents/11BinaryBeastsSDD_version1.5 .docx
@@ -1,6 +1,6 @@
 
 <file path=word/document.xml><?xml version="1.0" encoding="utf-8"?>
-<w:document xmlns:wpc="http://schemas.microsoft.com/office/word/2010/wordprocessingCanvas" xmlns:cx="http://schemas.microsoft.com/office/drawing/2014/chartex" xmlns:cx1="http://schemas.microsoft.com/office/drawing/2015/9/8/chartex" xmlns:cx2="http://schemas.microsoft.com/office/drawing/2015/10/21/chartex" xmlns:cx3="http://schemas.microsoft.com/office/drawing/2016/5/9/chartex" xmlns:cx4="http://schemas.microsoft.com/office/drawing/2016/5/10/chartex" xmlns:cx5="http://schemas.microsoft.com/office/drawing/2016/5/11/chartex" xmlns:cx6="http://schemas.microsoft.com/office/drawing/2016/5/12/chartex" xmlns:cx7="http://schemas.microsoft.com/office/drawing/2016/5/13/chartex" xmlns:cx8="http://schemas.microsoft.com/office/drawing/2016/5/14/chartex" xmlns:mc="http://schemas.openxmlformats.org/markup-compatibility/2006" xmlns:aink="http://schemas.microsoft.com/office/drawing/2016/ink" xmlns:am3d="http://schemas.microsoft.com/office/drawing/2017/model3d" xmlns:o="urn:schemas-microsoft-com:office:office" xmlns:r="http://schemas.openxmlformats.org/officeDocument/2006/relationships" xmlns:m="http://schemas.openxmlformats.org/officeDocument/2006/math" xmlns:v="urn:schemas-microsoft-com:vml" xmlns:wp14="http://schemas.microsoft.com/office/word/2010/wordprocessingDrawing" xmlns:wp="http://schemas.openxmlformats.org/drawingml/2006/wordprocessingDrawing" xmlns:w10="urn:schemas-microsoft-com:office:word" xmlns:w="http://schemas.openxmlformats.org/wordprocessingml/2006/main" xmlns:w14="http://schemas.microsoft.com/office/word/2010/wordml" xmlns:w15="http://schemas.microsoft.com/office/word/2012/wordml" xmlns:w16cid="http://schemas.microsoft.com/office/word/2016/wordml/cid" xmlns:w16se="http://schemas.microsoft.com/office/word/2015/wordml/symex" xmlns:wpg="http://schemas.microsoft.com/office/word/2010/wordprocessingGroup" xmlns:wpi="http://schemas.microsoft.com/office/word/2010/wordprocessingInk" xmlns:wne="http://schemas.microsoft.com/office/word/2006/wordml" xmlns:wps="http://schemas.microsoft.com/office/word/2010/wordprocessingShape" mc:Ignorable="w14 w15 w16se w16cid wp14">
+<w:document xmlns:wpc="http://schemas.microsoft.com/office/word/2010/wordprocessingCanvas" xmlns:cx="http://schemas.microsoft.com/office/drawing/2014/chartex" xmlns:cx1="http://schemas.microsoft.com/office/drawing/2015/9/8/chartex" xmlns:cx2="http://schemas.microsoft.com/office/drawing/2015/10/21/chartex" xmlns:cx3="http://schemas.microsoft.com/office/drawing/2016/5/9/chartex" xmlns:cx4="http://schemas.microsoft.com/office/drawing/2016/5/10/chartex" xmlns:cx5="http://schemas.microsoft.com/office/drawing/2016/5/11/chartex" xmlns:cx6="http://schemas.microsoft.com/office/drawing/2016/5/12/chartex" xmlns:cx7="http://schemas.microsoft.com/office/drawing/2016/5/13/chartex" xmlns:cx8="http://schemas.microsoft.com/office/drawing/2016/5/14/chartex" xmlns:mc="http://schemas.openxmlformats.org/markup-compatibility/2006" xmlns:aink="http://schemas.microsoft.com/office/drawing/2016/ink" xmlns:am3d="http://schemas.microsoft.com/office/drawing/2017/model3d" xmlns:o="urn:schemas-microsoft-com:office:office" xmlns:r="http://schemas.openxmlformats.org/officeDocument/2006/relationships" xmlns:m="http://schemas.openxmlformats.org/officeDocument/2006/math" xmlns:v="urn:schemas-microsoft-com:vml" xmlns:wp14="http://schemas.microsoft.com/office/word/2010/wordprocessingDrawing" xmlns:wp="http://schemas.openxmlformats.org/drawingml/2006/wordprocessingDrawing" xmlns:w10="urn:schemas-microsoft-com:office:word" xmlns:w="http://schemas.openxmlformats.org/wordprocessingml/2006/main" xmlns:w14="http://schemas.microsoft.com/office/word/2010/wordml" xmlns:w15="http://schemas.microsoft.com/office/word/2012/wordml" xmlns:w16cex="http://schemas.microsoft.com/office/word/2018/wordml/cex" xmlns:w16cid="http://schemas.microsoft.com/office/word/2016/wordml/cid" xmlns:w16="http://schemas.microsoft.com/office/word/2018/wordml" xmlns:w16se="http://schemas.microsoft.com/office/word/2015/wordml/symex" xmlns:wpg="http://schemas.microsoft.com/office/word/2010/wordprocessingGroup" xmlns:wpi="http://schemas.microsoft.com/office/word/2010/wordprocessingInk" xmlns:wne="http://schemas.microsoft.com/office/word/2006/wordml" xmlns:wps="http://schemas.microsoft.com/office/word/2010/wordprocessingShape" mc:Ignorable="w14 w15 w16se w16cid w16 w16cex wp14">
   <w:body>
     <w:p>
       <w:pPr>
@@ -509,8 +509,13 @@
         <w:t xml:space="preserve">Guidance Team Members: </w:t>
       </w:r>
       <w:r>
-        <w:t>Dr. Steve Roach, Jake Lasley</w:t>
+        <w:t xml:space="preserve">Dr. Steve Roach, Jake </w:t>
       </w:r>
+      <w:proofErr w:type="spellStart"/>
+      <w:r>
+        <w:t>Lasley</w:t>
+      </w:r>
+      <w:proofErr w:type="spellEnd"/>
     </w:p>
     <w:p>
       <w:pPr>
@@ -525,7 +530,23 @@
         <w:t xml:space="preserve">Customer: </w:t>
       </w:r>
       <w:r>
-        <w:t>Army Research Lab which consists of Herandy Denisse Vazquez, Baltazar Santaella, Vincent Fonseca, Oscar Perez, and Florencia Larsen.</w:t>
+        <w:t xml:space="preserve">Army Research Lab which consists of </w:t>
+      </w:r>
+      <w:proofErr w:type="spellStart"/>
+      <w:r>
+        <w:t>Herandy</w:t>
+      </w:r>
+      <w:proofErr w:type="spellEnd"/>
+      <w:r>
+        <w:t xml:space="preserve"> Denisse Vazquez, Baltazar </w:t>
+      </w:r>
+      <w:proofErr w:type="spellStart"/>
+      <w:r>
+        <w:t>Santaella</w:t>
+      </w:r>
+      <w:proofErr w:type="spellEnd"/>
+      <w:r>
+        <w:t>, Vincent Fonseca, Oscar Perez, and Florencia Larsen.</w:t>
       </w:r>
     </w:p>
     <w:p>
@@ -546,8 +567,13 @@
         </w:rPr>
         <w:t xml:space="preserve">Software Team Members: </w:t>
       </w:r>
+      <w:proofErr w:type="spellStart"/>
       <w:r>
-        <w:t>Zayra Padilla, Erik Macik, Priscilla Mendoza, Jose Lujan, Michael Contreras</w:t>
+        <w:t>Zayra</w:t>
+      </w:r>
+      <w:proofErr w:type="spellEnd"/>
+      <w:r>
+        <w:t xml:space="preserve"> Padilla, Erik Macik, Priscilla Mendoza, Jose Lujan, Michael Contreras</w:t>
       </w:r>
     </w:p>
     <w:p>
@@ -1078,6 +1104,67 @@
           </w:p>
         </w:tc>
       </w:tr>
+      <w:tr>
+        <w:tc>
+          <w:tcPr>
+            <w:tcW w:w="1764" w:type="dxa"/>
+          </w:tcPr>
+          <w:p>
+            <w:pPr>
+              <w:jc w:val="center"/>
+            </w:pPr>
+            <w:r>
+              <w:t>1.7</w:t>
+            </w:r>
+          </w:p>
+        </w:tc>
+        <w:tc>
+          <w:tcPr>
+            <w:tcW w:w="1170" w:type="dxa"/>
+          </w:tcPr>
+          <w:p>
+            <w:pPr>
+              <w:jc w:val="center"/>
+            </w:pPr>
+            <w:r>
+              <w:t>6/9/2020</w:t>
+            </w:r>
+          </w:p>
+        </w:tc>
+        <w:tc>
+          <w:tcPr>
+            <w:tcW w:w="1800" w:type="dxa"/>
+          </w:tcPr>
+          <w:p>
+            <w:pPr>
+              <w:jc w:val="center"/>
+            </w:pPr>
+            <w:r>
+              <w:t>Team</w:t>
+            </w:r>
+          </w:p>
+        </w:tc>
+        <w:tc>
+          <w:tcPr>
+            <w:tcW w:w="3978" w:type="dxa"/>
+          </w:tcPr>
+          <w:p>
+            <w:pPr>
+              <w:pBdr>
+                <w:top w:val="nil"/>
+                <w:left w:val="nil"/>
+                <w:bottom w:val="nil"/>
+                <w:right w:val="nil"/>
+                <w:between w:val="nil"/>
+              </w:pBdr>
+              <w:jc w:val="center"/>
+            </w:pPr>
+            <w:r>
+              <w:t>Updated Class Descriptions, Collaboration Diagram</w:t>
+            </w:r>
+          </w:p>
+        </w:tc>
+      </w:tr>
     </w:tbl>
     <w:p/>
     <w:p>
@@ -1118,6 +1205,7 @@
           <w:docPartUnique/>
         </w:docPartObj>
       </w:sdtPr>
+      <w:sdtEndPr/>
       <w:sdtContent>
         <w:p>
           <w:pPr>
@@ -3814,7 +3902,23 @@
       <w:bookmarkStart w:id="8" w:name="_heading=h.4d34og8" w:colFirst="0" w:colLast="0"/>
       <w:bookmarkEnd w:id="8"/>
       <w:r>
-        <w:t xml:space="preserve">The purpose of the Software Design Document (SDD) is to give the developers a clear description of the design of the system. It will provide a way for software development to go about by giving a thorough understanding of what is to be built and how to build the system. It will list enough detail of all subsystems and components that make up the system and how each responsibility collaborates with other components to fulfill the system. The intended audience of the SDD is Dr. Oscar Perez, Mr. Vincent Fonseca, Ms. Herandy Vazquez, Mr. Baltazar Santaella, Ms. Florencia Larsen and the guidance team. </w:t>
+        <w:t xml:space="preserve">The purpose of the Software Design Document (SDD) is to give the developers a clear description of the design of the system. It will provide a way for software development to go about by giving a thorough understanding of what is to be built and how to build the system. It will list enough detail of all subsystems and components that make up the system and how each responsibility collaborates with other components to fulfill the system. The intended audience of the SDD is Dr. Oscar Perez, Mr. Vincent Fonseca, Ms. </w:t>
+      </w:r>
+      <w:proofErr w:type="spellStart"/>
+      <w:r>
+        <w:t>Herandy</w:t>
+      </w:r>
+      <w:proofErr w:type="spellEnd"/>
+      <w:r>
+        <w:t xml:space="preserve"> Vazquez, Mr. Baltazar </w:t>
+      </w:r>
+      <w:proofErr w:type="spellStart"/>
+      <w:r>
+        <w:t>Santaella</w:t>
+      </w:r>
+      <w:proofErr w:type="spellEnd"/>
+      <w:r>
+        <w:t xml:space="preserve">, Ms. Florencia Larsen and the guidance team. </w:t>
       </w:r>
     </w:p>
     <w:p>
@@ -3941,7 +4045,23 @@
         <w:jc w:val="both"/>
       </w:pPr>
       <w:r>
-        <w:t>E. T. Ramirez, A. T. Gates, S. T. Salamah, S. T. Roach, and P. T. Hanson, “Prevent, Mitigate, and Recover (PMR) Insight Collective Knowledge System (PICK) Software Requirements Specification .” .</w:t>
+        <w:t xml:space="preserve">E. T. Ramirez, A. T. Gates, S. T. </w:t>
+      </w:r>
+      <w:proofErr w:type="spellStart"/>
+      <w:r>
+        <w:t>Salamah</w:t>
+      </w:r>
+      <w:proofErr w:type="spellEnd"/>
+      <w:r>
+        <w:t xml:space="preserve">, S. T. Roach, and P. T. Hanson, “Prevent, Mitigate, and Recover (PMR) Insight Collective Knowledge System (PICK) Software Requirements </w:t>
+      </w:r>
+      <w:proofErr w:type="gramStart"/>
+      <w:r>
+        <w:t>Specification .</w:t>
+      </w:r>
+      <w:proofErr w:type="gramEnd"/>
+      <w:r>
+        <w:t>” .</w:t>
       </w:r>
     </w:p>
     <w:p>
@@ -4329,7 +4449,25 @@
               <w:spacing w:before="240" w:after="240"/>
             </w:pPr>
             <w:r>
-              <w:t>Denotes time in hours:minutes, date in month:date:year, and section in am/pm.</w:t>
+              <w:t xml:space="preserve">Denotes time in </w:t>
+            </w:r>
+            <w:proofErr w:type="spellStart"/>
+            <w:proofErr w:type="gramStart"/>
+            <w:r>
+              <w:t>hours:minutes</w:t>
+            </w:r>
+            <w:proofErr w:type="spellEnd"/>
+            <w:proofErr w:type="gramEnd"/>
+            <w:r>
+              <w:t xml:space="preserve">, date in </w:t>
+            </w:r>
+            <w:proofErr w:type="spellStart"/>
+            <w:r>
+              <w:t>month:date:year</w:t>
+            </w:r>
+            <w:proofErr w:type="spellEnd"/>
+            <w:r>
+              <w:t>, and section in am/pm.</w:t>
             </w:r>
           </w:p>
         </w:tc>
@@ -4997,8 +5135,13 @@
               <w:spacing w:before="240" w:after="240"/>
             </w:pPr>
             <w:r>
-              <w:t>For example</w:t>
-            </w:r>
+              <w:t xml:space="preserve">For </w:t>
+            </w:r>
+            <w:proofErr w:type="gramStart"/>
+            <w:r>
+              <w:t>example</w:t>
+            </w:r>
+            <w:proofErr w:type="gramEnd"/>
           </w:p>
         </w:tc>
       </w:tr>
@@ -5186,7 +5329,15 @@
       <w:bookmarkStart w:id="18" w:name="_heading=h.z337ya" w:colFirst="0" w:colLast="0"/>
       <w:bookmarkEnd w:id="18"/>
       <w:r>
-        <w:t>Section 2 is made up of three subsections. Section 2.1 provides a Wirfs-Brock Collaboration Diagram. Section 2.2 provides a description of subsystems and components in the diagrams in section 2.1. Section 2.3 describes how the component dependencies will impact development.</w:t>
+        <w:t xml:space="preserve">Section 2 is made up of three subsections. Section 2.1 provides a </w:t>
+      </w:r>
+      <w:proofErr w:type="spellStart"/>
+      <w:r>
+        <w:t>Wirfs</w:t>
+      </w:r>
+      <w:proofErr w:type="spellEnd"/>
+      <w:r>
+        <w:t>-Brock Collaboration Diagram. Section 2.2 provides a description of subsystems and components in the diagrams in section 2.1. Section 2.3 describes how the component dependencies will impact development.</w:t>
       </w:r>
     </w:p>
     <w:p>
@@ -5308,7 +5459,15 @@
         <w:jc w:val="center"/>
       </w:pPr>
       <w:r>
-        <w:t>Figure 1: Wirfs-Brock Collaboration Diagram for PICK System</w:t>
+        <w:t xml:space="preserve">Figure 1: </w:t>
+      </w:r>
+      <w:proofErr w:type="spellStart"/>
+      <w:r>
+        <w:t>Wirfs</w:t>
+      </w:r>
+      <w:proofErr w:type="spellEnd"/>
+      <w:r>
+        <w:t>-Brock Collaboration Diagram for PICK System</w:t>
       </w:r>
     </w:p>
     <w:p>
@@ -5882,8 +6041,13 @@
       </w:pPr>
       <w:bookmarkStart w:id="33" w:name="_heading=h.2p2csry" w:colFirst="0" w:colLast="0"/>
       <w:bookmarkEnd w:id="33"/>
+      <w:proofErr w:type="spellStart"/>
       <w:r>
-        <w:t>pyMongo (version 3.10.1)</w:t>
+        <w:t>pyMongo</w:t>
+      </w:r>
+      <w:proofErr w:type="spellEnd"/>
+      <w:r>
+        <w:t xml:space="preserve"> (version 3.10.1)</w:t>
       </w:r>
     </w:p>
     <w:p>
@@ -6009,8 +6173,13 @@
       </w:pPr>
       <w:bookmarkStart w:id="39" w:name="_heading=h.ihv636" w:colFirst="0" w:colLast="0"/>
       <w:bookmarkEnd w:id="39"/>
+      <w:proofErr w:type="spellStart"/>
       <w:r>
-        <w:t>GraphViz (version 0.13.2)</w:t>
+        <w:t>GraphViz</w:t>
+      </w:r>
+      <w:proofErr w:type="spellEnd"/>
+      <w:r>
+        <w:t xml:space="preserve"> (version 0.13.2)</w:t>
       </w:r>
     </w:p>
     <w:p>
@@ -6053,8 +6222,13 @@
       </w:pPr>
       <w:bookmarkStart w:id="41" w:name="_heading=h.oszbi73cv7nb" w:colFirst="0" w:colLast="0"/>
       <w:bookmarkEnd w:id="41"/>
+      <w:proofErr w:type="spellStart"/>
       <w:r>
-        <w:t>Pytesseract (version 0.3.4)</w:t>
+        <w:t>Pytesseract</w:t>
+      </w:r>
+      <w:proofErr w:type="spellEnd"/>
+      <w:r>
+        <w:t xml:space="preserve"> (version 0.3.4)</w:t>
       </w:r>
     </w:p>
     <w:p>
@@ -6094,8 +6268,21 @@
       </w:pPr>
       <w:bookmarkStart w:id="43" w:name="_heading=h.1hmsyys" w:colFirst="0" w:colLast="0"/>
       <w:bookmarkEnd w:id="43"/>
+      <w:proofErr w:type="spellStart"/>
       <w:r>
-        <w:t>Parlatype (version  2.0.0)</w:t>
+        <w:t>Parlatype</w:t>
+      </w:r>
+      <w:proofErr w:type="spellEnd"/>
+      <w:r>
+        <w:t xml:space="preserve"> (</w:t>
+      </w:r>
+      <w:proofErr w:type="gramStart"/>
+      <w:r>
+        <w:t>version  2.0.0</w:t>
+      </w:r>
+      <w:proofErr w:type="gramEnd"/>
+      <w:r>
+        <w:t>)</w:t>
       </w:r>
     </w:p>
     <w:p>
@@ -6489,8 +6676,13 @@
                 <w:numId w:val="8"/>
               </w:numPr>
             </w:pPr>
-            <w:r>
-              <w:t>1  -&gt; Log Entry (5)</w:t>
+            <w:proofErr w:type="gramStart"/>
+            <w:r>
+              <w:t>1  -</w:t>
+            </w:r>
+            <w:proofErr w:type="gramEnd"/>
+            <w:r>
+              <w:t>&gt; Log Entry (5)</w:t>
             </w:r>
           </w:p>
           <w:p>
@@ -6501,7 +6693,15 @@
               </w:numPr>
             </w:pPr>
             <w:r>
-              <w:t>2 -&gt; DatabaseWriter (2)</w:t>
+              <w:t xml:space="preserve">2 -&gt; </w:t>
+            </w:r>
+            <w:proofErr w:type="spellStart"/>
+            <w:r>
+              <w:t>DatabaseWriter</w:t>
+            </w:r>
+            <w:proofErr w:type="spellEnd"/>
+            <w:r>
+              <w:t xml:space="preserve"> (2)</w:t>
             </w:r>
           </w:p>
         </w:tc>
@@ -6525,8 +6725,21 @@
               </w:rPr>
               <w:t xml:space="preserve">Protocol: </w:t>
             </w:r>
-            <w:r>
-              <w:t>add_log_entry(log_entry)</w:t>
+            <w:proofErr w:type="spellStart"/>
+            <w:r>
+              <w:t>add_log_entry</w:t>
+            </w:r>
+            <w:proofErr w:type="spellEnd"/>
+            <w:r>
+              <w:t>(</w:t>
+            </w:r>
+            <w:proofErr w:type="spellStart"/>
+            <w:r>
+              <w:t>log_entry</w:t>
+            </w:r>
+            <w:proofErr w:type="spellEnd"/>
+            <w:r>
+              <w:t>)</w:t>
             </w:r>
           </w:p>
           <w:p>
@@ -6546,8 +6759,21 @@
               </w:rPr>
               <w:t xml:space="preserve"> </w:t>
             </w:r>
-            <w:r>
-              <w:t>log_entry is a valid logentry object.</w:t>
+            <w:proofErr w:type="spellStart"/>
+            <w:r>
+              <w:t>log_entry</w:t>
+            </w:r>
+            <w:proofErr w:type="spellEnd"/>
+            <w:r>
+              <w:t xml:space="preserve"> is a valid </w:t>
+            </w:r>
+            <w:proofErr w:type="spellStart"/>
+            <w:r>
+              <w:t>logentry</w:t>
+            </w:r>
+            <w:proofErr w:type="spellEnd"/>
+            <w:r>
+              <w:t xml:space="preserve"> object.</w:t>
             </w:r>
           </w:p>
           <w:p>
@@ -6657,8 +6883,13 @@
               <w:t>Class Name</w:t>
             </w:r>
             <w:r>
-              <w:t>: DatabaseWriter</w:t>
-            </w:r>
+              <w:t xml:space="preserve">: </w:t>
+            </w:r>
+            <w:proofErr w:type="spellStart"/>
+            <w:r>
+              <w:t>DatabaseWriter</w:t>
+            </w:r>
+            <w:proofErr w:type="spellEnd"/>
           </w:p>
         </w:tc>
       </w:tr>
@@ -6731,7 +6962,15 @@
               </w:numPr>
             </w:pPr>
             <w:r>
-              <w:t>Know possible mongoDB collections</w:t>
+              <w:t xml:space="preserve">Know possible </w:t>
+            </w:r>
+            <w:proofErr w:type="spellStart"/>
+            <w:r>
+              <w:t>mongoDB</w:t>
+            </w:r>
+            <w:proofErr w:type="spellEnd"/>
+            <w:r>
+              <w:t xml:space="preserve"> collections</w:t>
             </w:r>
           </w:p>
           <w:p>
@@ -6743,7 +6982,15 @@
               </w:numPr>
             </w:pPr>
             <w:r>
-              <w:t>Know port connection of mongoDB client</w:t>
+              <w:t xml:space="preserve">Know port connection of </w:t>
+            </w:r>
+            <w:proofErr w:type="spellStart"/>
+            <w:r>
+              <w:t>mongoDB</w:t>
+            </w:r>
+            <w:proofErr w:type="spellEnd"/>
+            <w:r>
+              <w:t xml:space="preserve"> client</w:t>
             </w:r>
           </w:p>
           <w:p>
@@ -6772,7 +7019,15 @@
               <w:t>Contract 2:</w:t>
             </w:r>
             <w:r>
-              <w:t xml:space="preserve"> Manipulate the local mongoDB database</w:t>
+              <w:t xml:space="preserve"> Manipulate the local </w:t>
+            </w:r>
+            <w:proofErr w:type="spellStart"/>
+            <w:r>
+              <w:t>mongoDB</w:t>
+            </w:r>
+            <w:proofErr w:type="spellEnd"/>
+            <w:r>
+              <w:t xml:space="preserve"> database</w:t>
             </w:r>
           </w:p>
         </w:tc>
@@ -6884,7 +7139,57 @@
                 <w:b/>
               </w:rPr>
               <w:lastRenderedPageBreak/>
-              <w:t>Protocol: write_dict_to_collection(dict_to_write, collection_name)</w:t>
+              <w:t xml:space="preserve">Protocol: </w:t>
+            </w:r>
+            <w:proofErr w:type="spellStart"/>
+            <w:r>
+              <w:rPr>
+                <w:b/>
+              </w:rPr>
+              <w:t>write_dict_to_</w:t>
+            </w:r>
+            <w:proofErr w:type="gramStart"/>
+            <w:r>
+              <w:rPr>
+                <w:b/>
+              </w:rPr>
+              <w:t>collection</w:t>
+            </w:r>
+            <w:proofErr w:type="spellEnd"/>
+            <w:r>
+              <w:rPr>
+                <w:b/>
+              </w:rPr>
+              <w:t>(</w:t>
+            </w:r>
+            <w:proofErr w:type="spellStart"/>
+            <w:proofErr w:type="gramEnd"/>
+            <w:r>
+              <w:rPr>
+                <w:b/>
+              </w:rPr>
+              <w:t>dict_to_write</w:t>
+            </w:r>
+            <w:proofErr w:type="spellEnd"/>
+            <w:r>
+              <w:rPr>
+                <w:b/>
+              </w:rPr>
+              <w:t xml:space="preserve">, </w:t>
+            </w:r>
+            <w:proofErr w:type="spellStart"/>
+            <w:r>
+              <w:rPr>
+                <w:b/>
+              </w:rPr>
+              <w:t>collection_name</w:t>
+            </w:r>
+            <w:proofErr w:type="spellEnd"/>
+            <w:r>
+              <w:rPr>
+                <w:b/>
+              </w:rPr>
+              <w:t>)</w:t>
             </w:r>
           </w:p>
           <w:p>
@@ -6905,7 +7210,39 @@
               <w:t xml:space="preserve"> </w:t>
             </w:r>
             <w:r>
-              <w:t>The dict_to_write given is a valid Python native dictionary. The collection_name is a string that represents a valid collection stored in the local mongoDB database, as defined by constants in the DatabaseWriter class.</w:t>
+              <w:t xml:space="preserve">The </w:t>
+            </w:r>
+            <w:proofErr w:type="spellStart"/>
+            <w:r>
+              <w:t>dict_to_write</w:t>
+            </w:r>
+            <w:proofErr w:type="spellEnd"/>
+            <w:r>
+              <w:t xml:space="preserve"> given is a valid Python native dictionary. The </w:t>
+            </w:r>
+            <w:proofErr w:type="spellStart"/>
+            <w:r>
+              <w:t>collection_name</w:t>
+            </w:r>
+            <w:proofErr w:type="spellEnd"/>
+            <w:r>
+              <w:t xml:space="preserve"> is a string that represents a valid collection stored in the local </w:t>
+            </w:r>
+            <w:proofErr w:type="spellStart"/>
+            <w:r>
+              <w:t>mongoDB</w:t>
+            </w:r>
+            <w:proofErr w:type="spellEnd"/>
+            <w:r>
+              <w:t xml:space="preserve"> database, as defined by constants in the </w:t>
+            </w:r>
+            <w:proofErr w:type="spellStart"/>
+            <w:r>
+              <w:t>DatabaseWriter</w:t>
+            </w:r>
+            <w:proofErr w:type="spellEnd"/>
+            <w:r>
+              <w:t xml:space="preserve"> class.</w:t>
             </w:r>
           </w:p>
           <w:p>
@@ -6926,7 +7263,15 @@
               <w:t xml:space="preserve">: </w:t>
             </w:r>
             <w:r>
-              <w:t>The given dictionary has been written to the local mongoDB database at the given collection</w:t>
+              <w:t xml:space="preserve">The given dictionary has been written to the local </w:t>
+            </w:r>
+            <w:proofErr w:type="spellStart"/>
+            <w:r>
+              <w:t>mongoDB</w:t>
+            </w:r>
+            <w:proofErr w:type="spellEnd"/>
+            <w:r>
+              <w:t xml:space="preserve"> database at the given collection</w:t>
             </w:r>
           </w:p>
           <w:p>
@@ -6947,7 +7292,15 @@
               <w:t xml:space="preserve"> </w:t>
             </w:r>
             <w:r>
-              <w:t>Writes the given dictionary as a document to the given collection at the local mongoDB database.</w:t>
+              <w:t xml:space="preserve">Writes the given dictionary as a document to the given collection at the local </w:t>
+            </w:r>
+            <w:proofErr w:type="spellStart"/>
+            <w:r>
+              <w:t>mongoDB</w:t>
+            </w:r>
+            <w:proofErr w:type="spellEnd"/>
+            <w:r>
+              <w:t xml:space="preserve"> database.</w:t>
             </w:r>
           </w:p>
         </w:tc>
@@ -6972,7 +7325,35 @@
               <w:rPr>
                 <w:b/>
               </w:rPr>
-              <w:t>Protocol: get_all_documents_in_collection(collection_name)</w:t>
+              <w:t xml:space="preserve">Protocol: </w:t>
+            </w:r>
+            <w:proofErr w:type="spellStart"/>
+            <w:r>
+              <w:rPr>
+                <w:b/>
+              </w:rPr>
+              <w:t>get_all_documents_in_collection</w:t>
+            </w:r>
+            <w:proofErr w:type="spellEnd"/>
+            <w:r>
+              <w:rPr>
+                <w:b/>
+              </w:rPr>
+              <w:t>(</w:t>
+            </w:r>
+            <w:proofErr w:type="spellStart"/>
+            <w:r>
+              <w:rPr>
+                <w:b/>
+              </w:rPr>
+              <w:t>collection_name</w:t>
+            </w:r>
+            <w:proofErr w:type="spellEnd"/>
+            <w:r>
+              <w:rPr>
+                <w:b/>
+              </w:rPr>
+              <w:t>)</w:t>
             </w:r>
           </w:p>
           <w:p>
@@ -6993,7 +7374,31 @@
               <w:t xml:space="preserve"> </w:t>
             </w:r>
             <w:r>
-              <w:t>The collection_name is a string that represents a valid collection stored in the local mongoDB database, as defined by constants in the DatabaseWriter class.</w:t>
+              <w:t xml:space="preserve">The </w:t>
+            </w:r>
+            <w:proofErr w:type="spellStart"/>
+            <w:r>
+              <w:t>collection_name</w:t>
+            </w:r>
+            <w:proofErr w:type="spellEnd"/>
+            <w:r>
+              <w:t xml:space="preserve"> is a string that represents a valid collection stored in the local </w:t>
+            </w:r>
+            <w:proofErr w:type="spellStart"/>
+            <w:r>
+              <w:t>mongoDB</w:t>
+            </w:r>
+            <w:proofErr w:type="spellEnd"/>
+            <w:r>
+              <w:t xml:space="preserve"> database, as defined by constants in the </w:t>
+            </w:r>
+            <w:proofErr w:type="spellStart"/>
+            <w:r>
+              <w:t>DatabaseWriter</w:t>
+            </w:r>
+            <w:proofErr w:type="spellEnd"/>
+            <w:r>
+              <w:t xml:space="preserve"> class.</w:t>
             </w:r>
           </w:p>
           <w:p>
@@ -7035,7 +7440,15 @@
               <w:t xml:space="preserve"> </w:t>
             </w:r>
             <w:r>
-              <w:t>Return a list of all documents in the given collection from the local mongoDB database.</w:t>
+              <w:t xml:space="preserve">Return a list of all documents in the given collection from the local </w:t>
+            </w:r>
+            <w:proofErr w:type="spellStart"/>
+            <w:r>
+              <w:t>mongoDB</w:t>
+            </w:r>
+            <w:proofErr w:type="spellEnd"/>
+            <w:r>
+              <w:t xml:space="preserve"> database.</w:t>
             </w:r>
           </w:p>
         </w:tc>
@@ -7486,7 +7899,71 @@
               <w:rPr>
                 <w:b/>
               </w:rPr>
-              <w:t>Protocol: set_team(isLead, lead_IP, established_connections)</w:t>
+              <w:t xml:space="preserve">Protocol: </w:t>
+            </w:r>
+            <w:proofErr w:type="spellStart"/>
+            <w:r>
+              <w:rPr>
+                <w:b/>
+              </w:rPr>
+              <w:t>set_</w:t>
+            </w:r>
+            <w:proofErr w:type="gramStart"/>
+            <w:r>
+              <w:rPr>
+                <w:b/>
+              </w:rPr>
+              <w:t>team</w:t>
+            </w:r>
+            <w:proofErr w:type="spellEnd"/>
+            <w:r>
+              <w:rPr>
+                <w:b/>
+              </w:rPr>
+              <w:t>(</w:t>
+            </w:r>
+            <w:proofErr w:type="spellStart"/>
+            <w:proofErr w:type="gramEnd"/>
+            <w:r>
+              <w:rPr>
+                <w:b/>
+              </w:rPr>
+              <w:t>isLead</w:t>
+            </w:r>
+            <w:proofErr w:type="spellEnd"/>
+            <w:r>
+              <w:rPr>
+                <w:b/>
+              </w:rPr>
+              <w:t xml:space="preserve">, </w:t>
+            </w:r>
+            <w:proofErr w:type="spellStart"/>
+            <w:r>
+              <w:rPr>
+                <w:b/>
+              </w:rPr>
+              <w:t>lead_IP</w:t>
+            </w:r>
+            <w:proofErr w:type="spellEnd"/>
+            <w:r>
+              <w:rPr>
+                <w:b/>
+              </w:rPr>
+              <w:t xml:space="preserve">, </w:t>
+            </w:r>
+            <w:proofErr w:type="spellStart"/>
+            <w:r>
+              <w:rPr>
+                <w:b/>
+              </w:rPr>
+              <w:t>established_connections</w:t>
+            </w:r>
+            <w:proofErr w:type="spellEnd"/>
+            <w:r>
+              <w:rPr>
+                <w:b/>
+              </w:rPr>
+              <w:t>)</w:t>
             </w:r>
           </w:p>
           <w:p>
@@ -7498,7 +7975,47 @@
               </w:numPr>
             </w:pPr>
             <w:r>
-              <w:t>Pre-Condition: isLead is a boolean value that represents whether or not the user is a lead. lead_IP represents the IP address of the lead’s machine. established_connections represents the number of current connections to the current lead’s machine.</w:t>
+              <w:t xml:space="preserve">Pre-Condition: </w:t>
+            </w:r>
+            <w:proofErr w:type="spellStart"/>
+            <w:r>
+              <w:t>isLead</w:t>
+            </w:r>
+            <w:proofErr w:type="spellEnd"/>
+            <w:r>
+              <w:t xml:space="preserve"> is a </w:t>
+            </w:r>
+            <w:proofErr w:type="spellStart"/>
+            <w:r>
+              <w:t>boolean</w:t>
+            </w:r>
+            <w:proofErr w:type="spellEnd"/>
+            <w:r>
+              <w:t xml:space="preserve"> value that represents whether or not the user is a lead. </w:t>
+            </w:r>
+            <w:proofErr w:type="spellStart"/>
+            <w:r>
+              <w:t>lead_IP</w:t>
+            </w:r>
+            <w:proofErr w:type="spellEnd"/>
+            <w:r>
+              <w:t xml:space="preserve"> represents the IP address of the lead’s machine. </w:t>
+            </w:r>
+            <w:proofErr w:type="spellStart"/>
+            <w:r>
+              <w:t>established_connections</w:t>
+            </w:r>
+            <w:proofErr w:type="spellEnd"/>
+            <w:r>
+              <w:t xml:space="preserve"> </w:t>
+            </w:r>
+            <w:proofErr w:type="gramStart"/>
+            <w:r>
+              <w:t>represents</w:t>
+            </w:r>
+            <w:proofErr w:type="gramEnd"/>
+            <w:r>
+              <w:t xml:space="preserve"> the number of current connections to the current lead’s machine.</w:t>
             </w:r>
           </w:p>
           <w:p>
@@ -7547,7 +8064,63 @@
               <w:rPr>
                 <w:b/>
               </w:rPr>
-              <w:t>Protocol: set_event(name, description, startTime, endTime)</w:t>
+              <w:t xml:space="preserve">Protocol: </w:t>
+            </w:r>
+            <w:proofErr w:type="spellStart"/>
+            <w:r>
+              <w:rPr>
+                <w:b/>
+              </w:rPr>
+              <w:t>set_</w:t>
+            </w:r>
+            <w:proofErr w:type="gramStart"/>
+            <w:r>
+              <w:rPr>
+                <w:b/>
+              </w:rPr>
+              <w:t>event</w:t>
+            </w:r>
+            <w:proofErr w:type="spellEnd"/>
+            <w:r>
+              <w:rPr>
+                <w:b/>
+              </w:rPr>
+              <w:t>(</w:t>
+            </w:r>
+            <w:proofErr w:type="gramEnd"/>
+            <w:r>
+              <w:rPr>
+                <w:b/>
+              </w:rPr>
+              <w:t xml:space="preserve">name, description, </w:t>
+            </w:r>
+            <w:proofErr w:type="spellStart"/>
+            <w:r>
+              <w:rPr>
+                <w:b/>
+              </w:rPr>
+              <w:t>startTime</w:t>
+            </w:r>
+            <w:proofErr w:type="spellEnd"/>
+            <w:r>
+              <w:rPr>
+                <w:b/>
+              </w:rPr>
+              <w:t xml:space="preserve">, </w:t>
+            </w:r>
+            <w:proofErr w:type="spellStart"/>
+            <w:r>
+              <w:rPr>
+                <w:b/>
+              </w:rPr>
+              <w:t>endTime</w:t>
+            </w:r>
+            <w:proofErr w:type="spellEnd"/>
+            <w:r>
+              <w:rPr>
+                <w:b/>
+              </w:rPr>
+              <w:t>)</w:t>
             </w:r>
           </w:p>
           <w:p>
@@ -7559,7 +8132,23 @@
               </w:numPr>
             </w:pPr>
             <w:r>
-              <w:t>Pre-Condition: Name and description are valid strings. startTime and endTime are valid date strings in the format MM/DD/YYYY HH:MM (AM/PM).</w:t>
+              <w:t xml:space="preserve">Pre-Condition: Name and description are valid strings. </w:t>
+            </w:r>
+            <w:proofErr w:type="spellStart"/>
+            <w:r>
+              <w:t>startTime</w:t>
+            </w:r>
+            <w:proofErr w:type="spellEnd"/>
+            <w:r>
+              <w:t xml:space="preserve"> and </w:t>
+            </w:r>
+            <w:proofErr w:type="spellStart"/>
+            <w:r>
+              <w:t>endTime</w:t>
+            </w:r>
+            <w:proofErr w:type="spellEnd"/>
+            <w:r>
+              <w:t xml:space="preserve"> are valid date strings in the format MM/DD/YYYY HH:MM (AM/PM).</w:t>
             </w:r>
           </w:p>
           <w:p>
@@ -7610,7 +8199,85 @@
                 <w:b/>
               </w:rPr>
               <w:lastRenderedPageBreak/>
-              <w:t>Protocol: set_directories(root_dir, red_dir, blue_dir, white_dir)</w:t>
+              <w:t xml:space="preserve">Protocol: </w:t>
+            </w:r>
+            <w:proofErr w:type="spellStart"/>
+            <w:r>
+              <w:rPr>
+                <w:b/>
+              </w:rPr>
+              <w:t>set_</w:t>
+            </w:r>
+            <w:proofErr w:type="gramStart"/>
+            <w:r>
+              <w:rPr>
+                <w:b/>
+              </w:rPr>
+              <w:t>directories</w:t>
+            </w:r>
+            <w:proofErr w:type="spellEnd"/>
+            <w:r>
+              <w:rPr>
+                <w:b/>
+              </w:rPr>
+              <w:t>(</w:t>
+            </w:r>
+            <w:proofErr w:type="spellStart"/>
+            <w:proofErr w:type="gramEnd"/>
+            <w:r>
+              <w:rPr>
+                <w:b/>
+              </w:rPr>
+              <w:t>root_dir</w:t>
+            </w:r>
+            <w:proofErr w:type="spellEnd"/>
+            <w:r>
+              <w:rPr>
+                <w:b/>
+              </w:rPr>
+              <w:t xml:space="preserve">, </w:t>
+            </w:r>
+            <w:proofErr w:type="spellStart"/>
+            <w:r>
+              <w:rPr>
+                <w:b/>
+              </w:rPr>
+              <w:t>red_dir</w:t>
+            </w:r>
+            <w:proofErr w:type="spellEnd"/>
+            <w:r>
+              <w:rPr>
+                <w:b/>
+              </w:rPr>
+              <w:t xml:space="preserve">, </w:t>
+            </w:r>
+            <w:proofErr w:type="spellStart"/>
+            <w:r>
+              <w:rPr>
+                <w:b/>
+              </w:rPr>
+              <w:t>blue_dir</w:t>
+            </w:r>
+            <w:proofErr w:type="spellEnd"/>
+            <w:r>
+              <w:rPr>
+                <w:b/>
+              </w:rPr>
+              <w:t xml:space="preserve">, </w:t>
+            </w:r>
+            <w:proofErr w:type="spellStart"/>
+            <w:r>
+              <w:rPr>
+                <w:b/>
+              </w:rPr>
+              <w:t>white_dir</w:t>
+            </w:r>
+            <w:proofErr w:type="spellEnd"/>
+            <w:r>
+              <w:rPr>
+                <w:b/>
+              </w:rPr>
+              <w:t>)</w:t>
             </w:r>
           </w:p>
           <w:p>
@@ -7622,7 +8289,15 @@
               </w:numPr>
             </w:pPr>
             <w:r>
-              <w:t>Pre-Condition: All parameters are folder paths\ strings that describe the root dir, red directory, blue directory, and white directory respectively where log files are stored by the user.</w:t>
+              <w:t xml:space="preserve">Pre-Condition: All parameters are folder paths\ strings that describe the root </w:t>
+            </w:r>
+            <w:proofErr w:type="spellStart"/>
+            <w:r>
+              <w:t>dir</w:t>
+            </w:r>
+            <w:proofErr w:type="spellEnd"/>
+            <w:r>
+              <w:t>, red directory, blue directory, and white directory respectively where log files are stored by the user.</w:t>
             </w:r>
           </w:p>
           <w:p>
@@ -7671,7 +8346,35 @@
               <w:rPr>
                 <w:b/>
               </w:rPr>
-              <w:t>Protocol: add_vector(name, description)</w:t>
+              <w:t xml:space="preserve">Protocol: </w:t>
+            </w:r>
+            <w:proofErr w:type="spellStart"/>
+            <w:r>
+              <w:rPr>
+                <w:b/>
+              </w:rPr>
+              <w:t>add_</w:t>
+            </w:r>
+            <w:proofErr w:type="gramStart"/>
+            <w:r>
+              <w:rPr>
+                <w:b/>
+              </w:rPr>
+              <w:t>vector</w:t>
+            </w:r>
+            <w:proofErr w:type="spellEnd"/>
+            <w:r>
+              <w:rPr>
+                <w:b/>
+              </w:rPr>
+              <w:t>(</w:t>
+            </w:r>
+            <w:proofErr w:type="gramEnd"/>
+            <w:r>
+              <w:rPr>
+                <w:b/>
+              </w:rPr>
+              <w:t>name, description)</w:t>
             </w:r>
           </w:p>
           <w:p>
@@ -7732,7 +8435,35 @@
               <w:rPr>
                 <w:b/>
               </w:rPr>
-              <w:t>Protocol: add_icon(name, source)</w:t>
+              <w:t xml:space="preserve">Protocol: </w:t>
+            </w:r>
+            <w:proofErr w:type="spellStart"/>
+            <w:r>
+              <w:rPr>
+                <w:b/>
+              </w:rPr>
+              <w:t>add_</w:t>
+            </w:r>
+            <w:proofErr w:type="gramStart"/>
+            <w:r>
+              <w:rPr>
+                <w:b/>
+              </w:rPr>
+              <w:t>icon</w:t>
+            </w:r>
+            <w:proofErr w:type="spellEnd"/>
+            <w:r>
+              <w:rPr>
+                <w:b/>
+              </w:rPr>
+              <w:t>(</w:t>
+            </w:r>
+            <w:proofErr w:type="gramEnd"/>
+            <w:r>
+              <w:rPr>
+                <w:b/>
+              </w:rPr>
+              <w:t>name, source)</w:t>
             </w:r>
           </w:p>
           <w:p>
@@ -8049,7 +8780,21 @@
               <w:rPr>
                 <w:b/>
               </w:rPr>
-              <w:t>Protocol: set_name(name)</w:t>
+              <w:t xml:space="preserve">Protocol: </w:t>
+            </w:r>
+            <w:proofErr w:type="spellStart"/>
+            <w:r>
+              <w:rPr>
+                <w:b/>
+              </w:rPr>
+              <w:t>set_name</w:t>
+            </w:r>
+            <w:proofErr w:type="spellEnd"/>
+            <w:r>
+              <w:rPr>
+                <w:b/>
+              </w:rPr>
+              <w:t>(name)</w:t>
             </w:r>
           </w:p>
           <w:p>
@@ -8137,7 +8882,21 @@
               <w:rPr>
                 <w:b/>
               </w:rPr>
-              <w:t>Protocol: set_source(source)</w:t>
+              <w:t xml:space="preserve">Protocol: </w:t>
+            </w:r>
+            <w:proofErr w:type="spellStart"/>
+            <w:r>
+              <w:rPr>
+                <w:b/>
+              </w:rPr>
+              <w:t>set_source</w:t>
+            </w:r>
+            <w:proofErr w:type="spellEnd"/>
+            <w:r>
+              <w:rPr>
+                <w:b/>
+              </w:rPr>
+              <w:t>(source)</w:t>
             </w:r>
           </w:p>
           <w:p>
@@ -8158,7 +8917,15 @@
               <w:t xml:space="preserve"> </w:t>
             </w:r>
             <w:r>
-              <w:t>source is a string containing the file path of  an image file on the user’s local machine.</w:t>
+              <w:t xml:space="preserve">source is a string containing the file path </w:t>
+            </w:r>
+            <w:proofErr w:type="gramStart"/>
+            <w:r>
+              <w:t>of  an</w:t>
+            </w:r>
+            <w:proofErr w:type="gramEnd"/>
+            <w:r>
+              <w:t xml:space="preserve"> image file on the user’s local machine.</w:t>
             </w:r>
           </w:p>
           <w:p>
@@ -8225,7 +8992,21 @@
               <w:rPr>
                 <w:b/>
               </w:rPr>
-              <w:t>Protocol: get_name(source)</w:t>
+              <w:t xml:space="preserve">Protocol: </w:t>
+            </w:r>
+            <w:proofErr w:type="spellStart"/>
+            <w:r>
+              <w:rPr>
+                <w:b/>
+              </w:rPr>
+              <w:t>get_name</w:t>
+            </w:r>
+            <w:proofErr w:type="spellEnd"/>
+            <w:r>
+              <w:rPr>
+                <w:b/>
+              </w:rPr>
+              <w:t>(source)</w:t>
             </w:r>
           </w:p>
           <w:p>
@@ -8266,8 +9047,13 @@
               </w:rPr>
               <w:t xml:space="preserve"> </w:t>
             </w:r>
-            <w:r>
-              <w:t>the Icon name has been returned</w:t>
+            <w:proofErr w:type="gramStart"/>
+            <w:r>
+              <w:t>the</w:t>
+            </w:r>
+            <w:proofErr w:type="gramEnd"/>
+            <w:r>
+              <w:t xml:space="preserve"> Icon name has been returned</w:t>
             </w:r>
           </w:p>
           <w:p>
@@ -8380,8 +9166,13 @@
         <w:t>Classes contained in subsystem:</w:t>
       </w:r>
       <w:r>
-        <w:t xml:space="preserve"> Log Entry, Cleansing, Validation, Enforcement Action Report, Splunk, OCR Feeder, Parlatype</w:t>
+        <w:t xml:space="preserve"> Log Entry, Cleansing, Validation, Enforcement Action Report, Splunk, OCR Feeder, </w:t>
       </w:r>
+      <w:proofErr w:type="spellStart"/>
+      <w:r>
+        <w:t>Parlatype</w:t>
+      </w:r>
+      <w:proofErr w:type="spellEnd"/>
     </w:p>
     <w:p>
       <w:pPr>
@@ -8672,7 +9463,71 @@
               <w:rPr>
                 <w:b/>
               </w:rPr>
-              <w:t>Protocol: set_logEntrydetails(entryID, occurrenceTime, description, path, creator, eventType, artifact)</w:t>
+              <w:t xml:space="preserve">Protocol: </w:t>
+            </w:r>
+            <w:proofErr w:type="spellStart"/>
+            <w:r>
+              <w:rPr>
+                <w:b/>
+              </w:rPr>
+              <w:t>set_</w:t>
+            </w:r>
+            <w:proofErr w:type="gramStart"/>
+            <w:r>
+              <w:rPr>
+                <w:b/>
+              </w:rPr>
+              <w:t>logEntrydetails</w:t>
+            </w:r>
+            <w:proofErr w:type="spellEnd"/>
+            <w:r>
+              <w:rPr>
+                <w:b/>
+              </w:rPr>
+              <w:t>(</w:t>
+            </w:r>
+            <w:proofErr w:type="spellStart"/>
+            <w:proofErr w:type="gramEnd"/>
+            <w:r>
+              <w:rPr>
+                <w:b/>
+              </w:rPr>
+              <w:t>entryID</w:t>
+            </w:r>
+            <w:proofErr w:type="spellEnd"/>
+            <w:r>
+              <w:rPr>
+                <w:b/>
+              </w:rPr>
+              <w:t xml:space="preserve">, </w:t>
+            </w:r>
+            <w:proofErr w:type="spellStart"/>
+            <w:r>
+              <w:rPr>
+                <w:b/>
+              </w:rPr>
+              <w:t>occurrenceTime</w:t>
+            </w:r>
+            <w:proofErr w:type="spellEnd"/>
+            <w:r>
+              <w:rPr>
+                <w:b/>
+              </w:rPr>
+              <w:t xml:space="preserve">, description, path, creator, </w:t>
+            </w:r>
+            <w:proofErr w:type="spellStart"/>
+            <w:r>
+              <w:rPr>
+                <w:b/>
+              </w:rPr>
+              <w:t>eventType</w:t>
+            </w:r>
+            <w:proofErr w:type="spellEnd"/>
+            <w:r>
+              <w:rPr>
+                <w:b/>
+              </w:rPr>
+              <w:t>, artifact)</w:t>
             </w:r>
           </w:p>
           <w:p>
@@ -8684,7 +9539,31 @@
               </w:numPr>
             </w:pPr>
             <w:r>
-              <w:t>Pre-Condition: entryID, description, path, creator, eventType, and artifact are valid strings. occurrenceTime is a valid date string in the format MM/DD/YYYY HH:MM (AM/PM).</w:t>
+              <w:t xml:space="preserve">Pre-Condition: </w:t>
+            </w:r>
+            <w:proofErr w:type="spellStart"/>
+            <w:r>
+              <w:t>entryID</w:t>
+            </w:r>
+            <w:proofErr w:type="spellEnd"/>
+            <w:r>
+              <w:t xml:space="preserve">, description, path, creator, </w:t>
+            </w:r>
+            <w:proofErr w:type="spellStart"/>
+            <w:r>
+              <w:t>eventType</w:t>
+            </w:r>
+            <w:proofErr w:type="spellEnd"/>
+            <w:r>
+              <w:t xml:space="preserve">, and artifact are valid strings. </w:t>
+            </w:r>
+            <w:proofErr w:type="spellStart"/>
+            <w:r>
+              <w:t>occurrenceTime</w:t>
+            </w:r>
+            <w:proofErr w:type="spellEnd"/>
+            <w:r>
+              <w:t xml:space="preserve"> is a valid date string in the format MM/DD/YYYY HH:MM (AM/PM).</w:t>
             </w:r>
           </w:p>
           <w:p>
@@ -8696,7 +9575,31 @@
               </w:numPr>
             </w:pPr>
             <w:r>
-              <w:t>Post-Condition: The log object now knows the entryID, occurrenceTime, description, path, creator, eventType, and artifact.</w:t>
+              <w:t xml:space="preserve">Post-Condition: The log object now knows the </w:t>
+            </w:r>
+            <w:proofErr w:type="spellStart"/>
+            <w:r>
+              <w:t>entryID</w:t>
+            </w:r>
+            <w:proofErr w:type="spellEnd"/>
+            <w:r>
+              <w:t xml:space="preserve">, </w:t>
+            </w:r>
+            <w:proofErr w:type="spellStart"/>
+            <w:r>
+              <w:t>occurrenceTime</w:t>
+            </w:r>
+            <w:proofErr w:type="spellEnd"/>
+            <w:r>
+              <w:t xml:space="preserve">, description, path, creator, </w:t>
+            </w:r>
+            <w:proofErr w:type="spellStart"/>
+            <w:r>
+              <w:t>eventType</w:t>
+            </w:r>
+            <w:proofErr w:type="spellEnd"/>
+            <w:r>
+              <w:t>, and artifact.</w:t>
             </w:r>
           </w:p>
           <w:p>
@@ -8983,13 +9886,39 @@
           </w:p>
           <w:p>
             <w:r>
-              <w:t>27 -&gt; ParlatypeInterface(11)</w:t>
+              <w:t xml:space="preserve">27 -&gt; </w:t>
+            </w:r>
+            <w:proofErr w:type="spellStart"/>
+            <w:proofErr w:type="gramStart"/>
+            <w:r>
+              <w:t>ParlatypeInterface</w:t>
+            </w:r>
+            <w:proofErr w:type="spellEnd"/>
+            <w:r>
+              <w:t>(</w:t>
+            </w:r>
+            <w:proofErr w:type="gramEnd"/>
+            <w:r>
+              <w:t>11)</w:t>
             </w:r>
           </w:p>
           <w:p>
             <w:r>
               <w:lastRenderedPageBreak/>
-              <w:t>28 -&gt; TesseractInterface(10)</w:t>
+              <w:t xml:space="preserve">28 -&gt; </w:t>
+            </w:r>
+            <w:proofErr w:type="spellStart"/>
+            <w:proofErr w:type="gramStart"/>
+            <w:r>
+              <w:t>TesseractInterface</w:t>
+            </w:r>
+            <w:proofErr w:type="spellEnd"/>
+            <w:r>
+              <w:t>(</w:t>
+            </w:r>
+            <w:proofErr w:type="gramEnd"/>
+            <w:r>
+              <w:t>10)</w:t>
             </w:r>
           </w:p>
         </w:tc>
@@ -9036,7 +9965,15 @@
               <w:t xml:space="preserve"> </w:t>
             </w:r>
             <w:r>
-              <w:t>The source is a string containing the file path of  a file on the user’s machine.</w:t>
+              <w:t xml:space="preserve">The source is a string containing the file path </w:t>
+            </w:r>
+            <w:proofErr w:type="gramStart"/>
+            <w:r>
+              <w:t>of  a</w:t>
+            </w:r>
+            <w:proofErr w:type="gramEnd"/>
+            <w:r>
+              <w:t xml:space="preserve"> file on the user’s machine.</w:t>
             </w:r>
           </w:p>
           <w:p>
@@ -9078,7 +10015,15 @@
               <w:t xml:space="preserve"> </w:t>
             </w:r>
             <w:r>
-              <w:t>The source will either get cleansed and sent for validation or be redirected to an audio or an ocr transcription tool.</w:t>
+              <w:t xml:space="preserve">The source will either get cleansed and sent for validation or be redirected to an audio or an </w:t>
+            </w:r>
+            <w:proofErr w:type="spellStart"/>
+            <w:r>
+              <w:t>ocr</w:t>
+            </w:r>
+            <w:proofErr w:type="spellEnd"/>
+            <w:r>
+              <w:t xml:space="preserve"> transcription tool.</w:t>
             </w:r>
           </w:p>
         </w:tc>
@@ -9359,7 +10304,15 @@
           </w:p>
           <w:p>
             <w:r>
-              <w:t>30 -&gt;  Splunk (9)</w:t>
+              <w:t>30 -</w:t>
+            </w:r>
+            <w:proofErr w:type="gramStart"/>
+            <w:r>
+              <w:t>&gt;  Splunk</w:t>
+            </w:r>
+            <w:proofErr w:type="gramEnd"/>
+            <w:r>
+              <w:t xml:space="preserve"> (9)</w:t>
             </w:r>
           </w:p>
         </w:tc>
@@ -9381,7 +10334,21 @@
               <w:rPr>
                 <w:b/>
               </w:rPr>
-              <w:t>Protocol: validate_rows(source)</w:t>
+              <w:t xml:space="preserve">Protocol: </w:t>
+            </w:r>
+            <w:proofErr w:type="spellStart"/>
+            <w:r>
+              <w:rPr>
+                <w:b/>
+              </w:rPr>
+              <w:t>validate_rows</w:t>
+            </w:r>
+            <w:proofErr w:type="spellEnd"/>
+            <w:r>
+              <w:rPr>
+                <w:b/>
+              </w:rPr>
+              <w:t>(source)</w:t>
             </w:r>
           </w:p>
           <w:p>
@@ -9402,7 +10369,15 @@
               <w:t xml:space="preserve"> </w:t>
             </w:r>
             <w:r>
-              <w:t>The source is a string containing the file path of  a file on the user’s machine.</w:t>
+              <w:t xml:space="preserve">The source is a string containing the file path </w:t>
+            </w:r>
+            <w:proofErr w:type="gramStart"/>
+            <w:r>
+              <w:t>of  a</w:t>
+            </w:r>
+            <w:proofErr w:type="gramEnd"/>
+            <w:r>
+              <w:t xml:space="preserve"> file on the user’s machine.</w:t>
             </w:r>
           </w:p>
           <w:p>
@@ -9466,7 +10441,63 @@
               <w:rPr>
                 <w:b/>
               </w:rPr>
-              <w:t>Protocol: validate_time(source, startTime, endTime)</w:t>
+              <w:t xml:space="preserve">Protocol: </w:t>
+            </w:r>
+            <w:proofErr w:type="spellStart"/>
+            <w:r>
+              <w:rPr>
+                <w:b/>
+              </w:rPr>
+              <w:t>validate_</w:t>
+            </w:r>
+            <w:proofErr w:type="gramStart"/>
+            <w:r>
+              <w:rPr>
+                <w:b/>
+              </w:rPr>
+              <w:t>time</w:t>
+            </w:r>
+            <w:proofErr w:type="spellEnd"/>
+            <w:r>
+              <w:rPr>
+                <w:b/>
+              </w:rPr>
+              <w:t>(</w:t>
+            </w:r>
+            <w:proofErr w:type="gramEnd"/>
+            <w:r>
+              <w:rPr>
+                <w:b/>
+              </w:rPr>
+              <w:t xml:space="preserve">source, </w:t>
+            </w:r>
+            <w:proofErr w:type="spellStart"/>
+            <w:r>
+              <w:rPr>
+                <w:b/>
+              </w:rPr>
+              <w:t>startTime</w:t>
+            </w:r>
+            <w:proofErr w:type="spellEnd"/>
+            <w:r>
+              <w:rPr>
+                <w:b/>
+              </w:rPr>
+              <w:t xml:space="preserve">, </w:t>
+            </w:r>
+            <w:proofErr w:type="spellStart"/>
+            <w:r>
+              <w:rPr>
+                <w:b/>
+              </w:rPr>
+              <w:t>endTime</w:t>
+            </w:r>
+            <w:proofErr w:type="spellEnd"/>
+            <w:r>
+              <w:rPr>
+                <w:b/>
+              </w:rPr>
+              <w:t>)</w:t>
             </w:r>
           </w:p>
           <w:p>
@@ -9478,7 +10509,23 @@
               </w:numPr>
             </w:pPr>
             <w:r>
-              <w:t>Pre-Condition: source is a valid string. startTime and endTime are valid date strings in the format MM/DD/YYYY HH:MM (AM/PM).</w:t>
+              <w:t xml:space="preserve">Pre-Condition: source is a valid string. </w:t>
+            </w:r>
+            <w:proofErr w:type="spellStart"/>
+            <w:r>
+              <w:t>startTime</w:t>
+            </w:r>
+            <w:proofErr w:type="spellEnd"/>
+            <w:r>
+              <w:t xml:space="preserve"> and </w:t>
+            </w:r>
+            <w:proofErr w:type="spellStart"/>
+            <w:r>
+              <w:t>endTime</w:t>
+            </w:r>
+            <w:proofErr w:type="spellEnd"/>
+            <w:r>
+              <w:t xml:space="preserve"> are valid date strings in the format MM/DD/YYYY HH:MM (AM/PM).</w:t>
             </w:r>
           </w:p>
           <w:p>
@@ -9502,7 +10549,23 @@
               </w:numPr>
             </w:pPr>
             <w:r>
-              <w:t>Description: Checks to make sure that the source falls with the startTime and endTime range.</w:t>
+              <w:t xml:space="preserve">Description: Checks to make sure that the source falls with the </w:t>
+            </w:r>
+            <w:proofErr w:type="spellStart"/>
+            <w:r>
+              <w:t>startTime</w:t>
+            </w:r>
+            <w:proofErr w:type="spellEnd"/>
+            <w:r>
+              <w:t xml:space="preserve"> and </w:t>
+            </w:r>
+            <w:proofErr w:type="spellStart"/>
+            <w:r>
+              <w:t>endTime</w:t>
+            </w:r>
+            <w:proofErr w:type="spellEnd"/>
+            <w:r>
+              <w:t xml:space="preserve"> range.</w:t>
             </w:r>
           </w:p>
         </w:tc>
@@ -9770,7 +10833,21 @@
                 <w:b/>
               </w:rPr>
               <w:lastRenderedPageBreak/>
-              <w:t>Protocol: get_log_files(source)</w:t>
+              <w:t xml:space="preserve">Protocol: </w:t>
+            </w:r>
+            <w:proofErr w:type="spellStart"/>
+            <w:r>
+              <w:rPr>
+                <w:b/>
+              </w:rPr>
+              <w:t>get_log_files</w:t>
+            </w:r>
+            <w:proofErr w:type="spellEnd"/>
+            <w:r>
+              <w:rPr>
+                <w:b/>
+              </w:rPr>
+              <w:t>(source)</w:t>
             </w:r>
           </w:p>
           <w:p>
@@ -9855,7 +10932,21 @@
               <w:rPr>
                 <w:b/>
               </w:rPr>
-              <w:t>Protocol: get_cleansing_status(source)</w:t>
+              <w:t xml:space="preserve">Protocol: </w:t>
+            </w:r>
+            <w:proofErr w:type="spellStart"/>
+            <w:r>
+              <w:rPr>
+                <w:b/>
+              </w:rPr>
+              <w:t>get_cleansing_status</w:t>
+            </w:r>
+            <w:proofErr w:type="spellEnd"/>
+            <w:r>
+              <w:rPr>
+                <w:b/>
+              </w:rPr>
+              <w:t>(source)</w:t>
             </w:r>
           </w:p>
           <w:p>
@@ -9876,7 +10967,15 @@
               <w:t xml:space="preserve"> </w:t>
             </w:r>
             <w:r>
-              <w:t>The source is a string containing the file path of  a file on the user’s machine.</w:t>
+              <w:t xml:space="preserve">The source is a string containing the file path </w:t>
+            </w:r>
+            <w:proofErr w:type="gramStart"/>
+            <w:r>
+              <w:t>of  a</w:t>
+            </w:r>
+            <w:proofErr w:type="gramEnd"/>
+            <w:r>
+              <w:t xml:space="preserve"> file on the user’s machine.</w:t>
             </w:r>
           </w:p>
           <w:p>
@@ -9940,7 +11039,21 @@
               <w:rPr>
                 <w:b/>
               </w:rPr>
-              <w:t>Protocol: get_validation_status(source)</w:t>
+              <w:t xml:space="preserve">Protocol: </w:t>
+            </w:r>
+            <w:proofErr w:type="spellStart"/>
+            <w:r>
+              <w:rPr>
+                <w:b/>
+              </w:rPr>
+              <w:t>get_validation_status</w:t>
+            </w:r>
+            <w:proofErr w:type="spellEnd"/>
+            <w:r>
+              <w:rPr>
+                <w:b/>
+              </w:rPr>
+              <w:t>(source)</w:t>
             </w:r>
           </w:p>
           <w:p>
@@ -9961,7 +11074,15 @@
               <w:t xml:space="preserve"> </w:t>
             </w:r>
             <w:r>
-              <w:t>The source is a string containing the file path of  a file on the user’s machine.</w:t>
+              <w:t xml:space="preserve">The source is a string containing the file path </w:t>
+            </w:r>
+            <w:proofErr w:type="gramStart"/>
+            <w:r>
+              <w:t>of  a</w:t>
+            </w:r>
+            <w:proofErr w:type="gramEnd"/>
+            <w:r>
+              <w:t xml:space="preserve"> file on the user’s machine.</w:t>
             </w:r>
           </w:p>
           <w:p>
@@ -10025,7 +11146,21 @@
               <w:rPr>
                 <w:b/>
               </w:rPr>
-              <w:t>Protocol: get_ingestion_status(source)</w:t>
+              <w:t xml:space="preserve">Protocol: </w:t>
+            </w:r>
+            <w:proofErr w:type="spellStart"/>
+            <w:r>
+              <w:rPr>
+                <w:b/>
+              </w:rPr>
+              <w:t>get_ingestion_status</w:t>
+            </w:r>
+            <w:proofErr w:type="spellEnd"/>
+            <w:r>
+              <w:rPr>
+                <w:b/>
+              </w:rPr>
+              <w:t>(source)</w:t>
             </w:r>
           </w:p>
           <w:p>
@@ -10046,7 +11181,15 @@
               <w:t xml:space="preserve"> </w:t>
             </w:r>
             <w:r>
-              <w:t>The source is a string containing the file path of  a file on the user’s machine.</w:t>
+              <w:t xml:space="preserve">The source is a string containing the file path </w:t>
+            </w:r>
+            <w:proofErr w:type="gramStart"/>
+            <w:r>
+              <w:t>of  a</w:t>
+            </w:r>
+            <w:proofErr w:type="gramEnd"/>
+            <w:r>
+              <w:t xml:space="preserve"> file on the user’s machine.</w:t>
             </w:r>
           </w:p>
           <w:p>
@@ -10088,7 +11231,15 @@
               <w:t xml:space="preserve"> </w:t>
             </w:r>
             <w:r>
-              <w:t>This method gets the status of the source from the SplunkInterface class and displays it.</w:t>
+              <w:t xml:space="preserve">This method gets the status of the source from the </w:t>
+            </w:r>
+            <w:proofErr w:type="spellStart"/>
+            <w:r>
+              <w:t>SplunkInterface</w:t>
+            </w:r>
+            <w:proofErr w:type="spellEnd"/>
+            <w:r>
+              <w:t xml:space="preserve"> class and displays it.</w:t>
             </w:r>
           </w:p>
         </w:tc>
@@ -10110,7 +11261,49 @@
               <w:rPr>
                 <w:b/>
               </w:rPr>
-              <w:t>Protocol: get_error_description(source, log_error)</w:t>
+              <w:t xml:space="preserve">Protocol: </w:t>
+            </w:r>
+            <w:proofErr w:type="spellStart"/>
+            <w:r>
+              <w:rPr>
+                <w:b/>
+              </w:rPr>
+              <w:t>get_error_</w:t>
+            </w:r>
+            <w:proofErr w:type="gramStart"/>
+            <w:r>
+              <w:rPr>
+                <w:b/>
+              </w:rPr>
+              <w:t>description</w:t>
+            </w:r>
+            <w:proofErr w:type="spellEnd"/>
+            <w:r>
+              <w:rPr>
+                <w:b/>
+              </w:rPr>
+              <w:t>(</w:t>
+            </w:r>
+            <w:proofErr w:type="gramEnd"/>
+            <w:r>
+              <w:rPr>
+                <w:b/>
+              </w:rPr>
+              <w:t xml:space="preserve">source, </w:t>
+            </w:r>
+            <w:proofErr w:type="spellStart"/>
+            <w:r>
+              <w:rPr>
+                <w:b/>
+              </w:rPr>
+              <w:t>log_error</w:t>
+            </w:r>
+            <w:proofErr w:type="spellEnd"/>
+            <w:r>
+              <w:rPr>
+                <w:b/>
+              </w:rPr>
+              <w:t>)</w:t>
             </w:r>
           </w:p>
           <w:p>
@@ -10131,7 +11324,23 @@
               <w:t xml:space="preserve"> </w:t>
             </w:r>
             <w:r>
-              <w:t xml:space="preserve">The log_error is a string that represents a valid error description for the selected file and get_logFiles(source) has previously been called on this Enforcement Action Report object. </w:t>
+              <w:t xml:space="preserve">The </w:t>
+            </w:r>
+            <w:proofErr w:type="spellStart"/>
+            <w:r>
+              <w:t>log_error</w:t>
+            </w:r>
+            <w:proofErr w:type="spellEnd"/>
+            <w:r>
+              <w:t xml:space="preserve"> is a string that represents a valid error description for the selected file and </w:t>
+            </w:r>
+            <w:proofErr w:type="spellStart"/>
+            <w:r>
+              <w:t>get_logFiles</w:t>
+            </w:r>
+            <w:proofErr w:type="spellEnd"/>
+            <w:r>
+              <w:t xml:space="preserve">(source) has previously been called on this Enforcement Action Report object. </w:t>
             </w:r>
           </w:p>
           <w:p>
@@ -10143,7 +11352,15 @@
               </w:numPr>
             </w:pPr>
             <w:r>
-              <w:t>Post-Condition: Returns the log_error for the given source.</w:t>
+              <w:t xml:space="preserve">Post-Condition: Returns the </w:t>
+            </w:r>
+            <w:proofErr w:type="spellStart"/>
+            <w:r>
+              <w:t>log_error</w:t>
+            </w:r>
+            <w:proofErr w:type="spellEnd"/>
+            <w:r>
+              <w:t xml:space="preserve"> for the given source.</w:t>
             </w:r>
             <w:r>
               <w:rPr>
@@ -10192,8 +11409,13 @@
       <w:bookmarkStart w:id="55" w:name="_heading=h.1mrcu09" w:colFirst="0" w:colLast="0"/>
       <w:bookmarkEnd w:id="55"/>
       <w:r>
-        <w:t>Class Description of SplunkInterface</w:t>
+        <w:t xml:space="preserve">Class Description of </w:t>
       </w:r>
+      <w:proofErr w:type="spellStart"/>
+      <w:r>
+        <w:t>SplunkInterface</w:t>
+      </w:r>
+      <w:proofErr w:type="spellEnd"/>
     </w:p>
     <w:p>
       <w:pPr>
@@ -10237,8 +11459,13 @@
               <w:t>Class Name</w:t>
             </w:r>
             <w:r>
-              <w:t>: SplunkInterface</w:t>
-            </w:r>
+              <w:t xml:space="preserve">: </w:t>
+            </w:r>
+            <w:proofErr w:type="spellStart"/>
+            <w:r>
+              <w:t>SplunkInterface</w:t>
+            </w:r>
+            <w:proofErr w:type="spellEnd"/>
           </w:p>
         </w:tc>
       </w:tr>
@@ -10439,7 +11666,15 @@
           </w:tcPr>
           <w:p>
             <w:r>
-              <w:t>33 -&gt; LogEntry (5)</w:t>
+              <w:t xml:space="preserve">33 -&gt; </w:t>
+            </w:r>
+            <w:proofErr w:type="spellStart"/>
+            <w:r>
+              <w:t>LogEntry</w:t>
+            </w:r>
+            <w:proofErr w:type="spellEnd"/>
+            <w:r>
+              <w:t xml:space="preserve"> (5)</w:t>
             </w:r>
           </w:p>
           <w:p>
@@ -10465,8 +11700,21 @@
               </w:rPr>
               <w:t xml:space="preserve">Protocol: </w:t>
             </w:r>
-            <w:r>
-              <w:t>start_ingestion()</w:t>
+            <w:proofErr w:type="spellStart"/>
+            <w:r>
+              <w:t>start_</w:t>
+            </w:r>
+            <w:proofErr w:type="gramStart"/>
+            <w:r>
+              <w:t>ingestion</w:t>
+            </w:r>
+            <w:proofErr w:type="spellEnd"/>
+            <w:r>
+              <w:t>(</w:t>
+            </w:r>
+            <w:proofErr w:type="gramEnd"/>
+            <w:r>
+              <w:t>)</w:t>
             </w:r>
           </w:p>
           <w:p>
@@ -10487,7 +11735,15 @@
               <w:t xml:space="preserve"> </w:t>
             </w:r>
             <w:r>
-              <w:t>This SplunkInterface object has been initialized with lists of file path strings. Root, Red, Blue, and White lists respectively. Splunk must be running on the current user’s machine.</w:t>
+              <w:t xml:space="preserve">This </w:t>
+            </w:r>
+            <w:proofErr w:type="spellStart"/>
+            <w:r>
+              <w:t>SplunkInterface</w:t>
+            </w:r>
+            <w:proofErr w:type="spellEnd"/>
+            <w:r>
+              <w:t xml:space="preserve"> object has been initialized with lists of file path strings. Root, Red, Blue, and White lists respectively. Splunk must be running on the current user’s machine.</w:t>
             </w:r>
           </w:p>
           <w:p>
@@ -10551,7 +11807,23 @@
               <w:t>Protocol:</w:t>
             </w:r>
             <w:r>
-              <w:t xml:space="preserve"> get_log_entries()</w:t>
+              <w:t xml:space="preserve"> </w:t>
+            </w:r>
+            <w:proofErr w:type="spellStart"/>
+            <w:r>
+              <w:t>get_log_</w:t>
+            </w:r>
+            <w:proofErr w:type="gramStart"/>
+            <w:r>
+              <w:t>entries</w:t>
+            </w:r>
+            <w:proofErr w:type="spellEnd"/>
+            <w:r>
+              <w:t>(</w:t>
+            </w:r>
+            <w:proofErr w:type="gramEnd"/>
+            <w:r>
+              <w:t>)</w:t>
             </w:r>
           </w:p>
           <w:p>
@@ -10563,7 +11835,31 @@
               </w:numPr>
             </w:pPr>
             <w:r>
-              <w:t>Pre-Condition: start_ingestion() has previously been called on this SplunkInterface object.</w:t>
+              <w:t xml:space="preserve">Pre-Condition: </w:t>
+            </w:r>
+            <w:proofErr w:type="spellStart"/>
+            <w:r>
+              <w:t>start_</w:t>
+            </w:r>
+            <w:proofErr w:type="gramStart"/>
+            <w:r>
+              <w:t>ingestion</w:t>
+            </w:r>
+            <w:proofErr w:type="spellEnd"/>
+            <w:r>
+              <w:t>(</w:t>
+            </w:r>
+            <w:proofErr w:type="gramEnd"/>
+            <w:r>
+              <w:t xml:space="preserve">) has previously been called on this </w:t>
+            </w:r>
+            <w:proofErr w:type="spellStart"/>
+            <w:r>
+              <w:t>SplunkInterface</w:t>
+            </w:r>
+            <w:proofErr w:type="spellEnd"/>
+            <w:r>
+              <w:t xml:space="preserve"> object.</w:t>
             </w:r>
           </w:p>
           <w:p>
@@ -10587,7 +11883,15 @@
               </w:numPr>
             </w:pPr>
             <w:r>
-              <w:t>Description: Get a list of log entries that have been uploaded to the splunk index.</w:t>
+              <w:t xml:space="preserve">Description: Get a list of log entries that have been uploaded to the </w:t>
+            </w:r>
+            <w:proofErr w:type="spellStart"/>
+            <w:r>
+              <w:t>splunk</w:t>
+            </w:r>
+            <w:proofErr w:type="spellEnd"/>
+            <w:r>
+              <w:t xml:space="preserve"> index.</w:t>
             </w:r>
           </w:p>
         </w:tc>
@@ -10655,8 +11959,13 @@
               <w:t>Class Name</w:t>
             </w:r>
             <w:r>
-              <w:t>: TesseractInterface</w:t>
-            </w:r>
+              <w:t xml:space="preserve">: </w:t>
+            </w:r>
+            <w:proofErr w:type="spellStart"/>
+            <w:r>
+              <w:t>TesseractInterface</w:t>
+            </w:r>
+            <w:proofErr w:type="spellEnd"/>
           </w:p>
         </w:tc>
       </w:tr>
@@ -10836,7 +12145,15 @@
           </w:tcPr>
           <w:p>
             <w:r>
-              <w:t>35 -&gt; Cleansing(6)</w:t>
+              <w:t xml:space="preserve">35 -&gt; </w:t>
+            </w:r>
+            <w:proofErr w:type="gramStart"/>
+            <w:r>
+              <w:t>Cleansing(</w:t>
+            </w:r>
+            <w:proofErr w:type="gramEnd"/>
+            <w:r>
+              <w:t>6)</w:t>
             </w:r>
           </w:p>
         </w:tc>
@@ -10858,7 +12175,21 @@
               <w:rPr>
                 <w:b/>
               </w:rPr>
-              <w:t>Protocol: get_files(source)</w:t>
+              <w:t xml:space="preserve">Protocol: </w:t>
+            </w:r>
+            <w:proofErr w:type="spellStart"/>
+            <w:r>
+              <w:rPr>
+                <w:b/>
+              </w:rPr>
+              <w:t>get_files</w:t>
+            </w:r>
+            <w:proofErr w:type="spellEnd"/>
+            <w:r>
+              <w:rPr>
+                <w:b/>
+              </w:rPr>
+              <w:t>(source)</w:t>
             </w:r>
           </w:p>
           <w:p>
@@ -10964,7 +12295,15 @@
               <w:t xml:space="preserve"> </w:t>
             </w:r>
             <w:r>
-              <w:t>The TesseractInterface has been initialized.</w:t>
+              <w:t xml:space="preserve">The </w:t>
+            </w:r>
+            <w:proofErr w:type="spellStart"/>
+            <w:r>
+              <w:t>TesseractInterface</w:t>
+            </w:r>
+            <w:proofErr w:type="spellEnd"/>
+            <w:r>
+              <w:t xml:space="preserve"> has been initialized.</w:t>
             </w:r>
           </w:p>
           <w:p>
@@ -11033,11 +12372,19 @@
             <w:r>
               <w:t xml:space="preserve"> </w:t>
             </w:r>
-            <w:r>
-              <w:rPr>
-                <w:b/>
-              </w:rPr>
-              <w:t>get_transcribedFiles(source)</w:t>
+            <w:proofErr w:type="spellStart"/>
+            <w:r>
+              <w:rPr>
+                <w:b/>
+              </w:rPr>
+              <w:t>get_transcribedFiles</w:t>
+            </w:r>
+            <w:proofErr w:type="spellEnd"/>
+            <w:r>
+              <w:rPr>
+                <w:b/>
+              </w:rPr>
+              <w:t>(source)</w:t>
             </w:r>
           </w:p>
           <w:p>
@@ -11049,7 +12396,15 @@
               </w:numPr>
             </w:pPr>
             <w:r>
-              <w:t>Pre-Condition: transcribe(source) has previously been called on this TesseractInterface object.</w:t>
+              <w:t xml:space="preserve">Pre-Condition: transcribe(source) has previously been called on this </w:t>
+            </w:r>
+            <w:proofErr w:type="spellStart"/>
+            <w:r>
+              <w:t>TesseractInterface</w:t>
+            </w:r>
+            <w:proofErr w:type="spellEnd"/>
+            <w:r>
+              <w:t xml:space="preserve"> object.</w:t>
             </w:r>
           </w:p>
           <w:p>
@@ -11095,7 +12450,15 @@
       <w:bookmarkStart w:id="57" w:name="_heading=h.2lwamvv" w:colFirst="0" w:colLast="0"/>
       <w:bookmarkEnd w:id="57"/>
       <w:r>
-        <w:t>Class Description of Parlatype Interface</w:t>
+        <w:t xml:space="preserve">Class Description of </w:t>
+      </w:r>
+      <w:proofErr w:type="spellStart"/>
+      <w:r>
+        <w:t>Parlatype</w:t>
+      </w:r>
+      <w:proofErr w:type="spellEnd"/>
+      <w:r>
+        <w:t xml:space="preserve"> Interface</w:t>
       </w:r>
     </w:p>
     <w:p>
@@ -11140,8 +12503,13 @@
               <w:t>Class Name</w:t>
             </w:r>
             <w:r>
-              <w:t>: ParlatypeInterface</w:t>
-            </w:r>
+              <w:t xml:space="preserve">: </w:t>
+            </w:r>
+            <w:proofErr w:type="spellStart"/>
+            <w:r>
+              <w:t>ParlatypeInterface</w:t>
+            </w:r>
+            <w:proofErr w:type="spellEnd"/>
           </w:p>
         </w:tc>
       </w:tr>
@@ -11306,7 +12674,15 @@
           </w:tcPr>
           <w:p>
             <w:r>
-              <w:t>37 -&gt; Cleansing(6)</w:t>
+              <w:t xml:space="preserve">37 -&gt; </w:t>
+            </w:r>
+            <w:proofErr w:type="gramStart"/>
+            <w:r>
+              <w:t>Cleansing(</w:t>
+            </w:r>
+            <w:proofErr w:type="gramEnd"/>
+            <w:r>
+              <w:t>6)</w:t>
             </w:r>
           </w:p>
         </w:tc>
@@ -11328,7 +12704,21 @@
               <w:rPr>
                 <w:b/>
               </w:rPr>
-              <w:t>Protocol: get_files(source)</w:t>
+              <w:t xml:space="preserve">Protocol: </w:t>
+            </w:r>
+            <w:proofErr w:type="spellStart"/>
+            <w:r>
+              <w:rPr>
+                <w:b/>
+              </w:rPr>
+              <w:t>get_files</w:t>
+            </w:r>
+            <w:proofErr w:type="spellEnd"/>
+            <w:r>
+              <w:rPr>
+                <w:b/>
+              </w:rPr>
+              <w:t>(source)</w:t>
             </w:r>
           </w:p>
           <w:p>
@@ -11434,7 +12824,15 @@
               <w:t xml:space="preserve"> </w:t>
             </w:r>
             <w:r>
-              <w:t>The ParlatypeInterface has been initialized.</w:t>
+              <w:t xml:space="preserve">The </w:t>
+            </w:r>
+            <w:proofErr w:type="spellStart"/>
+            <w:r>
+              <w:t>ParlatypeInterface</w:t>
+            </w:r>
+            <w:proofErr w:type="spellEnd"/>
+            <w:r>
+              <w:t xml:space="preserve"> has been initialized.</w:t>
             </w:r>
           </w:p>
           <w:p>
@@ -11455,7 +12853,15 @@
               <w:t xml:space="preserve"> </w:t>
             </w:r>
             <w:r>
-              <w:t>The files have been sent to Parlatype.</w:t>
+              <w:t xml:space="preserve">The files have been sent to </w:t>
+            </w:r>
+            <w:proofErr w:type="spellStart"/>
+            <w:r>
+              <w:t>Parlatype</w:t>
+            </w:r>
+            <w:proofErr w:type="spellEnd"/>
+            <w:r>
+              <w:t>.</w:t>
             </w:r>
           </w:p>
           <w:p>
@@ -11476,7 +12882,15 @@
               <w:t xml:space="preserve"> </w:t>
             </w:r>
             <w:r>
-              <w:t>This method will begin transcription by sending the received files to Parlatype.</w:t>
+              <w:t xml:space="preserve">This method will begin transcription by sending the received files to </w:t>
+            </w:r>
+            <w:proofErr w:type="spellStart"/>
+            <w:r>
+              <w:t>Parlatype</w:t>
+            </w:r>
+            <w:proofErr w:type="spellEnd"/>
+            <w:r>
+              <w:t>.</w:t>
             </w:r>
           </w:p>
         </w:tc>
@@ -11503,11 +12917,19 @@
             <w:r>
               <w:t xml:space="preserve"> </w:t>
             </w:r>
-            <w:r>
-              <w:rPr>
-                <w:b/>
-              </w:rPr>
-              <w:t>get_transcribed_files(source)</w:t>
+            <w:proofErr w:type="spellStart"/>
+            <w:r>
+              <w:rPr>
+                <w:b/>
+              </w:rPr>
+              <w:t>get_transcribed_files</w:t>
+            </w:r>
+            <w:proofErr w:type="spellEnd"/>
+            <w:r>
+              <w:rPr>
+                <w:b/>
+              </w:rPr>
+              <w:t>(source)</w:t>
             </w:r>
           </w:p>
           <w:p>
@@ -11520,7 +12942,15 @@
             </w:pPr>
             <w:r>
               <w:lastRenderedPageBreak/>
-              <w:t>Pre-Condition: transcribe(source) has previously been called on this ParlatypeInterface object.</w:t>
+              <w:t xml:space="preserve">Pre-Condition: transcribe(source) has previously been called on this </w:t>
+            </w:r>
+            <w:proofErr w:type="spellStart"/>
+            <w:r>
+              <w:t>ParlatypeInterface</w:t>
+            </w:r>
+            <w:proofErr w:type="spellEnd"/>
+            <w:r>
+              <w:t xml:space="preserve"> object.</w:t>
             </w:r>
           </w:p>
           <w:p>
@@ -11532,7 +12962,15 @@
               </w:numPr>
             </w:pPr>
             <w:r>
-              <w:t>Post-Condition: transcribed files have been obtained from Parlatype.</w:t>
+              <w:t xml:space="preserve">Post-Condition: transcribed files have been obtained from </w:t>
+            </w:r>
+            <w:proofErr w:type="spellStart"/>
+            <w:r>
+              <w:t>Parlatype</w:t>
+            </w:r>
+            <w:proofErr w:type="spellEnd"/>
+            <w:r>
+              <w:t>.</w:t>
             </w:r>
           </w:p>
           <w:p>
@@ -11544,7 +12982,15 @@
               </w:numPr>
             </w:pPr>
             <w:r>
-              <w:t>Description: This method will get files that have been transcribed from Parlatype and send them back to the Cleansing class.</w:t>
+              <w:t xml:space="preserve">Description: This method will get files that have been transcribed from </w:t>
+            </w:r>
+            <w:proofErr w:type="spellStart"/>
+            <w:r>
+              <w:t>Parlatype</w:t>
+            </w:r>
+            <w:proofErr w:type="spellEnd"/>
+            <w:r>
+              <w:t xml:space="preserve"> and send them back to the Cleansing class.</w:t>
             </w:r>
           </w:p>
         </w:tc>
@@ -11628,8 +13074,13 @@
         <w:t xml:space="preserve">Classes contained in subsystem: </w:t>
       </w:r>
       <w:r>
-        <w:t>Graph, Node, Relationship, Commit, GraphViz</w:t>
+        <w:t xml:space="preserve">Graph, Node, Relationship, Commit, </w:t>
       </w:r>
+      <w:proofErr w:type="spellStart"/>
+      <w:r>
+        <w:t>GraphViz</w:t>
+      </w:r>
+      <w:proofErr w:type="spellEnd"/>
     </w:p>
     <w:p>
       <w:pPr>
@@ -11899,7 +13350,21 @@
               <w:rPr>
                 <w:b/>
               </w:rPr>
-              <w:t>Protocol: add_node(node)</w:t>
+              <w:t xml:space="preserve">Protocol: </w:t>
+            </w:r>
+            <w:proofErr w:type="spellStart"/>
+            <w:r>
+              <w:rPr>
+                <w:b/>
+              </w:rPr>
+              <w:t>add_node</w:t>
+            </w:r>
+            <w:proofErr w:type="spellEnd"/>
+            <w:r>
+              <w:rPr>
+                <w:b/>
+              </w:rPr>
+              <w:t>(node)</w:t>
             </w:r>
           </w:p>
           <w:p>
@@ -11965,7 +13430,21 @@
               <w:rPr>
                 <w:b/>
               </w:rPr>
-              <w:t>Protocol: add_relationship(relationship)</w:t>
+              <w:t xml:space="preserve">Protocol: </w:t>
+            </w:r>
+            <w:proofErr w:type="spellStart"/>
+            <w:r>
+              <w:rPr>
+                <w:b/>
+              </w:rPr>
+              <w:t>add_relationship</w:t>
+            </w:r>
+            <w:proofErr w:type="spellEnd"/>
+            <w:r>
+              <w:rPr>
+                <w:b/>
+              </w:rPr>
+              <w:t>(relationship)</w:t>
             </w:r>
           </w:p>
           <w:p>
@@ -12019,7 +13498,35 @@
               <w:rPr>
                 <w:b/>
               </w:rPr>
-              <w:t>Protocol: remove_node(node_id)</w:t>
+              <w:t xml:space="preserve">Protocol: </w:t>
+            </w:r>
+            <w:proofErr w:type="spellStart"/>
+            <w:r>
+              <w:rPr>
+                <w:b/>
+              </w:rPr>
+              <w:t>remove_node</w:t>
+            </w:r>
+            <w:proofErr w:type="spellEnd"/>
+            <w:r>
+              <w:rPr>
+                <w:b/>
+              </w:rPr>
+              <w:t>(</w:t>
+            </w:r>
+            <w:proofErr w:type="spellStart"/>
+            <w:r>
+              <w:rPr>
+                <w:b/>
+              </w:rPr>
+              <w:t>node_id</w:t>
+            </w:r>
+            <w:proofErr w:type="spellEnd"/>
+            <w:r>
+              <w:rPr>
+                <w:b/>
+              </w:rPr>
+              <w:t>)</w:t>
             </w:r>
           </w:p>
           <w:p>
@@ -12030,7 +13537,15 @@
               </w:numPr>
             </w:pPr>
             <w:r>
-              <w:t>Pre-Condition: node_id must be a node that has already been added to the graph.</w:t>
+              <w:t xml:space="preserve">Pre-Condition: </w:t>
+            </w:r>
+            <w:proofErr w:type="spellStart"/>
+            <w:r>
+              <w:t>node_id</w:t>
+            </w:r>
+            <w:proofErr w:type="spellEnd"/>
+            <w:r>
+              <w:t xml:space="preserve"> must be a node that has already been added to the graph.</w:t>
             </w:r>
           </w:p>
           <w:p>
@@ -12041,7 +13556,15 @@
               </w:numPr>
             </w:pPr>
             <w:r>
-              <w:t>Post-Condition: The node with the given node_id has been removed from this graph</w:t>
+              <w:t xml:space="preserve">Post-Condition: The node with the given </w:t>
+            </w:r>
+            <w:proofErr w:type="spellStart"/>
+            <w:r>
+              <w:t>node_id</w:t>
+            </w:r>
+            <w:proofErr w:type="spellEnd"/>
+            <w:r>
+              <w:t xml:space="preserve"> has been removed from this graph</w:t>
             </w:r>
           </w:p>
           <w:p>
@@ -12052,7 +13575,15 @@
               </w:numPr>
             </w:pPr>
             <w:r>
-              <w:t>Description: Remove the node with the given node_id from this graph</w:t>
+              <w:t xml:space="preserve">Description: Remove the node with the given </w:t>
+            </w:r>
+            <w:proofErr w:type="spellStart"/>
+            <w:r>
+              <w:t>node_id</w:t>
+            </w:r>
+            <w:proofErr w:type="spellEnd"/>
+            <w:r>
+              <w:t xml:space="preserve"> from this graph</w:t>
             </w:r>
           </w:p>
         </w:tc>
@@ -12369,7 +13900,15 @@
           </w:p>
           <w:p>
             <w:r>
-              <w:t>45 -&gt; Icon(4)</w:t>
+              <w:t xml:space="preserve">45 -&gt; </w:t>
+            </w:r>
+            <w:proofErr w:type="gramStart"/>
+            <w:r>
+              <w:t>Icon(</w:t>
+            </w:r>
+            <w:proofErr w:type="gramEnd"/>
+            <w:r>
+              <w:t>4)</w:t>
             </w:r>
           </w:p>
         </w:tc>
@@ -12393,8 +13932,29 @@
               </w:rPr>
               <w:t xml:space="preserve">Protocol: </w:t>
             </w:r>
-            <w:r>
-              <w:t>set_details(id, name, log_entry, icon = None)</w:t>
+            <w:proofErr w:type="spellStart"/>
+            <w:r>
+              <w:t>set_</w:t>
+            </w:r>
+            <w:proofErr w:type="gramStart"/>
+            <w:r>
+              <w:t>details</w:t>
+            </w:r>
+            <w:proofErr w:type="spellEnd"/>
+            <w:r>
+              <w:t>(</w:t>
+            </w:r>
+            <w:proofErr w:type="gramEnd"/>
+            <w:r>
+              <w:t xml:space="preserve">id, name, </w:t>
+            </w:r>
+            <w:proofErr w:type="spellStart"/>
+            <w:r>
+              <w:t>log_entry</w:t>
+            </w:r>
+            <w:proofErr w:type="spellEnd"/>
+            <w:r>
+              <w:t>, icon = None)</w:t>
             </w:r>
           </w:p>
           <w:p>
@@ -12415,7 +13975,23 @@
               <w:t xml:space="preserve"> </w:t>
             </w:r>
             <w:r>
-              <w:t>id is a valid int value, name is a string value, log_entry is a valid LogEntry object, and icon is a valid Icon object. Icon is optional, as a node may or may not use a special icon.</w:t>
+              <w:t xml:space="preserve">id is a valid int value, name is a string value, </w:t>
+            </w:r>
+            <w:proofErr w:type="spellStart"/>
+            <w:r>
+              <w:t>log_entry</w:t>
+            </w:r>
+            <w:proofErr w:type="spellEnd"/>
+            <w:r>
+              <w:t xml:space="preserve"> is a valid </w:t>
+            </w:r>
+            <w:proofErr w:type="spellStart"/>
+            <w:r>
+              <w:t>LogEntry</w:t>
+            </w:r>
+            <w:proofErr w:type="spellEnd"/>
+            <w:r>
+              <w:t xml:space="preserve"> object, and icon is a valid Icon object. Icon is optional, as a node may or may not use a special icon.</w:t>
             </w:r>
           </w:p>
           <w:p>
@@ -12436,7 +14012,15 @@
               <w:t xml:space="preserve"> </w:t>
             </w:r>
             <w:r>
-              <w:t>This Node now knows and has set the given id, name, and log_entry as its details.</w:t>
+              <w:t xml:space="preserve">This Node now knows and has set the given id, name, and </w:t>
+            </w:r>
+            <w:proofErr w:type="spellStart"/>
+            <w:r>
+              <w:t>log_entry</w:t>
+            </w:r>
+            <w:proofErr w:type="spellEnd"/>
+            <w:r>
+              <w:t xml:space="preserve"> as its details.</w:t>
             </w:r>
           </w:p>
           <w:p>
@@ -12481,8 +14065,21 @@
               </w:rPr>
               <w:t xml:space="preserve">Protocol: </w:t>
             </w:r>
-            <w:r>
-              <w:t>get_name()</w:t>
+            <w:proofErr w:type="spellStart"/>
+            <w:r>
+              <w:t>get_</w:t>
+            </w:r>
+            <w:proofErr w:type="gramStart"/>
+            <w:r>
+              <w:t>name</w:t>
+            </w:r>
+            <w:proofErr w:type="spellEnd"/>
+            <w:r>
+              <w:t>(</w:t>
+            </w:r>
+            <w:proofErr w:type="gramEnd"/>
+            <w:r>
+              <w:t>)</w:t>
             </w:r>
           </w:p>
           <w:p>
@@ -12542,8 +14139,21 @@
               </w:rPr>
               <w:t xml:space="preserve">Protocol: </w:t>
             </w:r>
-            <w:r>
-              <w:t>get_log_entry()</w:t>
+            <w:proofErr w:type="spellStart"/>
+            <w:r>
+              <w:t>get_log_</w:t>
+            </w:r>
+            <w:proofErr w:type="gramStart"/>
+            <w:r>
+              <w:t>entry</w:t>
+            </w:r>
+            <w:proofErr w:type="spellEnd"/>
+            <w:r>
+              <w:t>(</w:t>
+            </w:r>
+            <w:proofErr w:type="gramEnd"/>
+            <w:r>
+              <w:t>)</w:t>
             </w:r>
           </w:p>
           <w:p>
@@ -12567,7 +14177,15 @@
               </w:numPr>
             </w:pPr>
             <w:r>
-              <w:t>Post-Condition: the log_entry object of this Node is returned</w:t>
+              <w:t xml:space="preserve">Post-Condition: the </w:t>
+            </w:r>
+            <w:proofErr w:type="spellStart"/>
+            <w:r>
+              <w:t>log_entry</w:t>
+            </w:r>
+            <w:proofErr w:type="spellEnd"/>
+            <w:r>
+              <w:t xml:space="preserve"> object of this Node is returned</w:t>
             </w:r>
           </w:p>
           <w:p>
@@ -12579,7 +14197,15 @@
               </w:numPr>
             </w:pPr>
             <w:r>
-              <w:t>Description: Get the log_entry of this icon object.</w:t>
+              <w:t xml:space="preserve">Description: Get the </w:t>
+            </w:r>
+            <w:proofErr w:type="spellStart"/>
+            <w:r>
+              <w:t>log_entry</w:t>
+            </w:r>
+            <w:proofErr w:type="spellEnd"/>
+            <w:r>
+              <w:t xml:space="preserve"> of this icon object.</w:t>
             </w:r>
           </w:p>
         </w:tc>
@@ -12603,8 +14229,21 @@
               </w:rPr>
               <w:t xml:space="preserve">Protocol: </w:t>
             </w:r>
-            <w:r>
-              <w:t>get_icon()</w:t>
+            <w:proofErr w:type="spellStart"/>
+            <w:r>
+              <w:t>get_</w:t>
+            </w:r>
+            <w:proofErr w:type="gramStart"/>
+            <w:r>
+              <w:t>icon</w:t>
+            </w:r>
+            <w:proofErr w:type="spellEnd"/>
+            <w:r>
+              <w:t>(</w:t>
+            </w:r>
+            <w:proofErr w:type="gramEnd"/>
+            <w:r>
+              <w:t>)</w:t>
             </w:r>
           </w:p>
           <w:p>
@@ -12926,7 +14565,57 @@
               <w:rPr>
                 <w:b/>
               </w:rPr>
-              <w:t>Protocol: set_child_parent(parent_node=None, child_node=None)</w:t>
+              <w:t xml:space="preserve">Protocol: </w:t>
+            </w:r>
+            <w:proofErr w:type="spellStart"/>
+            <w:r>
+              <w:rPr>
+                <w:b/>
+              </w:rPr>
+              <w:t>set_child_</w:t>
+            </w:r>
+            <w:proofErr w:type="gramStart"/>
+            <w:r>
+              <w:rPr>
+                <w:b/>
+              </w:rPr>
+              <w:t>parent</w:t>
+            </w:r>
+            <w:proofErr w:type="spellEnd"/>
+            <w:r>
+              <w:rPr>
+                <w:b/>
+              </w:rPr>
+              <w:t>(</w:t>
+            </w:r>
+            <w:proofErr w:type="spellStart"/>
+            <w:proofErr w:type="gramEnd"/>
+            <w:r>
+              <w:rPr>
+                <w:b/>
+              </w:rPr>
+              <w:t>parent_node</w:t>
+            </w:r>
+            <w:proofErr w:type="spellEnd"/>
+            <w:r>
+              <w:rPr>
+                <w:b/>
+              </w:rPr>
+              <w:t xml:space="preserve">=None, </w:t>
+            </w:r>
+            <w:proofErr w:type="spellStart"/>
+            <w:r>
+              <w:rPr>
+                <w:b/>
+              </w:rPr>
+              <w:t>child_node</w:t>
+            </w:r>
+            <w:proofErr w:type="spellEnd"/>
+            <w:r>
+              <w:rPr>
+                <w:b/>
+              </w:rPr>
+              <w:t>=None)</w:t>
             </w:r>
           </w:p>
           <w:p>
@@ -12946,8 +14635,61 @@
               </w:rPr>
               <w:t xml:space="preserve"> </w:t>
             </w:r>
-            <w:r>
-              <w:t>parent_node and child_node are both optional values. If a parent_node is provided as a valid Node object, the parent node will be changed to this new node. If a parent_node is not provided, no change to the parent node will be made. If a child_node is provided as a valid Node object, the child node will be changed to this new node. If a child_node is not provided, no change to the child node will be made.</w:t>
+            <w:proofErr w:type="spellStart"/>
+            <w:r>
+              <w:t>parent_node</w:t>
+            </w:r>
+            <w:proofErr w:type="spellEnd"/>
+            <w:r>
+              <w:t xml:space="preserve"> and </w:t>
+            </w:r>
+            <w:proofErr w:type="spellStart"/>
+            <w:r>
+              <w:t>child_node</w:t>
+            </w:r>
+            <w:proofErr w:type="spellEnd"/>
+            <w:r>
+              <w:t xml:space="preserve"> </w:t>
+            </w:r>
+            <w:proofErr w:type="gramStart"/>
+            <w:r>
+              <w:t>are</w:t>
+            </w:r>
+            <w:proofErr w:type="gramEnd"/>
+            <w:r>
+              <w:t xml:space="preserve"> both optional values. If a </w:t>
+            </w:r>
+            <w:proofErr w:type="spellStart"/>
+            <w:r>
+              <w:t>parent_node</w:t>
+            </w:r>
+            <w:proofErr w:type="spellEnd"/>
+            <w:r>
+              <w:t xml:space="preserve"> is provided as a valid Node object, the parent node will be changed to this new node. If a </w:t>
+            </w:r>
+            <w:proofErr w:type="spellStart"/>
+            <w:r>
+              <w:t>parent_node</w:t>
+            </w:r>
+            <w:proofErr w:type="spellEnd"/>
+            <w:r>
+              <w:t xml:space="preserve"> is not provided, no change to the parent node will be made. If a </w:t>
+            </w:r>
+            <w:proofErr w:type="spellStart"/>
+            <w:r>
+              <w:t>child_node</w:t>
+            </w:r>
+            <w:proofErr w:type="spellEnd"/>
+            <w:r>
+              <w:t xml:space="preserve"> is provided as a valid Node object, the child node will be changed to this new node. If a </w:t>
+            </w:r>
+            <w:proofErr w:type="spellStart"/>
+            <w:r>
+              <w:t>child_node</w:t>
+            </w:r>
+            <w:proofErr w:type="spellEnd"/>
+            <w:r>
+              <w:t xml:space="preserve"> is not provided, no change to the child node will be made.</w:t>
             </w:r>
           </w:p>
           <w:p>
@@ -12968,7 +14710,31 @@
               <w:t xml:space="preserve"> </w:t>
             </w:r>
             <w:r>
-              <w:t>This Relationship’s parent_node and child_node are set to the new values, or unchanged if their respective values are not provided.</w:t>
+              <w:t xml:space="preserve">This Relationship’s </w:t>
+            </w:r>
+            <w:proofErr w:type="spellStart"/>
+            <w:r>
+              <w:t>parent_node</w:t>
+            </w:r>
+            <w:proofErr w:type="spellEnd"/>
+            <w:r>
+              <w:t xml:space="preserve"> and </w:t>
+            </w:r>
+            <w:proofErr w:type="spellStart"/>
+            <w:r>
+              <w:t>child_node</w:t>
+            </w:r>
+            <w:proofErr w:type="spellEnd"/>
+            <w:r>
+              <w:t xml:space="preserve"> </w:t>
+            </w:r>
+            <w:proofErr w:type="gramStart"/>
+            <w:r>
+              <w:t>are</w:t>
+            </w:r>
+            <w:proofErr w:type="gramEnd"/>
+            <w:r>
+              <w:t xml:space="preserve"> set to the new values, or unchanged if their respective values are not provided.</w:t>
             </w:r>
           </w:p>
           <w:p>
@@ -13017,11 +14783,19 @@
             <w:r>
               <w:t xml:space="preserve"> </w:t>
             </w:r>
-            <w:r>
-              <w:rPr>
-                <w:b/>
-              </w:rPr>
-              <w:t>set_label(label)</w:t>
+            <w:proofErr w:type="spellStart"/>
+            <w:r>
+              <w:rPr>
+                <w:b/>
+              </w:rPr>
+              <w:t>set_label</w:t>
+            </w:r>
+            <w:proofErr w:type="spellEnd"/>
+            <w:r>
+              <w:rPr>
+                <w:b/>
+              </w:rPr>
+              <w:t>(label)</w:t>
             </w:r>
           </w:p>
           <w:p>
@@ -13079,7 +14853,35 @@
               <w:rPr>
                 <w:b/>
               </w:rPr>
-              <w:t>Protocol: get_nodes()</w:t>
+              <w:t xml:space="preserve">Protocol: </w:t>
+            </w:r>
+            <w:proofErr w:type="spellStart"/>
+            <w:r>
+              <w:rPr>
+                <w:b/>
+              </w:rPr>
+              <w:t>get_</w:t>
+            </w:r>
+            <w:proofErr w:type="gramStart"/>
+            <w:r>
+              <w:rPr>
+                <w:b/>
+              </w:rPr>
+              <w:t>nodes</w:t>
+            </w:r>
+            <w:proofErr w:type="spellEnd"/>
+            <w:r>
+              <w:rPr>
+                <w:b/>
+              </w:rPr>
+              <w:t>(</w:t>
+            </w:r>
+            <w:proofErr w:type="gramEnd"/>
+            <w:r>
+              <w:rPr>
+                <w:b/>
+              </w:rPr>
+              <w:t>)</w:t>
             </w:r>
           </w:p>
           <w:p>
@@ -13199,8 +15001,13 @@
               <w:t>Class Name</w:t>
             </w:r>
             <w:r>
-              <w:t>: Main_WindowUI</w:t>
-            </w:r>
+              <w:t xml:space="preserve">: </w:t>
+            </w:r>
+            <w:proofErr w:type="spellStart"/>
+            <w:r>
+              <w:t>Main_WindowUI</w:t>
+            </w:r>
+            <w:proofErr w:type="spellEnd"/>
           </w:p>
         </w:tc>
       </w:tr>
@@ -13386,27 +15193,82 @@
           </w:tcPr>
           <w:p>
             <w:r>
-              <w:t>50 -&gt; ConfigurationUI(16)</w:t>
-            </w:r>
-          </w:p>
-          <w:p>
-            <w:r>
-              <w:t>51 -&gt; EARWindow (20)</w:t>
-            </w:r>
-          </w:p>
-          <w:p>
-            <w:r>
-              <w:t>52 -&gt; SearchFilterWindow(17)</w:t>
-            </w:r>
-          </w:p>
-          <w:p>
-            <w:r>
-              <w:t>52 -&gt; SearchFilterWindow(18)</w:t>
-            </w:r>
-          </w:p>
-          <w:p>
-            <w:r>
-              <w:t>53 -&gt; GraphUI (19)</w:t>
+              <w:t xml:space="preserve">50 -&gt; </w:t>
+            </w:r>
+            <w:proofErr w:type="spellStart"/>
+            <w:proofErr w:type="gramStart"/>
+            <w:r>
+              <w:t>ConfigurationUI</w:t>
+            </w:r>
+            <w:proofErr w:type="spellEnd"/>
+            <w:r>
+              <w:t>(</w:t>
+            </w:r>
+            <w:proofErr w:type="gramEnd"/>
+            <w:r>
+              <w:t>16)</w:t>
+            </w:r>
+          </w:p>
+          <w:p>
+            <w:r>
+              <w:t xml:space="preserve">51 -&gt; </w:t>
+            </w:r>
+            <w:proofErr w:type="spellStart"/>
+            <w:r>
+              <w:t>EARWindow</w:t>
+            </w:r>
+            <w:proofErr w:type="spellEnd"/>
+            <w:r>
+              <w:t xml:space="preserve"> (20)</w:t>
+            </w:r>
+          </w:p>
+          <w:p>
+            <w:r>
+              <w:t xml:space="preserve">52 -&gt; </w:t>
+            </w:r>
+            <w:proofErr w:type="spellStart"/>
+            <w:proofErr w:type="gramStart"/>
+            <w:r>
+              <w:t>SearchFilterWindow</w:t>
+            </w:r>
+            <w:proofErr w:type="spellEnd"/>
+            <w:r>
+              <w:t>(</w:t>
+            </w:r>
+            <w:proofErr w:type="gramEnd"/>
+            <w:r>
+              <w:t>17)</w:t>
+            </w:r>
+          </w:p>
+          <w:p>
+            <w:r>
+              <w:t xml:space="preserve">52 -&gt; </w:t>
+            </w:r>
+            <w:proofErr w:type="spellStart"/>
+            <w:proofErr w:type="gramStart"/>
+            <w:r>
+              <w:t>SearchFilterWindow</w:t>
+            </w:r>
+            <w:proofErr w:type="spellEnd"/>
+            <w:r>
+              <w:t>(</w:t>
+            </w:r>
+            <w:proofErr w:type="gramEnd"/>
+            <w:r>
+              <w:t>18)</w:t>
+            </w:r>
+          </w:p>
+          <w:p>
+            <w:r>
+              <w:t xml:space="preserve">53 -&gt; </w:t>
+            </w:r>
+            <w:proofErr w:type="spellStart"/>
+            <w:r>
+              <w:t>GraphUI</w:t>
+            </w:r>
+            <w:proofErr w:type="spellEnd"/>
+            <w:r>
+              <w:t xml:space="preserve"> (19)</w:t>
             </w:r>
           </w:p>
         </w:tc>
@@ -13428,7 +15290,35 @@
               <w:rPr>
                 <w:b/>
               </w:rPr>
-              <w:t>Protocol: open_configurationsWindow()</w:t>
+              <w:t xml:space="preserve">Protocol: </w:t>
+            </w:r>
+            <w:proofErr w:type="spellStart"/>
+            <w:r>
+              <w:rPr>
+                <w:b/>
+              </w:rPr>
+              <w:t>open_</w:t>
+            </w:r>
+            <w:proofErr w:type="gramStart"/>
+            <w:r>
+              <w:rPr>
+                <w:b/>
+              </w:rPr>
+              <w:t>configurationsWindow</w:t>
+            </w:r>
+            <w:proofErr w:type="spellEnd"/>
+            <w:r>
+              <w:rPr>
+                <w:b/>
+              </w:rPr>
+              <w:t>(</w:t>
+            </w:r>
+            <w:proofErr w:type="gramEnd"/>
+            <w:r>
+              <w:rPr>
+                <w:b/>
+              </w:rPr>
+              <w:t>)</w:t>
             </w:r>
           </w:p>
           <w:p>
@@ -13489,7 +15379,35 @@
               <w:rPr>
                 <w:b/>
               </w:rPr>
-              <w:t>Protocol: open_EAR()</w:t>
+              <w:t xml:space="preserve">Protocol: </w:t>
+            </w:r>
+            <w:proofErr w:type="spellStart"/>
+            <w:r>
+              <w:rPr>
+                <w:b/>
+              </w:rPr>
+              <w:t>open_</w:t>
+            </w:r>
+            <w:proofErr w:type="gramStart"/>
+            <w:r>
+              <w:rPr>
+                <w:b/>
+              </w:rPr>
+              <w:t>EAR</w:t>
+            </w:r>
+            <w:proofErr w:type="spellEnd"/>
+            <w:r>
+              <w:rPr>
+                <w:b/>
+              </w:rPr>
+              <w:t>(</w:t>
+            </w:r>
+            <w:proofErr w:type="gramEnd"/>
+            <w:r>
+              <w:rPr>
+                <w:b/>
+              </w:rPr>
+              <w:t>)</w:t>
             </w:r>
           </w:p>
           <w:p>
@@ -13547,7 +15465,35 @@
               <w:rPr>
                 <w:b/>
               </w:rPr>
-              <w:t>Protocol: open_SearchFilterWindow()</w:t>
+              <w:t xml:space="preserve">Protocol: </w:t>
+            </w:r>
+            <w:proofErr w:type="spellStart"/>
+            <w:r>
+              <w:rPr>
+                <w:b/>
+              </w:rPr>
+              <w:t>open_</w:t>
+            </w:r>
+            <w:proofErr w:type="gramStart"/>
+            <w:r>
+              <w:rPr>
+                <w:b/>
+              </w:rPr>
+              <w:t>SearchFilterWindow</w:t>
+            </w:r>
+            <w:proofErr w:type="spellEnd"/>
+            <w:r>
+              <w:rPr>
+                <w:b/>
+              </w:rPr>
+              <w:t>(</w:t>
+            </w:r>
+            <w:proofErr w:type="gramEnd"/>
+            <w:r>
+              <w:rPr>
+                <w:b/>
+              </w:rPr>
+              <w:t>)</w:t>
             </w:r>
           </w:p>
           <w:p>
@@ -13608,7 +15554,35 @@
               <w:rPr>
                 <w:b/>
               </w:rPr>
-              <w:t>Protocol: open_graphWindow()</w:t>
+              <w:t xml:space="preserve">Protocol: </w:t>
+            </w:r>
+            <w:proofErr w:type="spellStart"/>
+            <w:r>
+              <w:rPr>
+                <w:b/>
+              </w:rPr>
+              <w:t>open_</w:t>
+            </w:r>
+            <w:proofErr w:type="gramStart"/>
+            <w:r>
+              <w:rPr>
+                <w:b/>
+              </w:rPr>
+              <w:t>graphWindow</w:t>
+            </w:r>
+            <w:proofErr w:type="spellEnd"/>
+            <w:r>
+              <w:rPr>
+                <w:b/>
+              </w:rPr>
+              <w:t>(</w:t>
+            </w:r>
+            <w:proofErr w:type="gramEnd"/>
+            <w:r>
+              <w:rPr>
+                <w:b/>
+              </w:rPr>
+              <w:t>)</w:t>
             </w:r>
           </w:p>
           <w:p>
@@ -13718,8 +15692,13 @@
               <w:t>Class Name</w:t>
             </w:r>
             <w:r>
-              <w:t>: ConfigurationUI</w:t>
-            </w:r>
+              <w:t xml:space="preserve">: </w:t>
+            </w:r>
+            <w:proofErr w:type="spellStart"/>
+            <w:r>
+              <w:t>ConfigurationUI</w:t>
+            </w:r>
+            <w:proofErr w:type="spellEnd"/>
           </w:p>
         </w:tc>
       </w:tr>
@@ -13979,57 +15958,145 @@
           </w:tcPr>
           <w:p>
             <w:r>
-              <w:t>54 -&gt; Configuration(3)</w:t>
-            </w:r>
-          </w:p>
-          <w:p>
-            <w:r>
-              <w:t>55 -&gt; Configuration(3)</w:t>
-            </w:r>
-          </w:p>
-          <w:p>
-            <w:r>
-              <w:t>56 -&gt; Configuration(3)</w:t>
-            </w:r>
-          </w:p>
-          <w:p>
-            <w:r>
-              <w:t>57 -&gt; Configuration(3)</w:t>
-            </w:r>
-          </w:p>
-          <w:p>
-            <w:r>
-              <w:t>58 -&gt; Configuration(3)</w:t>
-            </w:r>
-          </w:p>
-          <w:p>
-            <w:r>
-              <w:t>59 -&gt; Configuration(3)</w:t>
-            </w:r>
-          </w:p>
-          <w:p>
-            <w:r>
-              <w:t>60 -&gt; Configuration(3)</w:t>
-            </w:r>
-          </w:p>
-          <w:p>
-            <w:r>
-              <w:t>61 -&gt; Configuration(3)</w:t>
-            </w:r>
-          </w:p>
-          <w:p>
-            <w:r>
-              <w:t>62 -&gt; Configuration(3)</w:t>
-            </w:r>
-          </w:p>
-          <w:p>
-            <w:r>
-              <w:t>63 -&gt; Icon(4)</w:t>
-            </w:r>
-          </w:p>
-          <w:p>
-            <w:r>
-              <w:t>64 -&gt; Icon(4)</w:t>
+              <w:t xml:space="preserve">54 -&gt; </w:t>
+            </w:r>
+            <w:proofErr w:type="gramStart"/>
+            <w:r>
+              <w:t>Configuration(</w:t>
+            </w:r>
+            <w:proofErr w:type="gramEnd"/>
+            <w:r>
+              <w:t>3)</w:t>
+            </w:r>
+          </w:p>
+          <w:p>
+            <w:r>
+              <w:t xml:space="preserve">55 -&gt; </w:t>
+            </w:r>
+            <w:proofErr w:type="gramStart"/>
+            <w:r>
+              <w:t>Configuration(</w:t>
+            </w:r>
+            <w:proofErr w:type="gramEnd"/>
+            <w:r>
+              <w:t>3)</w:t>
+            </w:r>
+          </w:p>
+          <w:p>
+            <w:r>
+              <w:t xml:space="preserve">56 -&gt; </w:t>
+            </w:r>
+            <w:proofErr w:type="gramStart"/>
+            <w:r>
+              <w:t>Configuration(</w:t>
+            </w:r>
+            <w:proofErr w:type="gramEnd"/>
+            <w:r>
+              <w:t>3)</w:t>
+            </w:r>
+          </w:p>
+          <w:p>
+            <w:r>
+              <w:t xml:space="preserve">57 -&gt; </w:t>
+            </w:r>
+            <w:proofErr w:type="gramStart"/>
+            <w:r>
+              <w:t>Configuration(</w:t>
+            </w:r>
+            <w:proofErr w:type="gramEnd"/>
+            <w:r>
+              <w:t>3)</w:t>
+            </w:r>
+          </w:p>
+          <w:p>
+            <w:r>
+              <w:t xml:space="preserve">58 -&gt; </w:t>
+            </w:r>
+            <w:proofErr w:type="gramStart"/>
+            <w:r>
+              <w:t>Configuration(</w:t>
+            </w:r>
+            <w:proofErr w:type="gramEnd"/>
+            <w:r>
+              <w:t>3)</w:t>
+            </w:r>
+          </w:p>
+          <w:p>
+            <w:r>
+              <w:t xml:space="preserve">59 -&gt; </w:t>
+            </w:r>
+            <w:proofErr w:type="gramStart"/>
+            <w:r>
+              <w:t>Configuration(</w:t>
+            </w:r>
+            <w:proofErr w:type="gramEnd"/>
+            <w:r>
+              <w:t>3)</w:t>
+            </w:r>
+          </w:p>
+          <w:p>
+            <w:r>
+              <w:t xml:space="preserve">60 -&gt; </w:t>
+            </w:r>
+            <w:proofErr w:type="gramStart"/>
+            <w:r>
+              <w:t>Configuration(</w:t>
+            </w:r>
+            <w:proofErr w:type="gramEnd"/>
+            <w:r>
+              <w:t>3)</w:t>
+            </w:r>
+          </w:p>
+          <w:p>
+            <w:r>
+              <w:t xml:space="preserve">61 -&gt; </w:t>
+            </w:r>
+            <w:proofErr w:type="gramStart"/>
+            <w:r>
+              <w:t>Configuration(</w:t>
+            </w:r>
+            <w:proofErr w:type="gramEnd"/>
+            <w:r>
+              <w:t>3)</w:t>
+            </w:r>
+          </w:p>
+          <w:p>
+            <w:r>
+              <w:t xml:space="preserve">62 -&gt; </w:t>
+            </w:r>
+            <w:proofErr w:type="gramStart"/>
+            <w:r>
+              <w:t>Configuration(</w:t>
+            </w:r>
+            <w:proofErr w:type="gramEnd"/>
+            <w:r>
+              <w:t>3)</w:t>
+            </w:r>
+          </w:p>
+          <w:p>
+            <w:r>
+              <w:t xml:space="preserve">63 -&gt; </w:t>
+            </w:r>
+            <w:proofErr w:type="gramStart"/>
+            <w:r>
+              <w:t>Icon(</w:t>
+            </w:r>
+            <w:proofErr w:type="gramEnd"/>
+            <w:r>
+              <w:t>4)</w:t>
+            </w:r>
+          </w:p>
+          <w:p>
+            <w:r>
+              <w:t xml:space="preserve">64 -&gt; </w:t>
+            </w:r>
+            <w:proofErr w:type="gramStart"/>
+            <w:r>
+              <w:t>Icon(</w:t>
+            </w:r>
+            <w:proofErr w:type="gramEnd"/>
+            <w:r>
+              <w:t>4)</w:t>
             </w:r>
           </w:p>
         </w:tc>
@@ -14051,7 +16118,35 @@
               <w:rPr>
                 <w:b/>
               </w:rPr>
-              <w:t>Protocol: get_teamConfiguration()</w:t>
+              <w:t xml:space="preserve">Protocol: </w:t>
+            </w:r>
+            <w:proofErr w:type="spellStart"/>
+            <w:r>
+              <w:rPr>
+                <w:b/>
+              </w:rPr>
+              <w:t>get_</w:t>
+            </w:r>
+            <w:proofErr w:type="gramStart"/>
+            <w:r>
+              <w:rPr>
+                <w:b/>
+              </w:rPr>
+              <w:t>teamConfiguration</w:t>
+            </w:r>
+            <w:proofErr w:type="spellEnd"/>
+            <w:r>
+              <w:rPr>
+                <w:b/>
+              </w:rPr>
+              <w:t>(</w:t>
+            </w:r>
+            <w:proofErr w:type="gramEnd"/>
+            <w:r>
+              <w:rPr>
+                <w:b/>
+              </w:rPr>
+              <w:t>)</w:t>
             </w:r>
           </w:p>
           <w:p>
@@ -14087,7 +16182,15 @@
               </w:numPr>
             </w:pPr>
             <w:r>
-              <w:t>Description: The ip address will be entered by the analyst and it will be true/false if the analyst is the lead.</w:t>
+              <w:t xml:space="preserve">Description: The </w:t>
+            </w:r>
+            <w:proofErr w:type="spellStart"/>
+            <w:r>
+              <w:t>ip</w:t>
+            </w:r>
+            <w:proofErr w:type="spellEnd"/>
+            <w:r>
+              <w:t xml:space="preserve"> address will be entered by the analyst and it will be true/false if the analyst is the lead.</w:t>
             </w:r>
           </w:p>
         </w:tc>
@@ -14109,7 +16212,35 @@
               <w:rPr>
                 <w:b/>
               </w:rPr>
-              <w:t>Protocol: get_eventConfiguration()</w:t>
+              <w:t xml:space="preserve">Protocol: </w:t>
+            </w:r>
+            <w:proofErr w:type="spellStart"/>
+            <w:r>
+              <w:rPr>
+                <w:b/>
+              </w:rPr>
+              <w:t>get_</w:t>
+            </w:r>
+            <w:proofErr w:type="gramStart"/>
+            <w:r>
+              <w:rPr>
+                <w:b/>
+              </w:rPr>
+              <w:t>eventConfiguration</w:t>
+            </w:r>
+            <w:proofErr w:type="spellEnd"/>
+            <w:r>
+              <w:rPr>
+                <w:b/>
+              </w:rPr>
+              <w:t>(</w:t>
+            </w:r>
+            <w:proofErr w:type="gramEnd"/>
+            <w:r>
+              <w:rPr>
+                <w:b/>
+              </w:rPr>
+              <w:t>)</w:t>
             </w:r>
           </w:p>
           <w:p>
@@ -14167,7 +16298,35 @@
               <w:rPr>
                 <w:b/>
               </w:rPr>
-              <w:t>Protocol: get_directoryConfiguration()</w:t>
+              <w:t xml:space="preserve">Protocol: </w:t>
+            </w:r>
+            <w:proofErr w:type="spellStart"/>
+            <w:r>
+              <w:rPr>
+                <w:b/>
+              </w:rPr>
+              <w:t>get_</w:t>
+            </w:r>
+            <w:proofErr w:type="gramStart"/>
+            <w:r>
+              <w:rPr>
+                <w:b/>
+              </w:rPr>
+              <w:t>directoryConfiguration</w:t>
+            </w:r>
+            <w:proofErr w:type="spellEnd"/>
+            <w:r>
+              <w:rPr>
+                <w:b/>
+              </w:rPr>
+              <w:t>(</w:t>
+            </w:r>
+            <w:proofErr w:type="gramEnd"/>
+            <w:r>
+              <w:rPr>
+                <w:b/>
+              </w:rPr>
+              <w:t>)</w:t>
             </w:r>
           </w:p>
           <w:p>
@@ -14225,7 +16384,35 @@
               <w:rPr>
                 <w:b/>
               </w:rPr>
-              <w:t>Protocol: get_vectorConfiguration()</w:t>
+              <w:t xml:space="preserve">Protocol: </w:t>
+            </w:r>
+            <w:proofErr w:type="spellStart"/>
+            <w:r>
+              <w:rPr>
+                <w:b/>
+              </w:rPr>
+              <w:t>get_</w:t>
+            </w:r>
+            <w:proofErr w:type="gramStart"/>
+            <w:r>
+              <w:rPr>
+                <w:b/>
+              </w:rPr>
+              <w:t>vectorConfiguration</w:t>
+            </w:r>
+            <w:proofErr w:type="spellEnd"/>
+            <w:r>
+              <w:rPr>
+                <w:b/>
+              </w:rPr>
+              <w:t>(</w:t>
+            </w:r>
+            <w:proofErr w:type="gramEnd"/>
+            <w:r>
+              <w:rPr>
+                <w:b/>
+              </w:rPr>
+              <w:t>)</w:t>
             </w:r>
           </w:p>
           <w:p>
@@ -14283,7 +16470,35 @@
               <w:rPr>
                 <w:b/>
               </w:rPr>
-              <w:t>Protocol: get_iconConfiguration()</w:t>
+              <w:t xml:space="preserve">Protocol: </w:t>
+            </w:r>
+            <w:proofErr w:type="spellStart"/>
+            <w:r>
+              <w:rPr>
+                <w:b/>
+              </w:rPr>
+              <w:t>get_</w:t>
+            </w:r>
+            <w:proofErr w:type="gramStart"/>
+            <w:r>
+              <w:rPr>
+                <w:b/>
+              </w:rPr>
+              <w:t>iconConfiguration</w:t>
+            </w:r>
+            <w:proofErr w:type="spellEnd"/>
+            <w:r>
+              <w:rPr>
+                <w:b/>
+              </w:rPr>
+              <w:t>(</w:t>
+            </w:r>
+            <w:proofErr w:type="gramEnd"/>
+            <w:r>
+              <w:rPr>
+                <w:b/>
+              </w:rPr>
+              <w:t>)</w:t>
             </w:r>
           </w:p>
           <w:p>
@@ -14398,8 +16613,13 @@
               <w:t>Class Name</w:t>
             </w:r>
             <w:r>
-              <w:t>: SearchFilterWindow</w:t>
-            </w:r>
+              <w:t xml:space="preserve">: </w:t>
+            </w:r>
+            <w:proofErr w:type="spellStart"/>
+            <w:r>
+              <w:t>SearchFilterWindow</w:t>
+            </w:r>
+            <w:proofErr w:type="spellEnd"/>
           </w:p>
         </w:tc>
       </w:tr>
@@ -14661,7 +16881,15 @@
           </w:tcPr>
           <w:p>
             <w:r>
-              <w:t>65 -&gt; LogEntry (5)</w:t>
+              <w:t xml:space="preserve">65 -&gt; </w:t>
+            </w:r>
+            <w:proofErr w:type="spellStart"/>
+            <w:r>
+              <w:t>LogEntry</w:t>
+            </w:r>
+            <w:proofErr w:type="spellEnd"/>
+            <w:r>
+              <w:t xml:space="preserve"> (5)</w:t>
             </w:r>
           </w:p>
           <w:p>
@@ -14688,7 +16916,21 @@
               <w:rPr>
                 <w:b/>
               </w:rPr>
-              <w:t>Protocol: associate(vector_name)</w:t>
+              <w:t>Protocol: associate(</w:t>
+            </w:r>
+            <w:proofErr w:type="spellStart"/>
+            <w:r>
+              <w:rPr>
+                <w:b/>
+              </w:rPr>
+              <w:t>vector_name</w:t>
+            </w:r>
+            <w:proofErr w:type="spellEnd"/>
+            <w:r>
+              <w:rPr>
+                <w:b/>
+              </w:rPr>
+              <w:t>)</w:t>
             </w:r>
           </w:p>
           <w:p>
@@ -14875,7 +17117,21 @@
               <w:rPr>
                 <w:b/>
               </w:rPr>
-              <w:t>Protocol: filter()</w:t>
+              <w:t xml:space="preserve">Protocol: </w:t>
+            </w:r>
+            <w:proofErr w:type="gramStart"/>
+            <w:r>
+              <w:rPr>
+                <w:b/>
+              </w:rPr>
+              <w:t>filter(</w:t>
+            </w:r>
+            <w:proofErr w:type="gramEnd"/>
+            <w:r>
+              <w:rPr>
+                <w:b/>
+              </w:rPr>
+              <w:t>)</w:t>
             </w:r>
           </w:p>
           <w:p>
@@ -14944,8 +17200,18 @@
           <w:sz w:val="28"/>
           <w:szCs w:val="28"/>
         </w:rPr>
-        <w:t>Class description of GraphWindow</w:t>
+        <w:t xml:space="preserve">Class description of </w:t>
       </w:r>
+      <w:proofErr w:type="spellStart"/>
+      <w:r>
+        <w:rPr>
+          <w:b/>
+          <w:sz w:val="28"/>
+          <w:szCs w:val="28"/>
+        </w:rPr>
+        <w:t>GraphWindow</w:t>
+      </w:r>
+      <w:proofErr w:type="spellEnd"/>
     </w:p>
     <w:p>
       <w:pPr>
@@ -14989,8 +17255,13 @@
               <w:t>Class Name</w:t>
             </w:r>
             <w:r>
-              <w:t>: GraphUI</w:t>
-            </w:r>
+              <w:t xml:space="preserve">: </w:t>
+            </w:r>
+            <w:proofErr w:type="spellStart"/>
+            <w:r>
+              <w:t>GraphUI</w:t>
+            </w:r>
+            <w:proofErr w:type="spellEnd"/>
           </w:p>
         </w:tc>
       </w:tr>
@@ -15492,7 +17763,15 @@
               </w:numPr>
             </w:pPr>
             <w:r>
-              <w:t>Remove relationship from graphExport the graph</w:t>
+              <w:t xml:space="preserve">Remove relationship from </w:t>
+            </w:r>
+            <w:proofErr w:type="spellStart"/>
+            <w:r>
+              <w:t>graphExport</w:t>
+            </w:r>
+            <w:proofErr w:type="spellEnd"/>
+            <w:r>
+              <w:t xml:space="preserve"> the graph</w:t>
             </w:r>
           </w:p>
           <w:p>
@@ -15524,32 +17803,80 @@
           </w:tcPr>
           <w:p>
             <w:r>
-              <w:t>70 -&gt; Graph(12)</w:t>
-            </w:r>
-          </w:p>
-          <w:p>
-            <w:r>
-              <w:t>71 -&gt; Graph(12)</w:t>
-            </w:r>
-          </w:p>
-          <w:p>
-            <w:r>
-              <w:t>72 -&gt; Graph(12)</w:t>
-            </w:r>
-          </w:p>
-          <w:p>
-            <w:r>
-              <w:t>73 -&gt; Graph(12)</w:t>
-            </w:r>
-          </w:p>
-          <w:p>
-            <w:r>
-              <w:t>74 -&gt; Graph(12)</w:t>
-            </w:r>
-          </w:p>
-          <w:p>
-            <w:r>
-              <w:t>75 -&gt; Graph(12)</w:t>
+              <w:t xml:space="preserve">70 -&gt; </w:t>
+            </w:r>
+            <w:proofErr w:type="gramStart"/>
+            <w:r>
+              <w:t>Graph(</w:t>
+            </w:r>
+            <w:proofErr w:type="gramEnd"/>
+            <w:r>
+              <w:t>12)</w:t>
+            </w:r>
+          </w:p>
+          <w:p>
+            <w:r>
+              <w:t xml:space="preserve">71 -&gt; </w:t>
+            </w:r>
+            <w:proofErr w:type="gramStart"/>
+            <w:r>
+              <w:t>Graph(</w:t>
+            </w:r>
+            <w:proofErr w:type="gramEnd"/>
+            <w:r>
+              <w:t>12)</w:t>
+            </w:r>
+          </w:p>
+          <w:p>
+            <w:r>
+              <w:t xml:space="preserve">72 -&gt; </w:t>
+            </w:r>
+            <w:proofErr w:type="gramStart"/>
+            <w:r>
+              <w:t>Graph(</w:t>
+            </w:r>
+            <w:proofErr w:type="gramEnd"/>
+            <w:r>
+              <w:t>12)</w:t>
+            </w:r>
+          </w:p>
+          <w:p>
+            <w:r>
+              <w:t xml:space="preserve">73 -&gt; </w:t>
+            </w:r>
+            <w:proofErr w:type="gramStart"/>
+            <w:r>
+              <w:t>Graph(</w:t>
+            </w:r>
+            <w:proofErr w:type="gramEnd"/>
+            <w:r>
+              <w:t>12)</w:t>
+            </w:r>
+          </w:p>
+          <w:p>
+            <w:r>
+              <w:t xml:space="preserve">74 -&gt; </w:t>
+            </w:r>
+            <w:proofErr w:type="gramStart"/>
+            <w:r>
+              <w:t>Graph(</w:t>
+            </w:r>
+            <w:proofErr w:type="gramEnd"/>
+            <w:r>
+              <w:t>12)</w:t>
+            </w:r>
+          </w:p>
+          <w:p>
+            <w:r>
+              <w:t xml:space="preserve">75 -&gt; </w:t>
+            </w:r>
+            <w:proofErr w:type="gramStart"/>
+            <w:r>
+              <w:t>Graph(</w:t>
+            </w:r>
+            <w:proofErr w:type="gramEnd"/>
+            <w:r>
+              <w:t>12)</w:t>
             </w:r>
           </w:p>
           <w:p/>
@@ -15572,7 +17899,35 @@
               <w:rPr>
                 <w:b/>
               </w:rPr>
-              <w:t>Protocol: add_node()</w:t>
+              <w:t xml:space="preserve">Protocol: </w:t>
+            </w:r>
+            <w:proofErr w:type="spellStart"/>
+            <w:r>
+              <w:rPr>
+                <w:b/>
+              </w:rPr>
+              <w:t>add_</w:t>
+            </w:r>
+            <w:proofErr w:type="gramStart"/>
+            <w:r>
+              <w:rPr>
+                <w:b/>
+              </w:rPr>
+              <w:t>node</w:t>
+            </w:r>
+            <w:proofErr w:type="spellEnd"/>
+            <w:r>
+              <w:rPr>
+                <w:b/>
+              </w:rPr>
+              <w:t>(</w:t>
+            </w:r>
+            <w:proofErr w:type="gramEnd"/>
+            <w:r>
+              <w:rPr>
+                <w:b/>
+              </w:rPr>
+              <w:t>)</w:t>
             </w:r>
           </w:p>
           <w:p>
@@ -15596,7 +17951,15 @@
               </w:numPr>
             </w:pPr>
             <w:r>
-              <w:t>Post-Condition: The new node is created and the graph displays it. The tabular view gets populated with the new node and all its properties.</w:t>
+              <w:t xml:space="preserve">Post-Condition: The new node is </w:t>
+            </w:r>
+            <w:proofErr w:type="gramStart"/>
+            <w:r>
+              <w:t>created</w:t>
+            </w:r>
+            <w:proofErr w:type="gramEnd"/>
+            <w:r>
+              <w:t xml:space="preserve"> and the graph displays it. The tabular view gets populated with the new node and all its properties.</w:t>
             </w:r>
           </w:p>
           <w:p>
@@ -15630,7 +17993,35 @@
               <w:rPr>
                 <w:b/>
               </w:rPr>
-              <w:t>Protocol: rem_node()</w:t>
+              <w:t xml:space="preserve">Protocol: </w:t>
+            </w:r>
+            <w:proofErr w:type="spellStart"/>
+            <w:r>
+              <w:rPr>
+                <w:b/>
+              </w:rPr>
+              <w:t>rem_</w:t>
+            </w:r>
+            <w:proofErr w:type="gramStart"/>
+            <w:r>
+              <w:rPr>
+                <w:b/>
+              </w:rPr>
+              <w:t>node</w:t>
+            </w:r>
+            <w:proofErr w:type="spellEnd"/>
+            <w:r>
+              <w:rPr>
+                <w:b/>
+              </w:rPr>
+              <w:t>(</w:t>
+            </w:r>
+            <w:proofErr w:type="gramEnd"/>
+            <w:r>
+              <w:rPr>
+                <w:b/>
+              </w:rPr>
+              <w:t>)</w:t>
             </w:r>
           </w:p>
           <w:p>
@@ -15688,7 +18079,35 @@
               <w:rPr>
                 <w:b/>
               </w:rPr>
-              <w:t>Protocol: add_edge()</w:t>
+              <w:t xml:space="preserve">Protocol: </w:t>
+            </w:r>
+            <w:proofErr w:type="spellStart"/>
+            <w:r>
+              <w:rPr>
+                <w:b/>
+              </w:rPr>
+              <w:t>add_</w:t>
+            </w:r>
+            <w:proofErr w:type="gramStart"/>
+            <w:r>
+              <w:rPr>
+                <w:b/>
+              </w:rPr>
+              <w:t>edge</w:t>
+            </w:r>
+            <w:proofErr w:type="spellEnd"/>
+            <w:r>
+              <w:rPr>
+                <w:b/>
+              </w:rPr>
+              <w:t>(</w:t>
+            </w:r>
+            <w:proofErr w:type="gramEnd"/>
+            <w:r>
+              <w:rPr>
+                <w:b/>
+              </w:rPr>
+              <w:t>)</w:t>
             </w:r>
           </w:p>
           <w:p>
@@ -15746,7 +18165,35 @@
               <w:rPr>
                 <w:b/>
               </w:rPr>
-              <w:t>Protocol: rem_edge()</w:t>
+              <w:t xml:space="preserve">Protocol: </w:t>
+            </w:r>
+            <w:proofErr w:type="spellStart"/>
+            <w:r>
+              <w:rPr>
+                <w:b/>
+              </w:rPr>
+              <w:t>rem_</w:t>
+            </w:r>
+            <w:proofErr w:type="gramStart"/>
+            <w:r>
+              <w:rPr>
+                <w:b/>
+              </w:rPr>
+              <w:t>edge</w:t>
+            </w:r>
+            <w:proofErr w:type="spellEnd"/>
+            <w:r>
+              <w:rPr>
+                <w:b/>
+              </w:rPr>
+              <w:t>(</w:t>
+            </w:r>
+            <w:proofErr w:type="gramEnd"/>
+            <w:r>
+              <w:rPr>
+                <w:b/>
+              </w:rPr>
+              <w:t>)</w:t>
             </w:r>
           </w:p>
           <w:p>
@@ -15804,7 +18251,21 @@
               <w:rPr>
                 <w:b/>
               </w:rPr>
-              <w:t>Protocol: save()</w:t>
+              <w:t xml:space="preserve">Protocol: </w:t>
+            </w:r>
+            <w:proofErr w:type="gramStart"/>
+            <w:r>
+              <w:rPr>
+                <w:b/>
+              </w:rPr>
+              <w:t>save(</w:t>
+            </w:r>
+            <w:proofErr w:type="gramEnd"/>
+            <w:r>
+              <w:rPr>
+                <w:b/>
+              </w:rPr>
+              <w:t>)</w:t>
             </w:r>
           </w:p>
           <w:p>
@@ -15862,7 +18323,21 @@
               <w:rPr>
                 <w:b/>
               </w:rPr>
-              <w:t>Protocol: load()</w:t>
+              <w:t xml:space="preserve">Protocol: </w:t>
+            </w:r>
+            <w:proofErr w:type="gramStart"/>
+            <w:r>
+              <w:rPr>
+                <w:b/>
+              </w:rPr>
+              <w:t>load(</w:t>
+            </w:r>
+            <w:proofErr w:type="gramEnd"/>
+            <w:r>
+              <w:rPr>
+                <w:b/>
+              </w:rPr>
+              <w:t>)</w:t>
             </w:r>
           </w:p>
           <w:p>
@@ -15922,7 +18397,21 @@
                 <w:b/>
               </w:rPr>
               <w:lastRenderedPageBreak/>
-              <w:t>Protocol: new()</w:t>
+              <w:t xml:space="preserve">Protocol: </w:t>
+            </w:r>
+            <w:proofErr w:type="gramStart"/>
+            <w:r>
+              <w:rPr>
+                <w:b/>
+              </w:rPr>
+              <w:t>new(</w:t>
+            </w:r>
+            <w:proofErr w:type="gramEnd"/>
+            <w:r>
+              <w:rPr>
+                <w:b/>
+              </w:rPr>
+              <w:t>)</w:t>
             </w:r>
           </w:p>
           <w:p>
@@ -15992,8 +18481,18 @@
           <w:sz w:val="28"/>
           <w:szCs w:val="28"/>
         </w:rPr>
-        <w:t>Class description of EARWindow</w:t>
+        <w:t xml:space="preserve">Class description of </w:t>
       </w:r>
+      <w:proofErr w:type="spellStart"/>
+      <w:r>
+        <w:rPr>
+          <w:b/>
+          <w:sz w:val="28"/>
+          <w:szCs w:val="28"/>
+        </w:rPr>
+        <w:t>EARWindow</w:t>
+      </w:r>
+      <w:proofErr w:type="spellEnd"/>
     </w:p>
     <w:p>
       <w:pPr>
@@ -16037,8 +18536,13 @@
               <w:t>Class Name</w:t>
             </w:r>
             <w:r>
-              <w:t>: EARWindow</w:t>
-            </w:r>
+              <w:t xml:space="preserve">: </w:t>
+            </w:r>
+            <w:proofErr w:type="spellStart"/>
+            <w:r>
+              <w:t>EARWindow</w:t>
+            </w:r>
+            <w:proofErr w:type="spellEnd"/>
           </w:p>
         </w:tc>
       </w:tr>
@@ -16271,7 +18775,21 @@
               <w:rPr>
                 <w:b/>
               </w:rPr>
-              <w:t>Protocol: get_log_files(source)</w:t>
+              <w:t xml:space="preserve">Protocol: </w:t>
+            </w:r>
+            <w:proofErr w:type="spellStart"/>
+            <w:r>
+              <w:rPr>
+                <w:b/>
+              </w:rPr>
+              <w:t>get_log_files</w:t>
+            </w:r>
+            <w:proofErr w:type="spellEnd"/>
+            <w:r>
+              <w:rPr>
+                <w:b/>
+              </w:rPr>
+              <w:t>(source)</w:t>
             </w:r>
           </w:p>
           <w:p>
@@ -16356,7 +18874,21 @@
               <w:rPr>
                 <w:b/>
               </w:rPr>
-              <w:t>Protocol: get_cleansing_status(source)</w:t>
+              <w:t xml:space="preserve">Protocol: </w:t>
+            </w:r>
+            <w:proofErr w:type="spellStart"/>
+            <w:r>
+              <w:rPr>
+                <w:b/>
+              </w:rPr>
+              <w:t>get_cleansing_status</w:t>
+            </w:r>
+            <w:proofErr w:type="spellEnd"/>
+            <w:r>
+              <w:rPr>
+                <w:b/>
+              </w:rPr>
+              <w:t>(source)</w:t>
             </w:r>
           </w:p>
           <w:p>
@@ -16377,7 +18909,15 @@
               <w:t xml:space="preserve"> </w:t>
             </w:r>
             <w:r>
-              <w:t>The source is a string containing the file path of  a file on the user’s machine.</w:t>
+              <w:t xml:space="preserve">The source is a string containing the file path </w:t>
+            </w:r>
+            <w:proofErr w:type="gramStart"/>
+            <w:r>
+              <w:t>of  a</w:t>
+            </w:r>
+            <w:proofErr w:type="gramEnd"/>
+            <w:r>
+              <w:t xml:space="preserve"> file on the user’s machine.</w:t>
             </w:r>
           </w:p>
           <w:p>
@@ -16441,7 +18981,21 @@
               <w:rPr>
                 <w:b/>
               </w:rPr>
-              <w:t>Protocol: get_validation_status(source)</w:t>
+              <w:t xml:space="preserve">Protocol: </w:t>
+            </w:r>
+            <w:proofErr w:type="spellStart"/>
+            <w:r>
+              <w:rPr>
+                <w:b/>
+              </w:rPr>
+              <w:t>get_validation_status</w:t>
+            </w:r>
+            <w:proofErr w:type="spellEnd"/>
+            <w:r>
+              <w:rPr>
+                <w:b/>
+              </w:rPr>
+              <w:t>(source)</w:t>
             </w:r>
           </w:p>
           <w:p>
@@ -16462,7 +19016,15 @@
               <w:t xml:space="preserve"> </w:t>
             </w:r>
             <w:r>
-              <w:t>The source is a string containing the file path of  a file on the user’s machine.</w:t>
+              <w:t xml:space="preserve">The source is a string containing the file path </w:t>
+            </w:r>
+            <w:proofErr w:type="gramStart"/>
+            <w:r>
+              <w:t>of  a</w:t>
+            </w:r>
+            <w:proofErr w:type="gramEnd"/>
+            <w:r>
+              <w:t xml:space="preserve"> file on the user’s machine.</w:t>
             </w:r>
           </w:p>
           <w:p>
@@ -16526,7 +19088,21 @@
               <w:rPr>
                 <w:b/>
               </w:rPr>
-              <w:t>Protocol: cancel()</w:t>
+              <w:t xml:space="preserve">Protocol: </w:t>
+            </w:r>
+            <w:proofErr w:type="gramStart"/>
+            <w:r>
+              <w:rPr>
+                <w:b/>
+              </w:rPr>
+              <w:t>cancel(</w:t>
+            </w:r>
+            <w:proofErr w:type="gramEnd"/>
+            <w:r>
+              <w:rPr>
+                <w:b/>
+              </w:rPr>
+              <w:t>)</w:t>
             </w:r>
           </w:p>
           <w:p>
@@ -16584,7 +19160,21 @@
               <w:rPr>
                 <w:b/>
               </w:rPr>
-              <w:t>Protocol: validate()</w:t>
+              <w:t xml:space="preserve">Protocol: </w:t>
+            </w:r>
+            <w:proofErr w:type="gramStart"/>
+            <w:r>
+              <w:rPr>
+                <w:b/>
+              </w:rPr>
+              <w:t>validate(</w:t>
+            </w:r>
+            <w:proofErr w:type="gramEnd"/>
+            <w:r>
+              <w:rPr>
+                <w:b/>
+              </w:rPr>
+              <w:t>)</w:t>
             </w:r>
           </w:p>
           <w:p>
@@ -16620,8 +19210,13 @@
               </w:numPr>
             </w:pPr>
             <w:r>
-              <w:t>Description: This method will validate the log file and allow it to be ingested..</w:t>
-            </w:r>
+              <w:t xml:space="preserve">Description: This method will validate the log file and allow it to be </w:t>
+            </w:r>
+            <w:proofErr w:type="gramStart"/>
+            <w:r>
+              <w:t>ingested..</w:t>
+            </w:r>
+            <w:proofErr w:type="gramEnd"/>
           </w:p>
         </w:tc>
       </w:tr>
@@ -16766,7 +19361,15 @@
     </w:p>
     <w:p>
       <w:r>
-        <w:t>The Log Entry table will only store log entries and their corresponding attributes if they are associated with any existing vector. These log entries will be retrieved from splunk and stored the moment they are associated to any existing vector.</w:t>
+        <w:t xml:space="preserve">The Log Entry table will only store log entries and their corresponding attributes if they are associated with any existing vector. These log entries will be retrieved from </w:t>
+      </w:r>
+      <w:proofErr w:type="spellStart"/>
+      <w:r>
+        <w:t>splunk</w:t>
+      </w:r>
+      <w:proofErr w:type="spellEnd"/>
+      <w:r>
+        <w:t xml:space="preserve"> and stored the moment they are associated to any existing vector.</w:t>
       </w:r>
     </w:p>
     <w:p/>
@@ -17047,7 +19650,7 @@
 </file>
 
 <file path=word/endnotes.xml><?xml version="1.0" encoding="utf-8"?>
-<w:endnotes xmlns:wpc="http://schemas.microsoft.com/office/word/2010/wordprocessingCanvas" xmlns:cx="http://schemas.microsoft.com/office/drawing/2014/chartex" xmlns:cx1="http://schemas.microsoft.com/office/drawing/2015/9/8/chartex" xmlns:cx2="http://schemas.microsoft.com/office/drawing/2015/10/21/chartex" xmlns:cx3="http://schemas.microsoft.com/office/drawing/2016/5/9/chartex" xmlns:cx4="http://schemas.microsoft.com/office/drawing/2016/5/10/chartex" xmlns:cx5="http://schemas.microsoft.com/office/drawing/2016/5/11/chartex" xmlns:cx6="http://schemas.microsoft.com/office/drawing/2016/5/12/chartex" xmlns:cx7="http://schemas.microsoft.com/office/drawing/2016/5/13/chartex" xmlns:cx8="http://schemas.microsoft.com/office/drawing/2016/5/14/chartex" xmlns:mc="http://schemas.openxmlformats.org/markup-compatibility/2006" xmlns:aink="http://schemas.microsoft.com/office/drawing/2016/ink" xmlns:am3d="http://schemas.microsoft.com/office/drawing/2017/model3d" xmlns:o="urn:schemas-microsoft-com:office:office" xmlns:r="http://schemas.openxmlformats.org/officeDocument/2006/relationships" xmlns:m="http://schemas.openxmlformats.org/officeDocument/2006/math" xmlns:v="urn:schemas-microsoft-com:vml" xmlns:wp14="http://schemas.microsoft.com/office/word/2010/wordprocessingDrawing" xmlns:wp="http://schemas.openxmlformats.org/drawingml/2006/wordprocessingDrawing" xmlns:w10="urn:schemas-microsoft-com:office:word" xmlns:w="http://schemas.openxmlformats.org/wordprocessingml/2006/main" xmlns:w14="http://schemas.microsoft.com/office/word/2010/wordml" xmlns:w15="http://schemas.microsoft.com/office/word/2012/wordml" xmlns:w16cid="http://schemas.microsoft.com/office/word/2016/wordml/cid" xmlns:w16se="http://schemas.microsoft.com/office/word/2015/wordml/symex" xmlns:wpg="http://schemas.microsoft.com/office/word/2010/wordprocessingGroup" xmlns:wpi="http://schemas.microsoft.com/office/word/2010/wordprocessingInk" xmlns:wne="http://schemas.microsoft.com/office/word/2006/wordml" xmlns:wps="http://schemas.microsoft.com/office/word/2010/wordprocessingShape" mc:Ignorable="w14 w15 w16se w16cid wp14">
+<w:endnotes xmlns:wpc="http://schemas.microsoft.com/office/word/2010/wordprocessingCanvas" xmlns:cx="http://schemas.microsoft.com/office/drawing/2014/chartex" xmlns:cx1="http://schemas.microsoft.com/office/drawing/2015/9/8/chartex" xmlns:cx2="http://schemas.microsoft.com/office/drawing/2015/10/21/chartex" xmlns:cx3="http://schemas.microsoft.com/office/drawing/2016/5/9/chartex" xmlns:cx4="http://schemas.microsoft.com/office/drawing/2016/5/10/chartex" xmlns:cx5="http://schemas.microsoft.com/office/drawing/2016/5/11/chartex" xmlns:cx6="http://schemas.microsoft.com/office/drawing/2016/5/12/chartex" xmlns:cx7="http://schemas.microsoft.com/office/drawing/2016/5/13/chartex" xmlns:cx8="http://schemas.microsoft.com/office/drawing/2016/5/14/chartex" xmlns:mc="http://schemas.openxmlformats.org/markup-compatibility/2006" xmlns:aink="http://schemas.microsoft.com/office/drawing/2016/ink" xmlns:am3d="http://schemas.microsoft.com/office/drawing/2017/model3d" xmlns:o="urn:schemas-microsoft-com:office:office" xmlns:r="http://schemas.openxmlformats.org/officeDocument/2006/relationships" xmlns:m="http://schemas.openxmlformats.org/officeDocument/2006/math" xmlns:v="urn:schemas-microsoft-com:vml" xmlns:wp14="http://schemas.microsoft.com/office/word/2010/wordprocessingDrawing" xmlns:wp="http://schemas.openxmlformats.org/drawingml/2006/wordprocessingDrawing" xmlns:w10="urn:schemas-microsoft-com:office:word" xmlns:w="http://schemas.openxmlformats.org/wordprocessingml/2006/main" xmlns:w14="http://schemas.microsoft.com/office/word/2010/wordml" xmlns:w15="http://schemas.microsoft.com/office/word/2012/wordml" xmlns:w16cex="http://schemas.microsoft.com/office/word/2018/wordml/cex" xmlns:w16cid="http://schemas.microsoft.com/office/word/2016/wordml/cid" xmlns:w16="http://schemas.microsoft.com/office/word/2018/wordml" xmlns:w16se="http://schemas.microsoft.com/office/word/2015/wordml/symex" xmlns:wpg="http://schemas.microsoft.com/office/word/2010/wordprocessingGroup" xmlns:wpi="http://schemas.microsoft.com/office/word/2010/wordprocessingInk" xmlns:wne="http://schemas.microsoft.com/office/word/2006/wordml" xmlns:wps="http://schemas.microsoft.com/office/word/2010/wordprocessingShape" mc:Ignorable="w14 w15 w16se w16cid w16 w16cex wp14">
   <w:endnote w:type="separator" w:id="-1">
     <w:p>
       <w:r>
@@ -17066,7 +19669,7 @@
 </file>
 
 <file path=word/footer1.xml><?xml version="1.0" encoding="utf-8"?>
-<w:ftr xmlns:wpc="http://schemas.microsoft.com/office/word/2010/wordprocessingCanvas" xmlns:cx="http://schemas.microsoft.com/office/drawing/2014/chartex" xmlns:cx1="http://schemas.microsoft.com/office/drawing/2015/9/8/chartex" xmlns:cx2="http://schemas.microsoft.com/office/drawing/2015/10/21/chartex" xmlns:cx3="http://schemas.microsoft.com/office/drawing/2016/5/9/chartex" xmlns:cx4="http://schemas.microsoft.com/office/drawing/2016/5/10/chartex" xmlns:cx5="http://schemas.microsoft.com/office/drawing/2016/5/11/chartex" xmlns:cx6="http://schemas.microsoft.com/office/drawing/2016/5/12/chartex" xmlns:cx7="http://schemas.microsoft.com/office/drawing/2016/5/13/chartex" xmlns:cx8="http://schemas.microsoft.com/office/drawing/2016/5/14/chartex" xmlns:mc="http://schemas.openxmlformats.org/markup-compatibility/2006" xmlns:aink="http://schemas.microsoft.com/office/drawing/2016/ink" xmlns:am3d="http://schemas.microsoft.com/office/drawing/2017/model3d" xmlns:o="urn:schemas-microsoft-com:office:office" xmlns:r="http://schemas.openxmlformats.org/officeDocument/2006/relationships" xmlns:m="http://schemas.openxmlformats.org/officeDocument/2006/math" xmlns:v="urn:schemas-microsoft-com:vml" xmlns:wp14="http://schemas.microsoft.com/office/word/2010/wordprocessingDrawing" xmlns:wp="http://schemas.openxmlformats.org/drawingml/2006/wordprocessingDrawing" xmlns:w10="urn:schemas-microsoft-com:office:word" xmlns:w="http://schemas.openxmlformats.org/wordprocessingml/2006/main" xmlns:w14="http://schemas.microsoft.com/office/word/2010/wordml" xmlns:w15="http://schemas.microsoft.com/office/word/2012/wordml" xmlns:w16cid="http://schemas.microsoft.com/office/word/2016/wordml/cid" xmlns:w16se="http://schemas.microsoft.com/office/word/2015/wordml/symex" xmlns:wpg="http://schemas.microsoft.com/office/word/2010/wordprocessingGroup" xmlns:wpi="http://schemas.microsoft.com/office/word/2010/wordprocessingInk" xmlns:wne="http://schemas.microsoft.com/office/word/2006/wordml" xmlns:wps="http://schemas.microsoft.com/office/word/2010/wordprocessingShape" mc:Ignorable="w14 w15 w16se w16cid wp14">
+<w:ftr xmlns:wpc="http://schemas.microsoft.com/office/word/2010/wordprocessingCanvas" xmlns:cx="http://schemas.microsoft.com/office/drawing/2014/chartex" xmlns:cx1="http://schemas.microsoft.com/office/drawing/2015/9/8/chartex" xmlns:cx2="http://schemas.microsoft.com/office/drawing/2015/10/21/chartex" xmlns:cx3="http://schemas.microsoft.com/office/drawing/2016/5/9/chartex" xmlns:cx4="http://schemas.microsoft.com/office/drawing/2016/5/10/chartex" xmlns:cx5="http://schemas.microsoft.com/office/drawing/2016/5/11/chartex" xmlns:cx6="http://schemas.microsoft.com/office/drawing/2016/5/12/chartex" xmlns:cx7="http://schemas.microsoft.com/office/drawing/2016/5/13/chartex" xmlns:cx8="http://schemas.microsoft.com/office/drawing/2016/5/14/chartex" xmlns:mc="http://schemas.openxmlformats.org/markup-compatibility/2006" xmlns:aink="http://schemas.microsoft.com/office/drawing/2016/ink" xmlns:am3d="http://schemas.microsoft.com/office/drawing/2017/model3d" xmlns:o="urn:schemas-microsoft-com:office:office" xmlns:r="http://schemas.openxmlformats.org/officeDocument/2006/relationships" xmlns:m="http://schemas.openxmlformats.org/officeDocument/2006/math" xmlns:v="urn:schemas-microsoft-com:vml" xmlns:wp14="http://schemas.microsoft.com/office/word/2010/wordprocessingDrawing" xmlns:wp="http://schemas.openxmlformats.org/drawingml/2006/wordprocessingDrawing" xmlns:w10="urn:schemas-microsoft-com:office:word" xmlns:w="http://schemas.openxmlformats.org/wordprocessingml/2006/main" xmlns:w14="http://schemas.microsoft.com/office/word/2010/wordml" xmlns:w15="http://schemas.microsoft.com/office/word/2012/wordml" xmlns:w16cex="http://schemas.microsoft.com/office/word/2018/wordml/cex" xmlns:w16cid="http://schemas.microsoft.com/office/word/2016/wordml/cid" xmlns:w16="http://schemas.microsoft.com/office/word/2018/wordml" xmlns:w16se="http://schemas.microsoft.com/office/word/2015/wordml/symex" xmlns:wpg="http://schemas.microsoft.com/office/word/2010/wordprocessingGroup" xmlns:wpi="http://schemas.microsoft.com/office/word/2010/wordprocessingInk" xmlns:wne="http://schemas.microsoft.com/office/word/2006/wordml" xmlns:wps="http://schemas.microsoft.com/office/word/2010/wordprocessingShape" mc:Ignorable="w14 w15 w16se w16cid w16 w16cex wp14">
   <w:p>
     <w:pPr>
       <w:pBdr>
@@ -17092,7 +19695,7 @@
 </file>
 
 <file path=word/footer2.xml><?xml version="1.0" encoding="utf-8"?>
-<w:ftr xmlns:wpc="http://schemas.microsoft.com/office/word/2010/wordprocessingCanvas" xmlns:cx="http://schemas.microsoft.com/office/drawing/2014/chartex" xmlns:cx1="http://schemas.microsoft.com/office/drawing/2015/9/8/chartex" xmlns:cx2="http://schemas.microsoft.com/office/drawing/2015/10/21/chartex" xmlns:cx3="http://schemas.microsoft.com/office/drawing/2016/5/9/chartex" xmlns:cx4="http://schemas.microsoft.com/office/drawing/2016/5/10/chartex" xmlns:cx5="http://schemas.microsoft.com/office/drawing/2016/5/11/chartex" xmlns:cx6="http://schemas.microsoft.com/office/drawing/2016/5/12/chartex" xmlns:cx7="http://schemas.microsoft.com/office/drawing/2016/5/13/chartex" xmlns:cx8="http://schemas.microsoft.com/office/drawing/2016/5/14/chartex" xmlns:mc="http://schemas.openxmlformats.org/markup-compatibility/2006" xmlns:aink="http://schemas.microsoft.com/office/drawing/2016/ink" xmlns:am3d="http://schemas.microsoft.com/office/drawing/2017/model3d" xmlns:o="urn:schemas-microsoft-com:office:office" xmlns:r="http://schemas.openxmlformats.org/officeDocument/2006/relationships" xmlns:m="http://schemas.openxmlformats.org/officeDocument/2006/math" xmlns:v="urn:schemas-microsoft-com:vml" xmlns:wp14="http://schemas.microsoft.com/office/word/2010/wordprocessingDrawing" xmlns:wp="http://schemas.openxmlformats.org/drawingml/2006/wordprocessingDrawing" xmlns:w10="urn:schemas-microsoft-com:office:word" xmlns:w="http://schemas.openxmlformats.org/wordprocessingml/2006/main" xmlns:w14="http://schemas.microsoft.com/office/word/2010/wordml" xmlns:w15="http://schemas.microsoft.com/office/word/2012/wordml" xmlns:w16cid="http://schemas.microsoft.com/office/word/2016/wordml/cid" xmlns:w16se="http://schemas.microsoft.com/office/word/2015/wordml/symex" xmlns:wpg="http://schemas.microsoft.com/office/word/2010/wordprocessingGroup" xmlns:wpi="http://schemas.microsoft.com/office/word/2010/wordprocessingInk" xmlns:wne="http://schemas.microsoft.com/office/word/2006/wordml" xmlns:wps="http://schemas.microsoft.com/office/word/2010/wordprocessingShape" mc:Ignorable="w14 w15 w16se w16cid wp14">
+<w:ftr xmlns:wpc="http://schemas.microsoft.com/office/word/2010/wordprocessingCanvas" xmlns:cx="http://schemas.microsoft.com/office/drawing/2014/chartex" xmlns:cx1="http://schemas.microsoft.com/office/drawing/2015/9/8/chartex" xmlns:cx2="http://schemas.microsoft.com/office/drawing/2015/10/21/chartex" xmlns:cx3="http://schemas.microsoft.com/office/drawing/2016/5/9/chartex" xmlns:cx4="http://schemas.microsoft.com/office/drawing/2016/5/10/chartex" xmlns:cx5="http://schemas.microsoft.com/office/drawing/2016/5/11/chartex" xmlns:cx6="http://schemas.microsoft.com/office/drawing/2016/5/12/chartex" xmlns:cx7="http://schemas.microsoft.com/office/drawing/2016/5/13/chartex" xmlns:cx8="http://schemas.microsoft.com/office/drawing/2016/5/14/chartex" xmlns:mc="http://schemas.openxmlformats.org/markup-compatibility/2006" xmlns:aink="http://schemas.microsoft.com/office/drawing/2016/ink" xmlns:am3d="http://schemas.microsoft.com/office/drawing/2017/model3d" xmlns:o="urn:schemas-microsoft-com:office:office" xmlns:r="http://schemas.openxmlformats.org/officeDocument/2006/relationships" xmlns:m="http://schemas.openxmlformats.org/officeDocument/2006/math" xmlns:v="urn:schemas-microsoft-com:vml" xmlns:wp14="http://schemas.microsoft.com/office/word/2010/wordprocessingDrawing" xmlns:wp="http://schemas.openxmlformats.org/drawingml/2006/wordprocessingDrawing" xmlns:w10="urn:schemas-microsoft-com:office:word" xmlns:w="http://schemas.openxmlformats.org/wordprocessingml/2006/main" xmlns:w14="http://schemas.microsoft.com/office/word/2010/wordml" xmlns:w15="http://schemas.microsoft.com/office/word/2012/wordml" xmlns:w16cex="http://schemas.microsoft.com/office/word/2018/wordml/cex" xmlns:w16cid="http://schemas.microsoft.com/office/word/2016/wordml/cid" xmlns:w16="http://schemas.microsoft.com/office/word/2018/wordml" xmlns:w16se="http://schemas.microsoft.com/office/word/2015/wordml/symex" xmlns:wpg="http://schemas.microsoft.com/office/word/2010/wordprocessingGroup" xmlns:wpi="http://schemas.microsoft.com/office/word/2010/wordprocessingInk" xmlns:wne="http://schemas.microsoft.com/office/word/2006/wordml" xmlns:wps="http://schemas.microsoft.com/office/word/2010/wordprocessingShape" mc:Ignorable="w14 w15 w16se w16cid w16 w16cex wp14">
   <w:p>
     <w:pPr>
       <w:widowControl w:val="0"/>
@@ -17156,6 +19759,7 @@
               <w:szCs w:val="16"/>
             </w:rPr>
           </w:pPr>
+          <w:proofErr w:type="spellStart"/>
           <w:r>
             <w:rPr>
               <w:b/>
@@ -17164,6 +19768,7 @@
             </w:rPr>
             <w:t>BinaryBeasts</w:t>
           </w:r>
+          <w:proofErr w:type="spellEnd"/>
         </w:p>
       </w:tc>
       <w:tc>
@@ -17220,7 +19825,7 @@
 </file>
 
 <file path=word/footer3.xml><?xml version="1.0" encoding="utf-8"?>
-<w:ftr xmlns:wpc="http://schemas.microsoft.com/office/word/2010/wordprocessingCanvas" xmlns:cx="http://schemas.microsoft.com/office/drawing/2014/chartex" xmlns:cx1="http://schemas.microsoft.com/office/drawing/2015/9/8/chartex" xmlns:cx2="http://schemas.microsoft.com/office/drawing/2015/10/21/chartex" xmlns:cx3="http://schemas.microsoft.com/office/drawing/2016/5/9/chartex" xmlns:cx4="http://schemas.microsoft.com/office/drawing/2016/5/10/chartex" xmlns:cx5="http://schemas.microsoft.com/office/drawing/2016/5/11/chartex" xmlns:cx6="http://schemas.microsoft.com/office/drawing/2016/5/12/chartex" xmlns:cx7="http://schemas.microsoft.com/office/drawing/2016/5/13/chartex" xmlns:cx8="http://schemas.microsoft.com/office/drawing/2016/5/14/chartex" xmlns:mc="http://schemas.openxmlformats.org/markup-compatibility/2006" xmlns:aink="http://schemas.microsoft.com/office/drawing/2016/ink" xmlns:am3d="http://schemas.microsoft.com/office/drawing/2017/model3d" xmlns:o="urn:schemas-microsoft-com:office:office" xmlns:r="http://schemas.openxmlformats.org/officeDocument/2006/relationships" xmlns:m="http://schemas.openxmlformats.org/officeDocument/2006/math" xmlns:v="urn:schemas-microsoft-com:vml" xmlns:wp14="http://schemas.microsoft.com/office/word/2010/wordprocessingDrawing" xmlns:wp="http://schemas.openxmlformats.org/drawingml/2006/wordprocessingDrawing" xmlns:w10="urn:schemas-microsoft-com:office:word" xmlns:w="http://schemas.openxmlformats.org/wordprocessingml/2006/main" xmlns:w14="http://schemas.microsoft.com/office/word/2010/wordml" xmlns:w15="http://schemas.microsoft.com/office/word/2012/wordml" xmlns:w16cid="http://schemas.microsoft.com/office/word/2016/wordml/cid" xmlns:w16se="http://schemas.microsoft.com/office/word/2015/wordml/symex" xmlns:wpg="http://schemas.microsoft.com/office/word/2010/wordprocessingGroup" xmlns:wpi="http://schemas.microsoft.com/office/word/2010/wordprocessingInk" xmlns:wne="http://schemas.microsoft.com/office/word/2006/wordml" xmlns:wps="http://schemas.microsoft.com/office/word/2010/wordprocessingShape" mc:Ignorable="w14 w15 w16se w16cid wp14">
+<w:ftr xmlns:wpc="http://schemas.microsoft.com/office/word/2010/wordprocessingCanvas" xmlns:cx="http://schemas.microsoft.com/office/drawing/2014/chartex" xmlns:cx1="http://schemas.microsoft.com/office/drawing/2015/9/8/chartex" xmlns:cx2="http://schemas.microsoft.com/office/drawing/2015/10/21/chartex" xmlns:cx3="http://schemas.microsoft.com/office/drawing/2016/5/9/chartex" xmlns:cx4="http://schemas.microsoft.com/office/drawing/2016/5/10/chartex" xmlns:cx5="http://schemas.microsoft.com/office/drawing/2016/5/11/chartex" xmlns:cx6="http://schemas.microsoft.com/office/drawing/2016/5/12/chartex" xmlns:cx7="http://schemas.microsoft.com/office/drawing/2016/5/13/chartex" xmlns:cx8="http://schemas.microsoft.com/office/drawing/2016/5/14/chartex" xmlns:mc="http://schemas.openxmlformats.org/markup-compatibility/2006" xmlns:aink="http://schemas.microsoft.com/office/drawing/2016/ink" xmlns:am3d="http://schemas.microsoft.com/office/drawing/2017/model3d" xmlns:o="urn:schemas-microsoft-com:office:office" xmlns:r="http://schemas.openxmlformats.org/officeDocument/2006/relationships" xmlns:m="http://schemas.openxmlformats.org/officeDocument/2006/math" xmlns:v="urn:schemas-microsoft-com:vml" xmlns:wp14="http://schemas.microsoft.com/office/word/2010/wordprocessingDrawing" xmlns:wp="http://schemas.openxmlformats.org/drawingml/2006/wordprocessingDrawing" xmlns:w10="urn:schemas-microsoft-com:office:word" xmlns:w="http://schemas.openxmlformats.org/wordprocessingml/2006/main" xmlns:w14="http://schemas.microsoft.com/office/word/2010/wordml" xmlns:w15="http://schemas.microsoft.com/office/word/2012/wordml" xmlns:w16cex="http://schemas.microsoft.com/office/word/2018/wordml/cex" xmlns:w16cid="http://schemas.microsoft.com/office/word/2016/wordml/cid" xmlns:w16="http://schemas.microsoft.com/office/word/2018/wordml" xmlns:w16se="http://schemas.microsoft.com/office/word/2015/wordml/symex" xmlns:wpg="http://schemas.microsoft.com/office/word/2010/wordprocessingGroup" xmlns:wpi="http://schemas.microsoft.com/office/word/2010/wordprocessingInk" xmlns:wne="http://schemas.microsoft.com/office/word/2006/wordml" xmlns:wps="http://schemas.microsoft.com/office/word/2010/wordprocessingShape" mc:Ignorable="w14 w15 w16se w16cid w16 w16cex wp14">
   <w:p>
     <w:pPr>
       <w:pBdr>
@@ -17246,7 +19851,7 @@
 </file>
 
 <file path=word/footer4.xml><?xml version="1.0" encoding="utf-8"?>
-<w:ftr xmlns:wpc="http://schemas.microsoft.com/office/word/2010/wordprocessingCanvas" xmlns:cx="http://schemas.microsoft.com/office/drawing/2014/chartex" xmlns:cx1="http://schemas.microsoft.com/office/drawing/2015/9/8/chartex" xmlns:cx2="http://schemas.microsoft.com/office/drawing/2015/10/21/chartex" xmlns:cx3="http://schemas.microsoft.com/office/drawing/2016/5/9/chartex" xmlns:cx4="http://schemas.microsoft.com/office/drawing/2016/5/10/chartex" xmlns:cx5="http://schemas.microsoft.com/office/drawing/2016/5/11/chartex" xmlns:cx6="http://schemas.microsoft.com/office/drawing/2016/5/12/chartex" xmlns:cx7="http://schemas.microsoft.com/office/drawing/2016/5/13/chartex" xmlns:cx8="http://schemas.microsoft.com/office/drawing/2016/5/14/chartex" xmlns:mc="http://schemas.openxmlformats.org/markup-compatibility/2006" xmlns:aink="http://schemas.microsoft.com/office/drawing/2016/ink" xmlns:am3d="http://schemas.microsoft.com/office/drawing/2017/model3d" xmlns:o="urn:schemas-microsoft-com:office:office" xmlns:r="http://schemas.openxmlformats.org/officeDocument/2006/relationships" xmlns:m="http://schemas.openxmlformats.org/officeDocument/2006/math" xmlns:v="urn:schemas-microsoft-com:vml" xmlns:wp14="http://schemas.microsoft.com/office/word/2010/wordprocessingDrawing" xmlns:wp="http://schemas.openxmlformats.org/drawingml/2006/wordprocessingDrawing" xmlns:w10="urn:schemas-microsoft-com:office:word" xmlns:w="http://schemas.openxmlformats.org/wordprocessingml/2006/main" xmlns:w14="http://schemas.microsoft.com/office/word/2010/wordml" xmlns:w15="http://schemas.microsoft.com/office/word/2012/wordml" xmlns:w16cid="http://schemas.microsoft.com/office/word/2016/wordml/cid" xmlns:w16se="http://schemas.microsoft.com/office/word/2015/wordml/symex" xmlns:wpg="http://schemas.microsoft.com/office/word/2010/wordprocessingGroup" xmlns:wpi="http://schemas.microsoft.com/office/word/2010/wordprocessingInk" xmlns:wne="http://schemas.microsoft.com/office/word/2006/wordml" xmlns:wps="http://schemas.microsoft.com/office/word/2010/wordprocessingShape" mc:Ignorable="w14 w15 w16se w16cid wp14">
+<w:ftr xmlns:wpc="http://schemas.microsoft.com/office/word/2010/wordprocessingCanvas" xmlns:cx="http://schemas.microsoft.com/office/drawing/2014/chartex" xmlns:cx1="http://schemas.microsoft.com/office/drawing/2015/9/8/chartex" xmlns:cx2="http://schemas.microsoft.com/office/drawing/2015/10/21/chartex" xmlns:cx3="http://schemas.microsoft.com/office/drawing/2016/5/9/chartex" xmlns:cx4="http://schemas.microsoft.com/office/drawing/2016/5/10/chartex" xmlns:cx5="http://schemas.microsoft.com/office/drawing/2016/5/11/chartex" xmlns:cx6="http://schemas.microsoft.com/office/drawing/2016/5/12/chartex" xmlns:cx7="http://schemas.microsoft.com/office/drawing/2016/5/13/chartex" xmlns:cx8="http://schemas.microsoft.com/office/drawing/2016/5/14/chartex" xmlns:mc="http://schemas.openxmlformats.org/markup-compatibility/2006" xmlns:aink="http://schemas.microsoft.com/office/drawing/2016/ink" xmlns:am3d="http://schemas.microsoft.com/office/drawing/2017/model3d" xmlns:o="urn:schemas-microsoft-com:office:office" xmlns:r="http://schemas.openxmlformats.org/officeDocument/2006/relationships" xmlns:m="http://schemas.openxmlformats.org/officeDocument/2006/math" xmlns:v="urn:schemas-microsoft-com:vml" xmlns:wp14="http://schemas.microsoft.com/office/word/2010/wordprocessingDrawing" xmlns:wp="http://schemas.openxmlformats.org/drawingml/2006/wordprocessingDrawing" xmlns:w10="urn:schemas-microsoft-com:office:word" xmlns:w="http://schemas.openxmlformats.org/wordprocessingml/2006/main" xmlns:w14="http://schemas.microsoft.com/office/word/2010/wordml" xmlns:w15="http://schemas.microsoft.com/office/word/2012/wordml" xmlns:w16cex="http://schemas.microsoft.com/office/word/2018/wordml/cex" xmlns:w16cid="http://schemas.microsoft.com/office/word/2016/wordml/cid" xmlns:w16="http://schemas.microsoft.com/office/word/2018/wordml" xmlns:w16se="http://schemas.microsoft.com/office/word/2015/wordml/symex" xmlns:wpg="http://schemas.microsoft.com/office/word/2010/wordprocessingGroup" xmlns:wpi="http://schemas.microsoft.com/office/word/2010/wordprocessingInk" xmlns:wne="http://schemas.microsoft.com/office/word/2006/wordml" xmlns:wps="http://schemas.microsoft.com/office/word/2010/wordprocessingShape" mc:Ignorable="w14 w15 w16se w16cid w16 w16cex wp14">
   <w:p>
     <w:pPr>
       <w:widowControl w:val="0"/>
@@ -17374,6 +19979,7 @@
               <w:szCs w:val="16"/>
             </w:rPr>
           </w:pPr>
+          <w:proofErr w:type="spellStart"/>
           <w:r>
             <w:rPr>
               <w:b/>
@@ -17382,6 +19988,7 @@
             </w:rPr>
             <w:t>BinaryBeasts</w:t>
           </w:r>
+          <w:proofErr w:type="spellEnd"/>
           <w:r>
             <w:rPr>
               <w:b/>
@@ -17584,7 +20191,7 @@
 </file>
 
 <file path=word/footnotes.xml><?xml version="1.0" encoding="utf-8"?>
-<w:footnotes xmlns:wpc="http://schemas.microsoft.com/office/word/2010/wordprocessingCanvas" xmlns:cx="http://schemas.microsoft.com/office/drawing/2014/chartex" xmlns:cx1="http://schemas.microsoft.com/office/drawing/2015/9/8/chartex" xmlns:cx2="http://schemas.microsoft.com/office/drawing/2015/10/21/chartex" xmlns:cx3="http://schemas.microsoft.com/office/drawing/2016/5/9/chartex" xmlns:cx4="http://schemas.microsoft.com/office/drawing/2016/5/10/chartex" xmlns:cx5="http://schemas.microsoft.com/office/drawing/2016/5/11/chartex" xmlns:cx6="http://schemas.microsoft.com/office/drawing/2016/5/12/chartex" xmlns:cx7="http://schemas.microsoft.com/office/drawing/2016/5/13/chartex" xmlns:cx8="http://schemas.microsoft.com/office/drawing/2016/5/14/chartex" xmlns:mc="http://schemas.openxmlformats.org/markup-compatibility/2006" xmlns:aink="http://schemas.microsoft.com/office/drawing/2016/ink" xmlns:am3d="http://schemas.microsoft.com/office/drawing/2017/model3d" xmlns:o="urn:schemas-microsoft-com:office:office" xmlns:r="http://schemas.openxmlformats.org/officeDocument/2006/relationships" xmlns:m="http://schemas.openxmlformats.org/officeDocument/2006/math" xmlns:v="urn:schemas-microsoft-com:vml" xmlns:wp14="http://schemas.microsoft.com/office/word/2010/wordprocessingDrawing" xmlns:wp="http://schemas.openxmlformats.org/drawingml/2006/wordprocessingDrawing" xmlns:w10="urn:schemas-microsoft-com:office:word" xmlns:w="http://schemas.openxmlformats.org/wordprocessingml/2006/main" xmlns:w14="http://schemas.microsoft.com/office/word/2010/wordml" xmlns:w15="http://schemas.microsoft.com/office/word/2012/wordml" xmlns:w16cid="http://schemas.microsoft.com/office/word/2016/wordml/cid" xmlns:w16se="http://schemas.microsoft.com/office/word/2015/wordml/symex" xmlns:wpg="http://schemas.microsoft.com/office/word/2010/wordprocessingGroup" xmlns:wpi="http://schemas.microsoft.com/office/word/2010/wordprocessingInk" xmlns:wne="http://schemas.microsoft.com/office/word/2006/wordml" xmlns:wps="http://schemas.microsoft.com/office/word/2010/wordprocessingShape" mc:Ignorable="w14 w15 w16se w16cid wp14">
+<w:footnotes xmlns:wpc="http://schemas.microsoft.com/office/word/2010/wordprocessingCanvas" xmlns:cx="http://schemas.microsoft.com/office/drawing/2014/chartex" xmlns:cx1="http://schemas.microsoft.com/office/drawing/2015/9/8/chartex" xmlns:cx2="http://schemas.microsoft.com/office/drawing/2015/10/21/chartex" xmlns:cx3="http://schemas.microsoft.com/office/drawing/2016/5/9/chartex" xmlns:cx4="http://schemas.microsoft.com/office/drawing/2016/5/10/chartex" xmlns:cx5="http://schemas.microsoft.com/office/drawing/2016/5/11/chartex" xmlns:cx6="http://schemas.microsoft.com/office/drawing/2016/5/12/chartex" xmlns:cx7="http://schemas.microsoft.com/office/drawing/2016/5/13/chartex" xmlns:cx8="http://schemas.microsoft.com/office/drawing/2016/5/14/chartex" xmlns:mc="http://schemas.openxmlformats.org/markup-compatibility/2006" xmlns:aink="http://schemas.microsoft.com/office/drawing/2016/ink" xmlns:am3d="http://schemas.microsoft.com/office/drawing/2017/model3d" xmlns:o="urn:schemas-microsoft-com:office:office" xmlns:r="http://schemas.openxmlformats.org/officeDocument/2006/relationships" xmlns:m="http://schemas.openxmlformats.org/officeDocument/2006/math" xmlns:v="urn:schemas-microsoft-com:vml" xmlns:wp14="http://schemas.microsoft.com/office/word/2010/wordprocessingDrawing" xmlns:wp="http://schemas.openxmlformats.org/drawingml/2006/wordprocessingDrawing" xmlns:w10="urn:schemas-microsoft-com:office:word" xmlns:w="http://schemas.openxmlformats.org/wordprocessingml/2006/main" xmlns:w14="http://schemas.microsoft.com/office/word/2010/wordml" xmlns:w15="http://schemas.microsoft.com/office/word/2012/wordml" xmlns:w16cex="http://schemas.microsoft.com/office/word/2018/wordml/cex" xmlns:w16cid="http://schemas.microsoft.com/office/word/2016/wordml/cid" xmlns:w16="http://schemas.microsoft.com/office/word/2018/wordml" xmlns:w16se="http://schemas.microsoft.com/office/word/2015/wordml/symex" xmlns:wpg="http://schemas.microsoft.com/office/word/2010/wordprocessingGroup" xmlns:wpi="http://schemas.microsoft.com/office/word/2010/wordprocessingInk" xmlns:wne="http://schemas.microsoft.com/office/word/2006/wordml" xmlns:wps="http://schemas.microsoft.com/office/word/2010/wordprocessingShape" mc:Ignorable="w14 w15 w16se w16cid w16 w16cex wp14">
   <w:footnote w:type="separator" w:id="-1">
     <w:p>
       <w:r>
@@ -17603,7 +20210,7 @@
 </file>
 
 <file path=word/header1.xml><?xml version="1.0" encoding="utf-8"?>
-<w:hdr xmlns:wpc="http://schemas.microsoft.com/office/word/2010/wordprocessingCanvas" xmlns:cx="http://schemas.microsoft.com/office/drawing/2014/chartex" xmlns:cx1="http://schemas.microsoft.com/office/drawing/2015/9/8/chartex" xmlns:cx2="http://schemas.microsoft.com/office/drawing/2015/10/21/chartex" xmlns:cx3="http://schemas.microsoft.com/office/drawing/2016/5/9/chartex" xmlns:cx4="http://schemas.microsoft.com/office/drawing/2016/5/10/chartex" xmlns:cx5="http://schemas.microsoft.com/office/drawing/2016/5/11/chartex" xmlns:cx6="http://schemas.microsoft.com/office/drawing/2016/5/12/chartex" xmlns:cx7="http://schemas.microsoft.com/office/drawing/2016/5/13/chartex" xmlns:cx8="http://schemas.microsoft.com/office/drawing/2016/5/14/chartex" xmlns:mc="http://schemas.openxmlformats.org/markup-compatibility/2006" xmlns:aink="http://schemas.microsoft.com/office/drawing/2016/ink" xmlns:am3d="http://schemas.microsoft.com/office/drawing/2017/model3d" xmlns:o="urn:schemas-microsoft-com:office:office" xmlns:r="http://schemas.openxmlformats.org/officeDocument/2006/relationships" xmlns:m="http://schemas.openxmlformats.org/officeDocument/2006/math" xmlns:v="urn:schemas-microsoft-com:vml" xmlns:wp14="http://schemas.microsoft.com/office/word/2010/wordprocessingDrawing" xmlns:wp="http://schemas.openxmlformats.org/drawingml/2006/wordprocessingDrawing" xmlns:w10="urn:schemas-microsoft-com:office:word" xmlns:w="http://schemas.openxmlformats.org/wordprocessingml/2006/main" xmlns:w14="http://schemas.microsoft.com/office/word/2010/wordml" xmlns:w15="http://schemas.microsoft.com/office/word/2012/wordml" xmlns:w16cid="http://schemas.microsoft.com/office/word/2016/wordml/cid" xmlns:w16se="http://schemas.microsoft.com/office/word/2015/wordml/symex" xmlns:wpg="http://schemas.microsoft.com/office/word/2010/wordprocessingGroup" xmlns:wpi="http://schemas.microsoft.com/office/word/2010/wordprocessingInk" xmlns:wne="http://schemas.microsoft.com/office/word/2006/wordml" xmlns:wps="http://schemas.microsoft.com/office/word/2010/wordprocessingShape" mc:Ignorable="w14 w15 w16se w16cid wp14">
+<w:hdr xmlns:wpc="http://schemas.microsoft.com/office/word/2010/wordprocessingCanvas" xmlns:cx="http://schemas.microsoft.com/office/drawing/2014/chartex" xmlns:cx1="http://schemas.microsoft.com/office/drawing/2015/9/8/chartex" xmlns:cx2="http://schemas.microsoft.com/office/drawing/2015/10/21/chartex" xmlns:cx3="http://schemas.microsoft.com/office/drawing/2016/5/9/chartex" xmlns:cx4="http://schemas.microsoft.com/office/drawing/2016/5/10/chartex" xmlns:cx5="http://schemas.microsoft.com/office/drawing/2016/5/11/chartex" xmlns:cx6="http://schemas.microsoft.com/office/drawing/2016/5/12/chartex" xmlns:cx7="http://schemas.microsoft.com/office/drawing/2016/5/13/chartex" xmlns:cx8="http://schemas.microsoft.com/office/drawing/2016/5/14/chartex" xmlns:mc="http://schemas.openxmlformats.org/markup-compatibility/2006" xmlns:aink="http://schemas.microsoft.com/office/drawing/2016/ink" xmlns:am3d="http://schemas.microsoft.com/office/drawing/2017/model3d" xmlns:o="urn:schemas-microsoft-com:office:office" xmlns:r="http://schemas.openxmlformats.org/officeDocument/2006/relationships" xmlns:m="http://schemas.openxmlformats.org/officeDocument/2006/math" xmlns:v="urn:schemas-microsoft-com:vml" xmlns:wp14="http://schemas.microsoft.com/office/word/2010/wordprocessingDrawing" xmlns:wp="http://schemas.openxmlformats.org/drawingml/2006/wordprocessingDrawing" xmlns:w10="urn:schemas-microsoft-com:office:word" xmlns:w="http://schemas.openxmlformats.org/wordprocessingml/2006/main" xmlns:w14="http://schemas.microsoft.com/office/word/2010/wordml" xmlns:w15="http://schemas.microsoft.com/office/word/2012/wordml" xmlns:w16cex="http://schemas.microsoft.com/office/word/2018/wordml/cex" xmlns:w16cid="http://schemas.microsoft.com/office/word/2016/wordml/cid" xmlns:w16="http://schemas.microsoft.com/office/word/2018/wordml" xmlns:w16se="http://schemas.microsoft.com/office/word/2015/wordml/symex" xmlns:wpg="http://schemas.microsoft.com/office/word/2010/wordprocessingGroup" xmlns:wpi="http://schemas.microsoft.com/office/word/2010/wordprocessingInk" xmlns:wne="http://schemas.microsoft.com/office/word/2006/wordml" xmlns:wps="http://schemas.microsoft.com/office/word/2010/wordprocessingShape" mc:Ignorable="w14 w15 w16se w16cid w16 w16cex wp14">
   <w:p>
     <w:pPr>
       <w:pBdr>
@@ -17629,7 +20236,7 @@
 </file>
 
 <file path=word/header2.xml><?xml version="1.0" encoding="utf-8"?>
-<w:hdr xmlns:wpc="http://schemas.microsoft.com/office/word/2010/wordprocessingCanvas" xmlns:cx="http://schemas.microsoft.com/office/drawing/2014/chartex" xmlns:cx1="http://schemas.microsoft.com/office/drawing/2015/9/8/chartex" xmlns:cx2="http://schemas.microsoft.com/office/drawing/2015/10/21/chartex" xmlns:cx3="http://schemas.microsoft.com/office/drawing/2016/5/9/chartex" xmlns:cx4="http://schemas.microsoft.com/office/drawing/2016/5/10/chartex" xmlns:cx5="http://schemas.microsoft.com/office/drawing/2016/5/11/chartex" xmlns:cx6="http://schemas.microsoft.com/office/drawing/2016/5/12/chartex" xmlns:cx7="http://schemas.microsoft.com/office/drawing/2016/5/13/chartex" xmlns:cx8="http://schemas.microsoft.com/office/drawing/2016/5/14/chartex" xmlns:mc="http://schemas.openxmlformats.org/markup-compatibility/2006" xmlns:aink="http://schemas.microsoft.com/office/drawing/2016/ink" xmlns:am3d="http://schemas.microsoft.com/office/drawing/2017/model3d" xmlns:o="urn:schemas-microsoft-com:office:office" xmlns:r="http://schemas.openxmlformats.org/officeDocument/2006/relationships" xmlns:m="http://schemas.openxmlformats.org/officeDocument/2006/math" xmlns:v="urn:schemas-microsoft-com:vml" xmlns:wp14="http://schemas.microsoft.com/office/word/2010/wordprocessingDrawing" xmlns:wp="http://schemas.openxmlformats.org/drawingml/2006/wordprocessingDrawing" xmlns:w10="urn:schemas-microsoft-com:office:word" xmlns:w="http://schemas.openxmlformats.org/wordprocessingml/2006/main" xmlns:w14="http://schemas.microsoft.com/office/word/2010/wordml" xmlns:w15="http://schemas.microsoft.com/office/word/2012/wordml" xmlns:w16cid="http://schemas.microsoft.com/office/word/2016/wordml/cid" xmlns:w16se="http://schemas.microsoft.com/office/word/2015/wordml/symex" xmlns:wpg="http://schemas.microsoft.com/office/word/2010/wordprocessingGroup" xmlns:wpi="http://schemas.microsoft.com/office/word/2010/wordprocessingInk" xmlns:wne="http://schemas.microsoft.com/office/word/2006/wordml" xmlns:wps="http://schemas.microsoft.com/office/word/2010/wordprocessingShape" mc:Ignorable="w14 w15 w16se w16cid wp14">
+<w:hdr xmlns:wpc="http://schemas.microsoft.com/office/word/2010/wordprocessingCanvas" xmlns:cx="http://schemas.microsoft.com/office/drawing/2014/chartex" xmlns:cx1="http://schemas.microsoft.com/office/drawing/2015/9/8/chartex" xmlns:cx2="http://schemas.microsoft.com/office/drawing/2015/10/21/chartex" xmlns:cx3="http://schemas.microsoft.com/office/drawing/2016/5/9/chartex" xmlns:cx4="http://schemas.microsoft.com/office/drawing/2016/5/10/chartex" xmlns:cx5="http://schemas.microsoft.com/office/drawing/2016/5/11/chartex" xmlns:cx6="http://schemas.microsoft.com/office/drawing/2016/5/12/chartex" xmlns:cx7="http://schemas.microsoft.com/office/drawing/2016/5/13/chartex" xmlns:cx8="http://schemas.microsoft.com/office/drawing/2016/5/14/chartex" xmlns:mc="http://schemas.openxmlformats.org/markup-compatibility/2006" xmlns:aink="http://schemas.microsoft.com/office/drawing/2016/ink" xmlns:am3d="http://schemas.microsoft.com/office/drawing/2017/model3d" xmlns:o="urn:schemas-microsoft-com:office:office" xmlns:r="http://schemas.openxmlformats.org/officeDocument/2006/relationships" xmlns:m="http://schemas.openxmlformats.org/officeDocument/2006/math" xmlns:v="urn:schemas-microsoft-com:vml" xmlns:wp14="http://schemas.microsoft.com/office/word/2010/wordprocessingDrawing" xmlns:wp="http://schemas.openxmlformats.org/drawingml/2006/wordprocessingDrawing" xmlns:w10="urn:schemas-microsoft-com:office:word" xmlns:w="http://schemas.openxmlformats.org/wordprocessingml/2006/main" xmlns:w14="http://schemas.microsoft.com/office/word/2010/wordml" xmlns:w15="http://schemas.microsoft.com/office/word/2012/wordml" xmlns:w16cex="http://schemas.microsoft.com/office/word/2018/wordml/cex" xmlns:w16cid="http://schemas.microsoft.com/office/word/2016/wordml/cid" xmlns:w16="http://schemas.microsoft.com/office/word/2018/wordml" xmlns:w16se="http://schemas.microsoft.com/office/word/2015/wordml/symex" xmlns:wpg="http://schemas.microsoft.com/office/word/2010/wordprocessingGroup" xmlns:wpi="http://schemas.microsoft.com/office/word/2010/wordprocessingInk" xmlns:wne="http://schemas.microsoft.com/office/word/2006/wordml" xmlns:wps="http://schemas.microsoft.com/office/word/2010/wordprocessingShape" mc:Ignorable="w14 w15 w16se w16cid w16 w16cex wp14">
   <w:p>
     <w:pPr>
       <w:rPr>
@@ -17653,9 +20260,11 @@
     <w:pPr>
       <w:pStyle w:val="Title"/>
     </w:pPr>
+    <w:proofErr w:type="spellStart"/>
     <w:r>
       <w:t>BinaryBeasts</w:t>
     </w:r>
+    <w:proofErr w:type="spellEnd"/>
   </w:p>
   <w:p>
     <w:pPr>
@@ -17746,7 +20355,7 @@
 </file>
 
 <file path=word/header3.xml><?xml version="1.0" encoding="utf-8"?>
-<w:hdr xmlns:wpc="http://schemas.microsoft.com/office/word/2010/wordprocessingCanvas" xmlns:cx="http://schemas.microsoft.com/office/drawing/2014/chartex" xmlns:cx1="http://schemas.microsoft.com/office/drawing/2015/9/8/chartex" xmlns:cx2="http://schemas.microsoft.com/office/drawing/2015/10/21/chartex" xmlns:cx3="http://schemas.microsoft.com/office/drawing/2016/5/9/chartex" xmlns:cx4="http://schemas.microsoft.com/office/drawing/2016/5/10/chartex" xmlns:cx5="http://schemas.microsoft.com/office/drawing/2016/5/11/chartex" xmlns:cx6="http://schemas.microsoft.com/office/drawing/2016/5/12/chartex" xmlns:cx7="http://schemas.microsoft.com/office/drawing/2016/5/13/chartex" xmlns:cx8="http://schemas.microsoft.com/office/drawing/2016/5/14/chartex" xmlns:mc="http://schemas.openxmlformats.org/markup-compatibility/2006" xmlns:aink="http://schemas.microsoft.com/office/drawing/2016/ink" xmlns:am3d="http://schemas.microsoft.com/office/drawing/2017/model3d" xmlns:o="urn:schemas-microsoft-com:office:office" xmlns:r="http://schemas.openxmlformats.org/officeDocument/2006/relationships" xmlns:m="http://schemas.openxmlformats.org/officeDocument/2006/math" xmlns:v="urn:schemas-microsoft-com:vml" xmlns:wp14="http://schemas.microsoft.com/office/word/2010/wordprocessingDrawing" xmlns:wp="http://schemas.openxmlformats.org/drawingml/2006/wordprocessingDrawing" xmlns:w10="urn:schemas-microsoft-com:office:word" xmlns:w="http://schemas.openxmlformats.org/wordprocessingml/2006/main" xmlns:w14="http://schemas.microsoft.com/office/word/2010/wordml" xmlns:w15="http://schemas.microsoft.com/office/word/2012/wordml" xmlns:w16cid="http://schemas.microsoft.com/office/word/2016/wordml/cid" xmlns:w16se="http://schemas.microsoft.com/office/word/2015/wordml/symex" xmlns:wpg="http://schemas.microsoft.com/office/word/2010/wordprocessingGroup" xmlns:wpi="http://schemas.microsoft.com/office/word/2010/wordprocessingInk" xmlns:wne="http://schemas.microsoft.com/office/word/2006/wordml" xmlns:wps="http://schemas.microsoft.com/office/word/2010/wordprocessingShape" mc:Ignorable="w14 w15 w16se w16cid wp14">
+<w:hdr xmlns:wpc="http://schemas.microsoft.com/office/word/2010/wordprocessingCanvas" xmlns:cx="http://schemas.microsoft.com/office/drawing/2014/chartex" xmlns:cx1="http://schemas.microsoft.com/office/drawing/2015/9/8/chartex" xmlns:cx2="http://schemas.microsoft.com/office/drawing/2015/10/21/chartex" xmlns:cx3="http://schemas.microsoft.com/office/drawing/2016/5/9/chartex" xmlns:cx4="http://schemas.microsoft.com/office/drawing/2016/5/10/chartex" xmlns:cx5="http://schemas.microsoft.com/office/drawing/2016/5/11/chartex" xmlns:cx6="http://schemas.microsoft.com/office/drawing/2016/5/12/chartex" xmlns:cx7="http://schemas.microsoft.com/office/drawing/2016/5/13/chartex" xmlns:cx8="http://schemas.microsoft.com/office/drawing/2016/5/14/chartex" xmlns:mc="http://schemas.openxmlformats.org/markup-compatibility/2006" xmlns:aink="http://schemas.microsoft.com/office/drawing/2016/ink" xmlns:am3d="http://schemas.microsoft.com/office/drawing/2017/model3d" xmlns:o="urn:schemas-microsoft-com:office:office" xmlns:r="http://schemas.openxmlformats.org/officeDocument/2006/relationships" xmlns:m="http://schemas.openxmlformats.org/officeDocument/2006/math" xmlns:v="urn:schemas-microsoft-com:vml" xmlns:wp14="http://schemas.microsoft.com/office/word/2010/wordprocessingDrawing" xmlns:wp="http://schemas.openxmlformats.org/drawingml/2006/wordprocessingDrawing" xmlns:w10="urn:schemas-microsoft-com:office:word" xmlns:w="http://schemas.openxmlformats.org/wordprocessingml/2006/main" xmlns:w14="http://schemas.microsoft.com/office/word/2010/wordml" xmlns:w15="http://schemas.microsoft.com/office/word/2012/wordml" xmlns:w16cex="http://schemas.microsoft.com/office/word/2018/wordml/cex" xmlns:w16cid="http://schemas.microsoft.com/office/word/2016/wordml/cid" xmlns:w16="http://schemas.microsoft.com/office/word/2018/wordml" xmlns:w16se="http://schemas.microsoft.com/office/word/2015/wordml/symex" xmlns:wpg="http://schemas.microsoft.com/office/word/2010/wordprocessingGroup" xmlns:wpi="http://schemas.microsoft.com/office/word/2010/wordprocessingInk" xmlns:wne="http://schemas.microsoft.com/office/word/2006/wordml" xmlns:wps="http://schemas.microsoft.com/office/word/2010/wordprocessingShape" mc:Ignorable="w14 w15 w16se w16cid w16 w16cex wp14">
   <w:p>
     <w:pPr>
       <w:pBdr>
@@ -17772,7 +20381,7 @@
 </file>
 
 <file path=word/header4.xml><?xml version="1.0" encoding="utf-8"?>
-<w:hdr xmlns:wpc="http://schemas.microsoft.com/office/word/2010/wordprocessingCanvas" xmlns:cx="http://schemas.microsoft.com/office/drawing/2014/chartex" xmlns:cx1="http://schemas.microsoft.com/office/drawing/2015/9/8/chartex" xmlns:cx2="http://schemas.microsoft.com/office/drawing/2015/10/21/chartex" xmlns:cx3="http://schemas.microsoft.com/office/drawing/2016/5/9/chartex" xmlns:cx4="http://schemas.microsoft.com/office/drawing/2016/5/10/chartex" xmlns:cx5="http://schemas.microsoft.com/office/drawing/2016/5/11/chartex" xmlns:cx6="http://schemas.microsoft.com/office/drawing/2016/5/12/chartex" xmlns:cx7="http://schemas.microsoft.com/office/drawing/2016/5/13/chartex" xmlns:cx8="http://schemas.microsoft.com/office/drawing/2016/5/14/chartex" xmlns:mc="http://schemas.openxmlformats.org/markup-compatibility/2006" xmlns:aink="http://schemas.microsoft.com/office/drawing/2016/ink" xmlns:am3d="http://schemas.microsoft.com/office/drawing/2017/model3d" xmlns:o="urn:schemas-microsoft-com:office:office" xmlns:r="http://schemas.openxmlformats.org/officeDocument/2006/relationships" xmlns:m="http://schemas.openxmlformats.org/officeDocument/2006/math" xmlns:v="urn:schemas-microsoft-com:vml" xmlns:wp14="http://schemas.microsoft.com/office/word/2010/wordprocessingDrawing" xmlns:wp="http://schemas.openxmlformats.org/drawingml/2006/wordprocessingDrawing" xmlns:w10="urn:schemas-microsoft-com:office:word" xmlns:w="http://schemas.openxmlformats.org/wordprocessingml/2006/main" xmlns:w14="http://schemas.microsoft.com/office/word/2010/wordml" xmlns:w15="http://schemas.microsoft.com/office/word/2012/wordml" xmlns:w16cid="http://schemas.microsoft.com/office/word/2016/wordml/cid" xmlns:w16se="http://schemas.microsoft.com/office/word/2015/wordml/symex" xmlns:wpg="http://schemas.microsoft.com/office/word/2010/wordprocessingGroup" xmlns:wpi="http://schemas.microsoft.com/office/word/2010/wordprocessingInk" xmlns:wne="http://schemas.microsoft.com/office/word/2006/wordml" xmlns:wps="http://schemas.microsoft.com/office/word/2010/wordprocessingShape" mc:Ignorable="w14 w15 w16se w16cid wp14">
+<w:hdr xmlns:wpc="http://schemas.microsoft.com/office/word/2010/wordprocessingCanvas" xmlns:cx="http://schemas.microsoft.com/office/drawing/2014/chartex" xmlns:cx1="http://schemas.microsoft.com/office/drawing/2015/9/8/chartex" xmlns:cx2="http://schemas.microsoft.com/office/drawing/2015/10/21/chartex" xmlns:cx3="http://schemas.microsoft.com/office/drawing/2016/5/9/chartex" xmlns:cx4="http://schemas.microsoft.com/office/drawing/2016/5/10/chartex" xmlns:cx5="http://schemas.microsoft.com/office/drawing/2016/5/11/chartex" xmlns:cx6="http://schemas.microsoft.com/office/drawing/2016/5/12/chartex" xmlns:cx7="http://schemas.microsoft.com/office/drawing/2016/5/13/chartex" xmlns:cx8="http://schemas.microsoft.com/office/drawing/2016/5/14/chartex" xmlns:mc="http://schemas.openxmlformats.org/markup-compatibility/2006" xmlns:aink="http://schemas.microsoft.com/office/drawing/2016/ink" xmlns:am3d="http://schemas.microsoft.com/office/drawing/2017/model3d" xmlns:o="urn:schemas-microsoft-com:office:office" xmlns:r="http://schemas.openxmlformats.org/officeDocument/2006/relationships" xmlns:m="http://schemas.openxmlformats.org/officeDocument/2006/math" xmlns:v="urn:schemas-microsoft-com:vml" xmlns:wp14="http://schemas.microsoft.com/office/word/2010/wordprocessingDrawing" xmlns:wp="http://schemas.openxmlformats.org/drawingml/2006/wordprocessingDrawing" xmlns:w10="urn:schemas-microsoft-com:office:word" xmlns:w="http://schemas.openxmlformats.org/wordprocessingml/2006/main" xmlns:w14="http://schemas.microsoft.com/office/word/2010/wordml" xmlns:w15="http://schemas.microsoft.com/office/word/2012/wordml" xmlns:w16cex="http://schemas.microsoft.com/office/word/2018/wordml/cex" xmlns:w16cid="http://schemas.microsoft.com/office/word/2016/wordml/cid" xmlns:w16="http://schemas.microsoft.com/office/word/2018/wordml" xmlns:w16se="http://schemas.microsoft.com/office/word/2015/wordml/symex" xmlns:wpg="http://schemas.microsoft.com/office/word/2010/wordprocessingGroup" xmlns:wpi="http://schemas.microsoft.com/office/word/2010/wordprocessingInk" xmlns:wne="http://schemas.microsoft.com/office/word/2006/wordml" xmlns:wps="http://schemas.microsoft.com/office/word/2010/wordprocessingShape" mc:Ignorable="w14 w15 w16se w16cid w16 w16cex wp14">
   <w:p>
     <w:pPr>
       <w:pBdr>
@@ -17798,7 +20407,7 @@
 </file>
 
 <file path=word/header5.xml><?xml version="1.0" encoding="utf-8"?>
-<w:hdr xmlns:wpc="http://schemas.microsoft.com/office/word/2010/wordprocessingCanvas" xmlns:cx="http://schemas.microsoft.com/office/drawing/2014/chartex" xmlns:cx1="http://schemas.microsoft.com/office/drawing/2015/9/8/chartex" xmlns:cx2="http://schemas.microsoft.com/office/drawing/2015/10/21/chartex" xmlns:cx3="http://schemas.microsoft.com/office/drawing/2016/5/9/chartex" xmlns:cx4="http://schemas.microsoft.com/office/drawing/2016/5/10/chartex" xmlns:cx5="http://schemas.microsoft.com/office/drawing/2016/5/11/chartex" xmlns:cx6="http://schemas.microsoft.com/office/drawing/2016/5/12/chartex" xmlns:cx7="http://schemas.microsoft.com/office/drawing/2016/5/13/chartex" xmlns:cx8="http://schemas.microsoft.com/office/drawing/2016/5/14/chartex" xmlns:mc="http://schemas.openxmlformats.org/markup-compatibility/2006" xmlns:aink="http://schemas.microsoft.com/office/drawing/2016/ink" xmlns:am3d="http://schemas.microsoft.com/office/drawing/2017/model3d" xmlns:o="urn:schemas-microsoft-com:office:office" xmlns:r="http://schemas.openxmlformats.org/officeDocument/2006/relationships" xmlns:m="http://schemas.openxmlformats.org/officeDocument/2006/math" xmlns:v="urn:schemas-microsoft-com:vml" xmlns:wp14="http://schemas.microsoft.com/office/word/2010/wordprocessingDrawing" xmlns:wp="http://schemas.openxmlformats.org/drawingml/2006/wordprocessingDrawing" xmlns:w10="urn:schemas-microsoft-com:office:word" xmlns:w="http://schemas.openxmlformats.org/wordprocessingml/2006/main" xmlns:w14="http://schemas.microsoft.com/office/word/2010/wordml" xmlns:w15="http://schemas.microsoft.com/office/word/2012/wordml" xmlns:w16cid="http://schemas.microsoft.com/office/word/2016/wordml/cid" xmlns:w16se="http://schemas.microsoft.com/office/word/2015/wordml/symex" xmlns:wpg="http://schemas.microsoft.com/office/word/2010/wordprocessingGroup" xmlns:wpi="http://schemas.microsoft.com/office/word/2010/wordprocessingInk" xmlns:wne="http://schemas.microsoft.com/office/word/2006/wordml" xmlns:wps="http://schemas.microsoft.com/office/word/2010/wordprocessingShape" mc:Ignorable="w14 w15 w16se w16cid wp14">
+<w:hdr xmlns:wpc="http://schemas.microsoft.com/office/word/2010/wordprocessingCanvas" xmlns:cx="http://schemas.microsoft.com/office/drawing/2014/chartex" xmlns:cx1="http://schemas.microsoft.com/office/drawing/2015/9/8/chartex" xmlns:cx2="http://schemas.microsoft.com/office/drawing/2015/10/21/chartex" xmlns:cx3="http://schemas.microsoft.com/office/drawing/2016/5/9/chartex" xmlns:cx4="http://schemas.microsoft.com/office/drawing/2016/5/10/chartex" xmlns:cx5="http://schemas.microsoft.com/office/drawing/2016/5/11/chartex" xmlns:cx6="http://schemas.microsoft.com/office/drawing/2016/5/12/chartex" xmlns:cx7="http://schemas.microsoft.com/office/drawing/2016/5/13/chartex" xmlns:cx8="http://schemas.microsoft.com/office/drawing/2016/5/14/chartex" xmlns:mc="http://schemas.openxmlformats.org/markup-compatibility/2006" xmlns:aink="http://schemas.microsoft.com/office/drawing/2016/ink" xmlns:am3d="http://schemas.microsoft.com/office/drawing/2017/model3d" xmlns:o="urn:schemas-microsoft-com:office:office" xmlns:r="http://schemas.openxmlformats.org/officeDocument/2006/relationships" xmlns:m="http://schemas.openxmlformats.org/officeDocument/2006/math" xmlns:v="urn:schemas-microsoft-com:vml" xmlns:wp14="http://schemas.microsoft.com/office/word/2010/wordprocessingDrawing" xmlns:wp="http://schemas.openxmlformats.org/drawingml/2006/wordprocessingDrawing" xmlns:w10="urn:schemas-microsoft-com:office:word" xmlns:w="http://schemas.openxmlformats.org/wordprocessingml/2006/main" xmlns:w14="http://schemas.microsoft.com/office/word/2010/wordml" xmlns:w15="http://schemas.microsoft.com/office/word/2012/wordml" xmlns:w16cex="http://schemas.microsoft.com/office/word/2018/wordml/cex" xmlns:w16cid="http://schemas.microsoft.com/office/word/2016/wordml/cid" xmlns:w16="http://schemas.microsoft.com/office/word/2018/wordml" xmlns:w16se="http://schemas.microsoft.com/office/word/2015/wordml/symex" xmlns:wpg="http://schemas.microsoft.com/office/word/2010/wordprocessingGroup" xmlns:wpi="http://schemas.microsoft.com/office/word/2010/wordprocessingInk" xmlns:wne="http://schemas.microsoft.com/office/word/2006/wordml" xmlns:wps="http://schemas.microsoft.com/office/word/2010/wordprocessingShape" mc:Ignorable="w14 w15 w16se w16cid w16 w16cex wp14">
   <w:p>
     <w:pPr>
       <w:pBdr>
@@ -17863,7 +20472,7 @@
 </file>
 
 <file path=word/header6.xml><?xml version="1.0" encoding="utf-8"?>
-<w:hdr xmlns:wpc="http://schemas.microsoft.com/office/word/2010/wordprocessingCanvas" xmlns:cx="http://schemas.microsoft.com/office/drawing/2014/chartex" xmlns:cx1="http://schemas.microsoft.com/office/drawing/2015/9/8/chartex" xmlns:cx2="http://schemas.microsoft.com/office/drawing/2015/10/21/chartex" xmlns:cx3="http://schemas.microsoft.com/office/drawing/2016/5/9/chartex" xmlns:cx4="http://schemas.microsoft.com/office/drawing/2016/5/10/chartex" xmlns:cx5="http://schemas.microsoft.com/office/drawing/2016/5/11/chartex" xmlns:cx6="http://schemas.microsoft.com/office/drawing/2016/5/12/chartex" xmlns:cx7="http://schemas.microsoft.com/office/drawing/2016/5/13/chartex" xmlns:cx8="http://schemas.microsoft.com/office/drawing/2016/5/14/chartex" xmlns:mc="http://schemas.openxmlformats.org/markup-compatibility/2006" xmlns:aink="http://schemas.microsoft.com/office/drawing/2016/ink" xmlns:am3d="http://schemas.microsoft.com/office/drawing/2017/model3d" xmlns:o="urn:schemas-microsoft-com:office:office" xmlns:r="http://schemas.openxmlformats.org/officeDocument/2006/relationships" xmlns:m="http://schemas.openxmlformats.org/officeDocument/2006/math" xmlns:v="urn:schemas-microsoft-com:vml" xmlns:wp14="http://schemas.microsoft.com/office/word/2010/wordprocessingDrawing" xmlns:wp="http://schemas.openxmlformats.org/drawingml/2006/wordprocessingDrawing" xmlns:w10="urn:schemas-microsoft-com:office:word" xmlns:w="http://schemas.openxmlformats.org/wordprocessingml/2006/main" xmlns:w14="http://schemas.microsoft.com/office/word/2010/wordml" xmlns:w15="http://schemas.microsoft.com/office/word/2012/wordml" xmlns:w16cid="http://schemas.microsoft.com/office/word/2016/wordml/cid" xmlns:w16se="http://schemas.microsoft.com/office/word/2015/wordml/symex" xmlns:wpg="http://schemas.microsoft.com/office/word/2010/wordprocessingGroup" xmlns:wpi="http://schemas.microsoft.com/office/word/2010/wordprocessingInk" xmlns:wne="http://schemas.microsoft.com/office/word/2006/wordml" xmlns:wps="http://schemas.microsoft.com/office/word/2010/wordprocessingShape" mc:Ignorable="w14 w15 w16se w16cid wp14">
+<w:hdr xmlns:wpc="http://schemas.microsoft.com/office/word/2010/wordprocessingCanvas" xmlns:cx="http://schemas.microsoft.com/office/drawing/2014/chartex" xmlns:cx1="http://schemas.microsoft.com/office/drawing/2015/9/8/chartex" xmlns:cx2="http://schemas.microsoft.com/office/drawing/2015/10/21/chartex" xmlns:cx3="http://schemas.microsoft.com/office/drawing/2016/5/9/chartex" xmlns:cx4="http://schemas.microsoft.com/office/drawing/2016/5/10/chartex" xmlns:cx5="http://schemas.microsoft.com/office/drawing/2016/5/11/chartex" xmlns:cx6="http://schemas.microsoft.com/office/drawing/2016/5/12/chartex" xmlns:cx7="http://schemas.microsoft.com/office/drawing/2016/5/13/chartex" xmlns:cx8="http://schemas.microsoft.com/office/drawing/2016/5/14/chartex" xmlns:mc="http://schemas.openxmlformats.org/markup-compatibility/2006" xmlns:aink="http://schemas.microsoft.com/office/drawing/2016/ink" xmlns:am3d="http://schemas.microsoft.com/office/drawing/2017/model3d" xmlns:o="urn:schemas-microsoft-com:office:office" xmlns:r="http://schemas.openxmlformats.org/officeDocument/2006/relationships" xmlns:m="http://schemas.openxmlformats.org/officeDocument/2006/math" xmlns:v="urn:schemas-microsoft-com:vml" xmlns:wp14="http://schemas.microsoft.com/office/word/2010/wordprocessingDrawing" xmlns:wp="http://schemas.openxmlformats.org/drawingml/2006/wordprocessingDrawing" xmlns:w10="urn:schemas-microsoft-com:office:word" xmlns:w="http://schemas.openxmlformats.org/wordprocessingml/2006/main" xmlns:w14="http://schemas.microsoft.com/office/word/2010/wordml" xmlns:w15="http://schemas.microsoft.com/office/word/2012/wordml" xmlns:w16cex="http://schemas.microsoft.com/office/word/2018/wordml/cex" xmlns:w16cid="http://schemas.microsoft.com/office/word/2016/wordml/cid" xmlns:w16="http://schemas.microsoft.com/office/word/2018/wordml" xmlns:w16se="http://schemas.microsoft.com/office/word/2015/wordml/symex" xmlns:wpg="http://schemas.microsoft.com/office/word/2010/wordprocessingGroup" xmlns:wpi="http://schemas.microsoft.com/office/word/2010/wordprocessingInk" xmlns:wne="http://schemas.microsoft.com/office/word/2006/wordml" xmlns:wps="http://schemas.microsoft.com/office/word/2010/wordprocessingShape" mc:Ignorable="w14 w15 w16se w16cid w16 w16cex wp14">
   <w:p>
     <w:pPr>
       <w:pBdr>
@@ -17928,7 +20537,7 @@
 </file>
 
 <file path=word/numbering.xml><?xml version="1.0" encoding="utf-8"?>
-<w:numbering xmlns:wpc="http://schemas.microsoft.com/office/word/2010/wordprocessingCanvas" xmlns:cx="http://schemas.microsoft.com/office/drawing/2014/chartex" xmlns:cx1="http://schemas.microsoft.com/office/drawing/2015/9/8/chartex" xmlns:cx2="http://schemas.microsoft.com/office/drawing/2015/10/21/chartex" xmlns:cx3="http://schemas.microsoft.com/office/drawing/2016/5/9/chartex" xmlns:cx4="http://schemas.microsoft.com/office/drawing/2016/5/10/chartex" xmlns:cx5="http://schemas.microsoft.com/office/drawing/2016/5/11/chartex" xmlns:cx6="http://schemas.microsoft.com/office/drawing/2016/5/12/chartex" xmlns:cx7="http://schemas.microsoft.com/office/drawing/2016/5/13/chartex" xmlns:cx8="http://schemas.microsoft.com/office/drawing/2016/5/14/chartex" xmlns:mc="http://schemas.openxmlformats.org/markup-compatibility/2006" xmlns:aink="http://schemas.microsoft.com/office/drawing/2016/ink" xmlns:am3d="http://schemas.microsoft.com/office/drawing/2017/model3d" xmlns:o="urn:schemas-microsoft-com:office:office" xmlns:r="http://schemas.openxmlformats.org/officeDocument/2006/relationships" xmlns:m="http://schemas.openxmlformats.org/officeDocument/2006/math" xmlns:v="urn:schemas-microsoft-com:vml" xmlns:wp14="http://schemas.microsoft.com/office/word/2010/wordprocessingDrawing" xmlns:wp="http://schemas.openxmlformats.org/drawingml/2006/wordprocessingDrawing" xmlns:w10="urn:schemas-microsoft-com:office:word" xmlns:w="http://schemas.openxmlformats.org/wordprocessingml/2006/main" xmlns:w14="http://schemas.microsoft.com/office/word/2010/wordml" xmlns:w15="http://schemas.microsoft.com/office/word/2012/wordml" xmlns:w16cid="http://schemas.microsoft.com/office/word/2016/wordml/cid" xmlns:w16se="http://schemas.microsoft.com/office/word/2015/wordml/symex" xmlns:wpg="http://schemas.microsoft.com/office/word/2010/wordprocessingGroup" xmlns:wpi="http://schemas.microsoft.com/office/word/2010/wordprocessingInk" xmlns:wne="http://schemas.microsoft.com/office/word/2006/wordml" xmlns:wps="http://schemas.microsoft.com/office/word/2010/wordprocessingShape" mc:Ignorable="w14 w15 w16se w16cid wp14">
+<w:numbering xmlns:wpc="http://schemas.microsoft.com/office/word/2010/wordprocessingCanvas" xmlns:cx="http://schemas.microsoft.com/office/drawing/2014/chartex" xmlns:cx1="http://schemas.microsoft.com/office/drawing/2015/9/8/chartex" xmlns:cx2="http://schemas.microsoft.com/office/drawing/2015/10/21/chartex" xmlns:cx3="http://schemas.microsoft.com/office/drawing/2016/5/9/chartex" xmlns:cx4="http://schemas.microsoft.com/office/drawing/2016/5/10/chartex" xmlns:cx5="http://schemas.microsoft.com/office/drawing/2016/5/11/chartex" xmlns:cx6="http://schemas.microsoft.com/office/drawing/2016/5/12/chartex" xmlns:cx7="http://schemas.microsoft.com/office/drawing/2016/5/13/chartex" xmlns:cx8="http://schemas.microsoft.com/office/drawing/2016/5/14/chartex" xmlns:mc="http://schemas.openxmlformats.org/markup-compatibility/2006" xmlns:aink="http://schemas.microsoft.com/office/drawing/2016/ink" xmlns:am3d="http://schemas.microsoft.com/office/drawing/2017/model3d" xmlns:o="urn:schemas-microsoft-com:office:office" xmlns:r="http://schemas.openxmlformats.org/officeDocument/2006/relationships" xmlns:m="http://schemas.openxmlformats.org/officeDocument/2006/math" xmlns:v="urn:schemas-microsoft-com:vml" xmlns:wp14="http://schemas.microsoft.com/office/word/2010/wordprocessingDrawing" xmlns:wp="http://schemas.openxmlformats.org/drawingml/2006/wordprocessingDrawing" xmlns:w10="urn:schemas-microsoft-com:office:word" xmlns:w="http://schemas.openxmlformats.org/wordprocessingml/2006/main" xmlns:w14="http://schemas.microsoft.com/office/word/2010/wordml" xmlns:w15="http://schemas.microsoft.com/office/word/2012/wordml" xmlns:w16cex="http://schemas.microsoft.com/office/word/2018/wordml/cex" xmlns:w16cid="http://schemas.microsoft.com/office/word/2016/wordml/cid" xmlns:w16="http://schemas.microsoft.com/office/word/2018/wordml" xmlns:w16se="http://schemas.microsoft.com/office/word/2015/wordml/symex" xmlns:wpg="http://schemas.microsoft.com/office/word/2010/wordprocessingGroup" xmlns:wpi="http://schemas.microsoft.com/office/word/2010/wordprocessingInk" xmlns:wne="http://schemas.microsoft.com/office/word/2006/wordml" xmlns:wps="http://schemas.microsoft.com/office/word/2010/wordprocessingShape" mc:Ignorable="w14 w15 w16se w16cid w16 w16cex wp14">
   <w:abstractNum w:abstractNumId="0" w15:restartNumberingAfterBreak="0">
     <w:nsid w:val="05703D41"/>
     <w:multiLevelType w:val="multilevel"/>
@@ -22250,7 +24859,7 @@
 </file>
 
 <file path=word/styles.xml><?xml version="1.0" encoding="utf-8"?>
-<w:styles xmlns:mc="http://schemas.openxmlformats.org/markup-compatibility/2006" xmlns:r="http://schemas.openxmlformats.org/officeDocument/2006/relationships" xmlns:w="http://schemas.openxmlformats.org/wordprocessingml/2006/main" xmlns:w14="http://schemas.microsoft.com/office/word/2010/wordml" xmlns:w15="http://schemas.microsoft.com/office/word/2012/wordml" xmlns:w16cid="http://schemas.microsoft.com/office/word/2016/wordml/cid" xmlns:w16se="http://schemas.microsoft.com/office/word/2015/wordml/symex" mc:Ignorable="w14 w15 w16se w16cid">
+<w:styles xmlns:mc="http://schemas.openxmlformats.org/markup-compatibility/2006" xmlns:r="http://schemas.openxmlformats.org/officeDocument/2006/relationships" xmlns:w="http://schemas.openxmlformats.org/wordprocessingml/2006/main" xmlns:w14="http://schemas.microsoft.com/office/word/2010/wordml" xmlns:w15="http://schemas.microsoft.com/office/word/2012/wordml" xmlns:w16cex="http://schemas.microsoft.com/office/word/2018/wordml/cex" xmlns:w16cid="http://schemas.microsoft.com/office/word/2016/wordml/cid" xmlns:w16="http://schemas.microsoft.com/office/word/2018/wordml" xmlns:w16se="http://schemas.microsoft.com/office/word/2015/wordml/symex" mc:Ignorable="w14 w15 w16se w16cid w16 w16cex">
   <w:docDefaults>
     <w:rPrDefault>
       <w:rPr>

</xml_diff>

<commit_message>
Adding skeleton code and comments to match final SDD
</commit_message>
<xml_diff>
--- a/documents/11BinaryBeastsSDD_version1.5 .docx
+++ b/documents/11BinaryBeastsSDD_version1.5 .docx
@@ -9477,7 +9477,7 @@
               <w:rPr>
                 <w:b/>
               </w:rPr>
-              <w:t>logEntrydetails</w:t>
+              <w:t>details</w:t>
             </w:r>
             <w:proofErr w:type="spellEnd"/>
             <w:r>
@@ -15005,7 +15005,10 @@
             </w:r>
             <w:proofErr w:type="spellStart"/>
             <w:r>
-              <w:t>Main_WindowUI</w:t>
+              <w:t>Main</w:t>
+            </w:r>
+            <w:r>
+              <w:t>Window</w:t>
             </w:r>
             <w:proofErr w:type="spellEnd"/>
           </w:p>
@@ -15696,7 +15699,10 @@
             </w:r>
             <w:proofErr w:type="spellStart"/>
             <w:r>
-              <w:t>ConfigurationUI</w:t>
+              <w:t>Configuration</w:t>
+            </w:r>
+            <w:r>
+              <w:t>sWindow</w:t>
             </w:r>
             <w:proofErr w:type="spellEnd"/>
           </w:p>

</xml_diff>